<commit_message>
Aggiunte a Documentazione test.docx
</commit_message>
<xml_diff>
--- a/documentation/Documentazione Tesi.docx
+++ b/documentation/Documentazione Tesi.docx
@@ -5,6 +5,7 @@
     <w:p>
       <w:pPr>
         <w:pStyle w:val="Title"/>
+        <w:jc w:val="both"/>
         <w:rPr>
           <w:rFonts w:ascii="Helvetica" w:hAnsi="Helvetica"/>
         </w:rPr>
@@ -82,7 +83,44 @@
           <w:rFonts w:ascii="Helvetica" w:hAnsi="Helvetica"/>
           <w:lang w:val="it-IT"/>
         </w:rPr>
-        <w:t>t</w:t>
+        <w:t>to al minimo e l’azione per ricercare le informazioni rilevanti è delegata al dispositivo piuttosto che all’utente, che</w:t>
+      </w:r>
+      <w:proofErr w:type="gramStart"/>
+      <w:r>
+        <w:rPr>
+          <w:rFonts w:ascii="Helvetica" w:hAnsi="Helvetica"/>
+          <w:lang w:val="it-IT"/>
+        </w:rPr>
+        <w:t xml:space="preserve"> di fatto</w:t>
+      </w:r>
+      <w:proofErr w:type="gramEnd"/>
+      <w:r>
+        <w:rPr>
+          <w:rFonts w:ascii="Helvetica" w:hAnsi="Helvetica"/>
+          <w:lang w:val="it-IT"/>
+        </w:rPr>
+        <w:t xml:space="preserve"> non deve far altro che avvicinarsi a un’opera o, nel peggiore dei c</w:t>
+      </w:r>
+      <w:r>
+        <w:rPr>
+          <w:rFonts w:ascii="Helvetica" w:hAnsi="Helvetica"/>
+          <w:lang w:val="it-IT"/>
+        </w:rPr>
+        <w:t xml:space="preserve">asi, </w:t>
+      </w:r>
+      <w:r>
+        <w:rPr>
+          <w:rFonts w:ascii="Helvetica" w:hAnsi="Helvetica"/>
+          <w:lang w:val="it-IT"/>
+        </w:rPr>
+        <w:t>inquadrare un QR code con la fo</w:t>
+      </w:r>
+      <w:r>
+        <w:rPr>
+          <w:rFonts w:ascii="Helvetica" w:hAnsi="Helvetica"/>
+          <w:lang w:val="it-IT"/>
+        </w:rPr>
+        <w:t>tocamera del dispositivo mobile</w:t>
       </w:r>
       <w:bookmarkStart w:id="0" w:name="_GoBack"/>
       <w:bookmarkEnd w:id="0"/>
@@ -91,7 +129,23 @@
           <w:rFonts w:ascii="Helvetica" w:hAnsi="Helvetica"/>
           <w:lang w:val="it-IT"/>
         </w:rPr>
-        <w:t>o al minimo e l’azione per ricercare le informazioni rilevanti è delegata al dispositivo piuttosto che all’utente, che</w:t>
+        <w:t>.</w:t>
+      </w:r>
+    </w:p>
+    <w:p>
+      <w:pPr>
+        <w:jc w:val="both"/>
+        <w:rPr>
+          <w:rFonts w:ascii="Helvetica" w:hAnsi="Helvetica"/>
+          <w:lang w:val="it-IT"/>
+        </w:rPr>
+      </w:pPr>
+      <w:r>
+        <w:rPr>
+          <w:rFonts w:ascii="Helvetica" w:hAnsi="Helvetica"/>
+          <w:lang w:val="it-IT"/>
+        </w:rPr>
+        <w:t xml:space="preserve">Inoltre l’applicazione si prende carico di profilare le preferenze di un utente, attraverso un’analisi statistica sui musei e/o opere maggiormente visitate. </w:t>
       </w:r>
       <w:proofErr w:type="gramStart"/>
       <w:r>
@@ -99,64 +153,9 @@
           <w:rFonts w:ascii="Helvetica" w:hAnsi="Helvetica"/>
           <w:lang w:val="it-IT"/>
         </w:rPr>
-        <w:t xml:space="preserve"> di fatto</w:t>
+        <w:t>Il tutto per eventuali suggerimenti sulle possibili mete da fruire in futuro.</w:t>
       </w:r>
       <w:proofErr w:type="gramEnd"/>
-      <w:r>
-        <w:rPr>
-          <w:rFonts w:ascii="Helvetica" w:hAnsi="Helvetica"/>
-          <w:lang w:val="it-IT"/>
-        </w:rPr>
-        <w:t xml:space="preserve"> non deve far altro che avvicinarsi a un’opera o, nel peggiore dei casi, fare una foto a un QR code.</w:t>
-      </w:r>
-      <w:r>
-        <w:rPr>
-          <w:rFonts w:ascii="Helvetica" w:hAnsi="Helvetica"/>
-          <w:lang w:val="it-IT"/>
-        </w:rPr>
-        <w:t xml:space="preserve"> </w:t>
-      </w:r>
-      <w:proofErr w:type="gramStart"/>
-      <w:r>
-        <w:rPr>
-          <w:rFonts w:ascii="Helvetica" w:hAnsi="Helvetica"/>
-          <w:lang w:val="it-IT"/>
-        </w:rPr>
-        <w:t>[inquadrare</w:t>
-      </w:r>
-      <w:proofErr w:type="gramEnd"/>
-      <w:r>
-        <w:rPr>
-          <w:rFonts w:ascii="Helvetica" w:hAnsi="Helvetica"/>
-          <w:lang w:val="it-IT"/>
-        </w:rPr>
-        <w:t xml:space="preserve"> un QR code con la fotocamera del dispositivo mobile].</w:t>
-      </w:r>
-    </w:p>
-    <w:p>
-      <w:pPr>
-        <w:jc w:val="both"/>
-        <w:rPr>
-          <w:rFonts w:ascii="Helvetica" w:hAnsi="Helvetica"/>
-          <w:lang w:val="it-IT"/>
-        </w:rPr>
-      </w:pPr>
-      <w:r>
-        <w:rPr>
-          <w:rFonts w:ascii="Helvetica" w:hAnsi="Helvetica"/>
-          <w:lang w:val="it-IT"/>
-        </w:rPr>
-        <w:t xml:space="preserve">Inoltre l’applicazione si prende carico di profilare le preferenze di un utente, attraverso un’analisi statistica sui musei e/o opere maggiormente visitate. </w:t>
-      </w:r>
-      <w:proofErr w:type="gramStart"/>
-      <w:r>
-        <w:rPr>
-          <w:rFonts w:ascii="Helvetica" w:hAnsi="Helvetica"/>
-          <w:lang w:val="it-IT"/>
-        </w:rPr>
-        <w:t>Il tutto per eventuali suggerimenti sulle possibili mete da fruire in futuro.</w:t>
-      </w:r>
-      <w:proofErr w:type="gramEnd"/>
     </w:p>
     <w:p>
       <w:pPr>
@@ -170,6 +169,7 @@
     <w:p>
       <w:pPr>
         <w:pStyle w:val="Title"/>
+        <w:jc w:val="both"/>
         <w:rPr>
           <w:lang w:val="it-IT"/>
         </w:rPr>
@@ -309,7 +309,7 @@
           <w:rFonts w:ascii="Helvetica" w:hAnsi="Helvetica"/>
           <w:lang w:val="it-IT"/>
         </w:rPr>
-        <w:t>a partire dalla</w:t>
+        <w:t>a</w:t>
       </w:r>
       <w:proofErr w:type="gramEnd"/>
       <w:r>
@@ -317,7 +317,23 @@
           <w:rFonts w:ascii="Helvetica" w:hAnsi="Helvetica"/>
           <w:lang w:val="it-IT"/>
         </w:rPr>
-        <w:t xml:space="preserve"> versione 4.4 (</w:t>
+        <w:t xml:space="preserve"> </w:t>
+      </w:r>
+      <w:proofErr w:type="gramStart"/>
+      <w:r>
+        <w:rPr>
+          <w:rFonts w:ascii="Helvetica" w:hAnsi="Helvetica"/>
+          <w:lang w:val="it-IT"/>
+        </w:rPr>
+        <w:t>partire</w:t>
+      </w:r>
+      <w:proofErr w:type="gramEnd"/>
+      <w:r>
+        <w:rPr>
+          <w:rFonts w:ascii="Helvetica" w:hAnsi="Helvetica"/>
+          <w:lang w:val="it-IT"/>
+        </w:rPr>
+        <w:t xml:space="preserve"> dalla versione 4.4 (</w:t>
       </w:r>
       <w:proofErr w:type="spellStart"/>
       <w:r>
@@ -714,6 +730,7 @@
     <w:p>
       <w:pPr>
         <w:pStyle w:val="Title"/>
+        <w:jc w:val="both"/>
         <w:rPr>
           <w:lang w:val="it-IT"/>
         </w:rPr>
@@ -725,7 +742,645 @@
         <w:t>3. Strumenti</w:t>
       </w:r>
     </w:p>
-    <w:p/>
+    <w:p>
+      <w:pPr>
+        <w:jc w:val="both"/>
+        <w:rPr>
+          <w:rFonts w:ascii="Helvetica" w:hAnsi="Helvetica"/>
+          <w:lang w:val="it-IT"/>
+        </w:rPr>
+      </w:pPr>
+      <w:r>
+        <w:rPr>
+          <w:rFonts w:ascii="Helvetica" w:hAnsi="Helvetica"/>
+          <w:lang w:val="it-IT"/>
+        </w:rPr>
+        <w:t>Gli strumenti usati per lo sviluppo dell’applicazione sono:</w:t>
+      </w:r>
+    </w:p>
+    <w:p>
+      <w:pPr>
+        <w:jc w:val="both"/>
+        <w:rPr>
+          <w:rFonts w:ascii="Helvetica" w:hAnsi="Helvetica"/>
+          <w:lang w:val="it-IT"/>
+        </w:rPr>
+      </w:pPr>
+    </w:p>
+    <w:p>
+      <w:pPr>
+        <w:pStyle w:val="ListParagraph"/>
+        <w:numPr>
+          <w:ilvl w:val="0"/>
+          <w:numId w:val="4"/>
+        </w:numPr>
+        <w:jc w:val="both"/>
+        <w:rPr>
+          <w:rFonts w:ascii="Helvetica" w:hAnsi="Helvetica"/>
+          <w:lang w:val="it-IT"/>
+        </w:rPr>
+      </w:pPr>
+      <w:proofErr w:type="spellStart"/>
+      <w:r>
+        <w:rPr>
+          <w:rFonts w:ascii="Helvetica" w:hAnsi="Helvetica"/>
+          <w:lang w:val="it-IT"/>
+        </w:rPr>
+        <w:t>Evolus</w:t>
+      </w:r>
+      <w:proofErr w:type="spellEnd"/>
+      <w:r>
+        <w:rPr>
+          <w:rFonts w:ascii="Helvetica" w:hAnsi="Helvetica"/>
+          <w:lang w:val="it-IT"/>
+        </w:rPr>
+        <w:t xml:space="preserve"> </w:t>
+      </w:r>
+      <w:proofErr w:type="spellStart"/>
+      <w:r>
+        <w:rPr>
+          <w:rFonts w:ascii="Helvetica" w:hAnsi="Helvetica"/>
+          <w:lang w:val="it-IT"/>
+        </w:rPr>
+        <w:t>Pencil</w:t>
+      </w:r>
+      <w:proofErr w:type="spellEnd"/>
+      <w:r>
+        <w:rPr>
+          <w:rFonts w:ascii="Helvetica" w:hAnsi="Helvetica"/>
+          <w:lang w:val="it-IT"/>
+        </w:rPr>
+        <w:t xml:space="preserve"> 2.0.6, per la realizzazione dei </w:t>
+      </w:r>
+      <w:proofErr w:type="spellStart"/>
+      <w:r>
+        <w:rPr>
+          <w:rFonts w:ascii="Helvetica" w:hAnsi="Helvetica"/>
+          <w:lang w:val="it-IT"/>
+        </w:rPr>
+        <w:t>mockup</w:t>
+      </w:r>
+      <w:proofErr w:type="spellEnd"/>
+      <w:r>
+        <w:rPr>
+          <w:rFonts w:ascii="Helvetica" w:hAnsi="Helvetica"/>
+          <w:lang w:val="it-IT"/>
+        </w:rPr>
+        <w:t>.</w:t>
+      </w:r>
+    </w:p>
+    <w:p>
+      <w:pPr>
+        <w:pStyle w:val="ListParagraph"/>
+        <w:numPr>
+          <w:ilvl w:val="0"/>
+          <w:numId w:val="4"/>
+        </w:numPr>
+        <w:jc w:val="both"/>
+        <w:rPr>
+          <w:rFonts w:ascii="Helvetica" w:hAnsi="Helvetica"/>
+          <w:lang w:val="it-IT"/>
+        </w:rPr>
+      </w:pPr>
+      <w:proofErr w:type="spellStart"/>
+      <w:r>
+        <w:rPr>
+          <w:rFonts w:ascii="Helvetica" w:hAnsi="Helvetica"/>
+          <w:lang w:val="it-IT"/>
+        </w:rPr>
+        <w:t>Android</w:t>
+      </w:r>
+      <w:proofErr w:type="spellEnd"/>
+      <w:r>
+        <w:rPr>
+          <w:rFonts w:ascii="Helvetica" w:hAnsi="Helvetica"/>
+          <w:lang w:val="it-IT"/>
+        </w:rPr>
+        <w:t xml:space="preserve"> Studio 1.1 Beta </w:t>
+      </w:r>
+      <w:proofErr w:type="gramStart"/>
+      <w:r>
+        <w:rPr>
+          <w:rFonts w:ascii="Helvetica" w:hAnsi="Helvetica"/>
+          <w:lang w:val="it-IT"/>
+        </w:rPr>
+        <w:t>4</w:t>
+      </w:r>
+      <w:proofErr w:type="gramEnd"/>
+      <w:r>
+        <w:rPr>
+          <w:rFonts w:ascii="Helvetica" w:hAnsi="Helvetica"/>
+          <w:lang w:val="it-IT"/>
+        </w:rPr>
+        <w:t xml:space="preserve">, basato su piattaforma </w:t>
+      </w:r>
+      <w:proofErr w:type="spellStart"/>
+      <w:r>
+        <w:rPr>
+          <w:rFonts w:ascii="Helvetica" w:hAnsi="Helvetica"/>
+          <w:lang w:val="it-IT"/>
+        </w:rPr>
+        <w:t>IntelliJ</w:t>
+      </w:r>
+      <w:proofErr w:type="spellEnd"/>
+      <w:r>
+        <w:rPr>
+          <w:rFonts w:ascii="Helvetica" w:hAnsi="Helvetica"/>
+          <w:lang w:val="it-IT"/>
+        </w:rPr>
+        <w:t>.</w:t>
+      </w:r>
+    </w:p>
+    <w:p>
+      <w:pPr>
+        <w:pStyle w:val="ListParagraph"/>
+        <w:numPr>
+          <w:ilvl w:val="0"/>
+          <w:numId w:val="4"/>
+        </w:numPr>
+        <w:jc w:val="both"/>
+        <w:rPr>
+          <w:rFonts w:ascii="Helvetica" w:hAnsi="Helvetica"/>
+          <w:lang w:val="it-IT"/>
+        </w:rPr>
+      </w:pPr>
+      <w:r>
+        <w:rPr>
+          <w:rFonts w:ascii="Helvetica" w:hAnsi="Helvetica"/>
+          <w:lang w:val="it-IT"/>
+        </w:rPr>
+        <w:t>GIMP 2.8, per il disegno delle icone.</w:t>
+      </w:r>
+    </w:p>
+    <w:p>
+      <w:pPr>
+        <w:jc w:val="both"/>
+        <w:rPr>
+          <w:rFonts w:ascii="Helvetica" w:hAnsi="Helvetica"/>
+          <w:lang w:val="it-IT"/>
+        </w:rPr>
+      </w:pPr>
+    </w:p>
+    <w:p>
+      <w:pPr>
+        <w:jc w:val="both"/>
+        <w:rPr>
+          <w:rFonts w:ascii="Helvetica" w:hAnsi="Helvetica"/>
+          <w:lang w:val="it-IT"/>
+        </w:rPr>
+      </w:pPr>
+      <w:r>
+        <w:rPr>
+          <w:rFonts w:ascii="Helvetica" w:hAnsi="Helvetica"/>
+          <w:lang w:val="it-IT"/>
+        </w:rPr>
+        <w:t xml:space="preserve">I </w:t>
+      </w:r>
+      <w:proofErr w:type="gramStart"/>
+      <w:r>
+        <w:rPr>
+          <w:rFonts w:ascii="Helvetica" w:hAnsi="Helvetica"/>
+          <w:lang w:val="it-IT"/>
+        </w:rPr>
+        <w:t>componenti</w:t>
+      </w:r>
+      <w:proofErr w:type="gramEnd"/>
+      <w:r>
+        <w:rPr>
+          <w:rFonts w:ascii="Helvetica" w:hAnsi="Helvetica"/>
+          <w:lang w:val="it-IT"/>
+        </w:rPr>
+        <w:t xml:space="preserve"> hardware utilizzati sono:</w:t>
+      </w:r>
+    </w:p>
+    <w:p>
+      <w:pPr>
+        <w:jc w:val="both"/>
+        <w:rPr>
+          <w:rFonts w:ascii="Helvetica" w:hAnsi="Helvetica"/>
+          <w:lang w:val="it-IT"/>
+        </w:rPr>
+      </w:pPr>
+    </w:p>
+    <w:p>
+      <w:pPr>
+        <w:pStyle w:val="ListParagraph"/>
+        <w:numPr>
+          <w:ilvl w:val="0"/>
+          <w:numId w:val="5"/>
+        </w:numPr>
+        <w:jc w:val="both"/>
+        <w:rPr>
+          <w:rFonts w:ascii="Helvetica" w:hAnsi="Helvetica"/>
+          <w:lang w:val="it-IT"/>
+        </w:rPr>
+      </w:pPr>
+      <w:proofErr w:type="gramStart"/>
+      <w:r>
+        <w:rPr>
+          <w:rFonts w:ascii="Helvetica" w:hAnsi="Helvetica"/>
+          <w:lang w:val="it-IT"/>
+        </w:rPr>
+        <w:t xml:space="preserve">Samsung </w:t>
+      </w:r>
+      <w:proofErr w:type="spellStart"/>
+      <w:r>
+        <w:rPr>
+          <w:rFonts w:ascii="Helvetica" w:hAnsi="Helvetica"/>
+          <w:lang w:val="it-IT"/>
+        </w:rPr>
+        <w:t>Galaxy</w:t>
+      </w:r>
+      <w:proofErr w:type="spellEnd"/>
+      <w:r>
+        <w:rPr>
+          <w:rFonts w:ascii="Helvetica" w:hAnsi="Helvetica"/>
+          <w:lang w:val="it-IT"/>
+        </w:rPr>
+        <w:t xml:space="preserve"> S4 con </w:t>
+      </w:r>
+      <w:proofErr w:type="spellStart"/>
+      <w:r>
+        <w:rPr>
+          <w:rFonts w:ascii="Helvetica" w:hAnsi="Helvetica"/>
+          <w:lang w:val="it-IT"/>
+        </w:rPr>
+        <w:t>Android</w:t>
+      </w:r>
+      <w:proofErr w:type="spellEnd"/>
+      <w:r>
+        <w:rPr>
+          <w:rFonts w:ascii="Helvetica" w:hAnsi="Helvetica"/>
+          <w:lang w:val="it-IT"/>
+        </w:rPr>
+        <w:t xml:space="preserve"> 4.4 (</w:t>
+      </w:r>
+      <w:proofErr w:type="spellStart"/>
+      <w:r>
+        <w:rPr>
+          <w:rFonts w:ascii="Helvetica" w:hAnsi="Helvetica"/>
+          <w:lang w:val="it-IT"/>
+        </w:rPr>
+        <w:t>KitKat</w:t>
+      </w:r>
+      <w:proofErr w:type="spellEnd"/>
+      <w:r>
+        <w:rPr>
+          <w:rFonts w:ascii="Helvetica" w:hAnsi="Helvetica"/>
+          <w:lang w:val="it-IT"/>
+        </w:rPr>
+        <w:t xml:space="preserve">): </w:t>
+      </w:r>
+      <w:proofErr w:type="spellStart"/>
+      <w:r>
+        <w:rPr>
+          <w:rFonts w:ascii="Helvetica" w:hAnsi="Helvetica"/>
+          <w:lang w:val="it-IT"/>
+        </w:rPr>
+        <w:t>Quad</w:t>
+      </w:r>
+      <w:proofErr w:type="spellEnd"/>
+      <w:r>
+        <w:rPr>
+          <w:rFonts w:ascii="Helvetica" w:hAnsi="Helvetica"/>
+          <w:lang w:val="it-IT"/>
+        </w:rPr>
+        <w:t xml:space="preserve">-Core 1.6GHz, 2GB RAM, 1080 x 1920 screen </w:t>
+      </w:r>
+      <w:r>
+        <w:rPr>
+          <w:rFonts w:ascii="Helvetica" w:hAnsi="Helvetica"/>
+        </w:rPr>
+        <w:t xml:space="preserve">(~441 </w:t>
+      </w:r>
+      <w:proofErr w:type="spellStart"/>
+      <w:r>
+        <w:rPr>
+          <w:rFonts w:ascii="Helvetica" w:hAnsi="Helvetica"/>
+        </w:rPr>
+        <w:t>ppi</w:t>
+      </w:r>
+      <w:proofErr w:type="spellEnd"/>
+      <w:r>
+        <w:rPr>
+          <w:rFonts w:ascii="Helvetica" w:hAnsi="Helvetica"/>
+        </w:rPr>
+        <w:t xml:space="preserve"> pixel density).</w:t>
+      </w:r>
+      <w:proofErr w:type="gramEnd"/>
+    </w:p>
+    <w:p>
+      <w:pPr>
+        <w:pStyle w:val="ListParagraph"/>
+        <w:numPr>
+          <w:ilvl w:val="0"/>
+          <w:numId w:val="5"/>
+        </w:numPr>
+        <w:jc w:val="both"/>
+        <w:rPr>
+          <w:rFonts w:ascii="Helvetica" w:hAnsi="Helvetica"/>
+          <w:lang w:val="it-IT"/>
+        </w:rPr>
+      </w:pPr>
+      <w:proofErr w:type="spellStart"/>
+      <w:proofErr w:type="gramStart"/>
+      <w:r>
+        <w:rPr>
+          <w:rFonts w:ascii="Helvetica" w:hAnsi="Helvetica"/>
+          <w:lang w:val="it-IT"/>
+        </w:rPr>
+        <w:t>Xiaomi</w:t>
+      </w:r>
+      <w:proofErr w:type="spellEnd"/>
+      <w:r>
+        <w:rPr>
+          <w:rFonts w:ascii="Helvetica" w:hAnsi="Helvetica"/>
+          <w:lang w:val="it-IT"/>
+        </w:rPr>
+        <w:t xml:space="preserve"> MI3 con MIUI 5.2.13 Beta (</w:t>
+      </w:r>
+      <w:proofErr w:type="spellStart"/>
+      <w:r>
+        <w:rPr>
+          <w:rFonts w:ascii="Helvetica" w:hAnsi="Helvetica"/>
+          <w:lang w:val="it-IT"/>
+        </w:rPr>
+        <w:t>Android</w:t>
+      </w:r>
+      <w:proofErr w:type="spellEnd"/>
+      <w:r>
+        <w:rPr>
+          <w:rFonts w:ascii="Helvetica" w:hAnsi="Helvetica"/>
+          <w:lang w:val="it-IT"/>
+        </w:rPr>
+        <w:t xml:space="preserve"> 4.4.4 KTU84p): </w:t>
+      </w:r>
+      <w:proofErr w:type="spellStart"/>
+      <w:r>
+        <w:rPr>
+          <w:rFonts w:ascii="Helvetica" w:hAnsi="Helvetica"/>
+          <w:lang w:val="it-IT"/>
+        </w:rPr>
+        <w:t>Quad</w:t>
+      </w:r>
+      <w:proofErr w:type="spellEnd"/>
+      <w:r>
+        <w:rPr>
+          <w:rFonts w:ascii="Helvetica" w:hAnsi="Helvetica"/>
+          <w:lang w:val="it-IT"/>
+        </w:rPr>
+        <w:t xml:space="preserve">-Core 2.3GHz, 2 GB RAM, </w:t>
+      </w:r>
+      <w:r>
+        <w:rPr>
+          <w:rFonts w:ascii="Helvetica" w:hAnsi="Helvetica"/>
+        </w:rPr>
+        <w:t xml:space="preserve">1080 x 1920 screen (~441 </w:t>
+      </w:r>
+      <w:proofErr w:type="spellStart"/>
+      <w:r>
+        <w:rPr>
+          <w:rFonts w:ascii="Helvetica" w:hAnsi="Helvetica"/>
+        </w:rPr>
+        <w:t>ppi</w:t>
+      </w:r>
+      <w:proofErr w:type="spellEnd"/>
+      <w:r>
+        <w:rPr>
+          <w:rFonts w:ascii="Helvetica" w:hAnsi="Helvetica"/>
+        </w:rPr>
+        <w:t xml:space="preserve"> pixel density)</w:t>
+      </w:r>
+      <w:proofErr w:type="gramEnd"/>
+      <w:r>
+        <w:rPr>
+          <w:rFonts w:ascii="Helvetica" w:hAnsi="Helvetica"/>
+        </w:rPr>
+        <w:t>.</w:t>
+      </w:r>
+      <w:r>
+        <w:rPr>
+          <w:rFonts w:ascii="Helvetica" w:hAnsi="Helvetica"/>
+          <w:lang w:val="it-IT"/>
+        </w:rPr>
+        <w:t xml:space="preserve"> </w:t>
+      </w:r>
+    </w:p>
+    <w:p>
+      <w:pPr>
+        <w:pStyle w:val="ListParagraph"/>
+        <w:numPr>
+          <w:ilvl w:val="0"/>
+          <w:numId w:val="5"/>
+        </w:numPr>
+        <w:jc w:val="both"/>
+        <w:rPr>
+          <w:rFonts w:ascii="Helvetica" w:hAnsi="Helvetica"/>
+        </w:rPr>
+      </w:pPr>
+      <w:r>
+        <w:rPr>
+          <w:rFonts w:ascii="Helvetica" w:hAnsi="Helvetica"/>
+          <w:lang w:val="it-IT"/>
+        </w:rPr>
+        <w:lastRenderedPageBreak/>
+        <w:t xml:space="preserve">Beacon by </w:t>
+      </w:r>
+      <w:proofErr w:type="spellStart"/>
+      <w:r>
+        <w:rPr>
+          <w:rFonts w:ascii="Helvetica" w:hAnsi="Helvetica"/>
+          <w:lang w:val="it-IT"/>
+        </w:rPr>
+        <w:t>Estimote</w:t>
+      </w:r>
+      <w:proofErr w:type="spellEnd"/>
+      <w:r>
+        <w:rPr>
+          <w:rFonts w:ascii="Helvetica" w:hAnsi="Helvetica"/>
+          <w:lang w:val="it-IT"/>
+        </w:rPr>
+        <w:t xml:space="preserve">, </w:t>
+      </w:r>
+      <w:proofErr w:type="spellStart"/>
+      <w:proofErr w:type="gramStart"/>
+      <w:r>
+        <w:rPr>
+          <w:rFonts w:ascii="Helvetica" w:hAnsi="Helvetica"/>
+          <w:lang w:val="it-IT"/>
+        </w:rPr>
+        <w:t>Freq</w:t>
+      </w:r>
+      <w:proofErr w:type="spellEnd"/>
+      <w:r>
+        <w:rPr>
+          <w:rFonts w:ascii="Helvetica" w:hAnsi="Helvetica"/>
+          <w:lang w:val="it-IT"/>
+        </w:rPr>
+        <w:t>.</w:t>
+      </w:r>
+      <w:proofErr w:type="gramEnd"/>
+      <w:r>
+        <w:rPr>
+          <w:rFonts w:ascii="Helvetica" w:hAnsi="Helvetica"/>
+          <w:lang w:val="it-IT"/>
+        </w:rPr>
+        <w:t xml:space="preserve"> </w:t>
+      </w:r>
+      <w:proofErr w:type="spellStart"/>
+      <w:r>
+        <w:rPr>
+          <w:rFonts w:ascii="Helvetica" w:hAnsi="Helvetica"/>
+          <w:lang w:val="it-IT"/>
+        </w:rPr>
+        <w:t>Range</w:t>
+      </w:r>
+      <w:proofErr w:type="spellEnd"/>
+      <w:r>
+        <w:rPr>
+          <w:rFonts w:ascii="Helvetica" w:hAnsi="Helvetica"/>
+          <w:lang w:val="it-IT"/>
+        </w:rPr>
+        <w:t xml:space="preserve"> </w:t>
+      </w:r>
+      <w:r>
+        <w:rPr>
+          <w:rFonts w:ascii="Helvetica" w:hAnsi="Helvetica"/>
+        </w:rPr>
+        <w:t xml:space="preserve">2400 MHz to 2483.5 MHz, No. </w:t>
+      </w:r>
+      <w:proofErr w:type="gramStart"/>
+      <w:r>
+        <w:rPr>
+          <w:rFonts w:ascii="Helvetica" w:hAnsi="Helvetica"/>
+        </w:rPr>
+        <w:t>of</w:t>
+      </w:r>
+      <w:proofErr w:type="gramEnd"/>
+      <w:r>
+        <w:rPr>
+          <w:rFonts w:ascii="Helvetica" w:hAnsi="Helvetica"/>
+        </w:rPr>
+        <w:t xml:space="preserve"> preset switchable channels 40, No. </w:t>
+      </w:r>
+      <w:proofErr w:type="gramStart"/>
+      <w:r>
+        <w:rPr>
+          <w:rFonts w:ascii="Helvetica" w:hAnsi="Helvetica"/>
+        </w:rPr>
+        <w:t>of</w:t>
+      </w:r>
+      <w:proofErr w:type="gramEnd"/>
+      <w:r>
+        <w:rPr>
+          <w:rFonts w:ascii="Helvetica" w:hAnsi="Helvetica"/>
+        </w:rPr>
+        <w:t xml:space="preserve"> voice/data/TV channels 40 Data channels (including 3 advertising channels), </w:t>
+      </w:r>
+      <w:proofErr w:type="spellStart"/>
+      <w:r>
+        <w:rPr>
+          <w:rFonts w:ascii="Helvetica" w:hAnsi="Helvetica"/>
+        </w:rPr>
+        <w:t>Tx</w:t>
+      </w:r>
+      <w:proofErr w:type="spellEnd"/>
+      <w:r>
+        <w:rPr>
+          <w:rFonts w:ascii="Helvetica" w:hAnsi="Helvetica"/>
+        </w:rPr>
+        <w:t>-Rx channel separation 2 MHz, Adjacent channel separation 2 MHz, Frequency stability &lt;20 ppm</w:t>
+      </w:r>
+      <w:r>
+        <w:rPr>
+          <w:rFonts w:ascii="Helvetica" w:hAnsi="Helvetica"/>
+        </w:rPr>
+        <w:t>, 2nd Harmonic radiation's</w:t>
+      </w:r>
+      <w:r>
+        <w:rPr>
+          <w:rFonts w:ascii="Helvetica" w:hAnsi="Helvetica"/>
+        </w:rPr>
+        <w:t xml:space="preserve"> &lt;25 </w:t>
+      </w:r>
+      <w:proofErr w:type="spellStart"/>
+      <w:r>
+        <w:rPr>
+          <w:rFonts w:ascii="Helvetica" w:hAnsi="Helvetica"/>
+        </w:rPr>
+        <w:t>dBuV</w:t>
+      </w:r>
+      <w:proofErr w:type="spellEnd"/>
+      <w:r>
+        <w:rPr>
+          <w:rFonts w:ascii="Helvetica" w:hAnsi="Helvetica"/>
+        </w:rPr>
+        <w:t xml:space="preserve">, </w:t>
+      </w:r>
+      <w:r>
+        <w:rPr>
+          <w:rFonts w:ascii="Helvetica" w:hAnsi="Helvetica"/>
+        </w:rPr>
+        <w:t>Mode of emission</w:t>
+      </w:r>
+      <w:r>
+        <w:rPr>
+          <w:rFonts w:ascii="Helvetica" w:hAnsi="Helvetica"/>
+        </w:rPr>
+        <w:t xml:space="preserve"> not more than 20 DB, </w:t>
+      </w:r>
+      <w:r>
+        <w:rPr>
+          <w:rFonts w:ascii="Helvetica" w:hAnsi="Helvetica"/>
+          <w:lang w:val="it-IT"/>
+        </w:rPr>
+        <w:t xml:space="preserve"> </w:t>
+      </w:r>
+      <w:r>
+        <w:rPr>
+          <w:rFonts w:ascii="Helvetica" w:hAnsi="Helvetica"/>
+        </w:rPr>
+        <w:t>Bandwidth of emission</w:t>
+      </w:r>
+      <w:r>
+        <w:rPr>
+          <w:rFonts w:ascii="Helvetica" w:hAnsi="Helvetica"/>
+        </w:rPr>
+        <w:t xml:space="preserve"> 500 KHz, </w:t>
+      </w:r>
+      <w:r>
+        <w:rPr>
+          <w:rFonts w:ascii="Helvetica" w:hAnsi="Helvetica"/>
+        </w:rPr>
+        <w:t>Type of modulation to be required</w:t>
+      </w:r>
+      <w:r>
+        <w:rPr>
+          <w:rFonts w:ascii="Helvetica" w:hAnsi="Helvetica"/>
+        </w:rPr>
+        <w:t xml:space="preserve"> GFSK, Power output 4 </w:t>
+      </w:r>
+      <w:proofErr w:type="spellStart"/>
+      <w:r>
+        <w:rPr>
+          <w:rFonts w:ascii="Helvetica" w:hAnsi="Helvetica"/>
+        </w:rPr>
+        <w:t>dBm</w:t>
+      </w:r>
+      <w:proofErr w:type="spellEnd"/>
+      <w:r>
+        <w:rPr>
+          <w:rFonts w:ascii="Helvetica" w:hAnsi="Helvetica"/>
+        </w:rPr>
+        <w:t>, Sensitivity -93dBm.</w:t>
+      </w:r>
+      <w:r>
+        <w:rPr>
+          <w:rFonts w:ascii="Helvetica" w:hAnsi="Helvetica"/>
+        </w:rPr>
+        <w:t xml:space="preserve"> </w:t>
+      </w:r>
+    </w:p>
     <w:p>
       <w:pPr>
         <w:jc w:val="both"/>
@@ -738,6 +1393,7 @@
     <w:p>
       <w:pPr>
         <w:pStyle w:val="Title"/>
+        <w:jc w:val="both"/>
         <w:rPr>
           <w:lang w:val="it-IT"/>
         </w:rPr>
@@ -839,15 +1495,21 @@
           <w:rFonts w:ascii="Helvetica" w:hAnsi="Helvetica"/>
           <w:lang w:val="it-IT"/>
         </w:rPr>
-        <w:t xml:space="preserve">” consistente di una antenna che riesce a rilevare la posizione precisa entro un edificio di qualsiasi dispositivo mobile. </w:t>
-      </w:r>
-      <w:r>
-        <w:rPr>
-          <w:rFonts w:ascii="Helvetica" w:hAnsi="Helvetica"/>
-          <w:lang w:val="it-IT"/>
-        </w:rPr>
-        <w:lastRenderedPageBreak/>
-        <w:t xml:space="preserve">È chiaro come una soluzione del genere sia costosa sia per la progettazione </w:t>
+        <w:t>” consi</w:t>
+      </w:r>
+      <w:r>
+        <w:rPr>
+          <w:rFonts w:ascii="Helvetica" w:hAnsi="Helvetica"/>
+          <w:lang w:val="it-IT"/>
+        </w:rPr>
+        <w:t>stente di una antenna  in grado di</w:t>
+      </w:r>
+      <w:r>
+        <w:rPr>
+          <w:rFonts w:ascii="Helvetica" w:hAnsi="Helvetica"/>
+          <w:lang w:val="it-IT"/>
+        </w:rPr>
+        <w:t xml:space="preserve"> rilevare la posizione precisa entro un edificio di qualsiasi dispositivo mobile. È chiaro come una soluzione del genere sia costosa sia per la progettazione </w:t>
       </w:r>
       <w:proofErr w:type="gramStart"/>
       <w:r>
@@ -1523,6 +2185,119 @@
     </w:lvl>
   </w:abstractNum>
   <w:abstractNum w:abstractNumId="2">
+    <w:nsid w:val="4E44443C"/>
+    <w:multiLevelType w:val="hybridMultilevel"/>
+    <w:tmpl w:val="FB442072"/>
+    <w:lvl w:ilvl="0" w:tplc="04090001">
+      <w:start w:val="1"/>
+      <w:numFmt w:val="bullet"/>
+      <w:lvlText w:val=""/>
+      <w:lvlJc w:val="left"/>
+      <w:pPr>
+        <w:ind w:left="720" w:hanging="360"/>
+      </w:pPr>
+      <w:rPr>
+        <w:rFonts w:ascii="Symbol" w:hAnsi="Symbol" w:hint="default"/>
+      </w:rPr>
+    </w:lvl>
+    <w:lvl w:ilvl="1" w:tplc="04090003" w:tentative="1">
+      <w:start w:val="1"/>
+      <w:numFmt w:val="bullet"/>
+      <w:lvlText w:val="o"/>
+      <w:lvlJc w:val="left"/>
+      <w:pPr>
+        <w:ind w:left="1440" w:hanging="360"/>
+      </w:pPr>
+      <w:rPr>
+        <w:rFonts w:ascii="Courier New" w:hAnsi="Courier New" w:hint="default"/>
+      </w:rPr>
+    </w:lvl>
+    <w:lvl w:ilvl="2" w:tplc="04090005" w:tentative="1">
+      <w:start w:val="1"/>
+      <w:numFmt w:val="bullet"/>
+      <w:lvlText w:val=""/>
+      <w:lvlJc w:val="left"/>
+      <w:pPr>
+        <w:ind w:left="2160" w:hanging="360"/>
+      </w:pPr>
+      <w:rPr>
+        <w:rFonts w:ascii="Wingdings" w:hAnsi="Wingdings" w:hint="default"/>
+      </w:rPr>
+    </w:lvl>
+    <w:lvl w:ilvl="3" w:tplc="04090001" w:tentative="1">
+      <w:start w:val="1"/>
+      <w:numFmt w:val="bullet"/>
+      <w:lvlText w:val=""/>
+      <w:lvlJc w:val="left"/>
+      <w:pPr>
+        <w:ind w:left="2880" w:hanging="360"/>
+      </w:pPr>
+      <w:rPr>
+        <w:rFonts w:ascii="Symbol" w:hAnsi="Symbol" w:hint="default"/>
+      </w:rPr>
+    </w:lvl>
+    <w:lvl w:ilvl="4" w:tplc="04090003" w:tentative="1">
+      <w:start w:val="1"/>
+      <w:numFmt w:val="bullet"/>
+      <w:lvlText w:val="o"/>
+      <w:lvlJc w:val="left"/>
+      <w:pPr>
+        <w:ind w:left="3600" w:hanging="360"/>
+      </w:pPr>
+      <w:rPr>
+        <w:rFonts w:ascii="Courier New" w:hAnsi="Courier New" w:hint="default"/>
+      </w:rPr>
+    </w:lvl>
+    <w:lvl w:ilvl="5" w:tplc="04090005" w:tentative="1">
+      <w:start w:val="1"/>
+      <w:numFmt w:val="bullet"/>
+      <w:lvlText w:val=""/>
+      <w:lvlJc w:val="left"/>
+      <w:pPr>
+        <w:ind w:left="4320" w:hanging="360"/>
+      </w:pPr>
+      <w:rPr>
+        <w:rFonts w:ascii="Wingdings" w:hAnsi="Wingdings" w:hint="default"/>
+      </w:rPr>
+    </w:lvl>
+    <w:lvl w:ilvl="6" w:tplc="04090001" w:tentative="1">
+      <w:start w:val="1"/>
+      <w:numFmt w:val="bullet"/>
+      <w:lvlText w:val=""/>
+      <w:lvlJc w:val="left"/>
+      <w:pPr>
+        <w:ind w:left="5040" w:hanging="360"/>
+      </w:pPr>
+      <w:rPr>
+        <w:rFonts w:ascii="Symbol" w:hAnsi="Symbol" w:hint="default"/>
+      </w:rPr>
+    </w:lvl>
+    <w:lvl w:ilvl="7" w:tplc="04090003" w:tentative="1">
+      <w:start w:val="1"/>
+      <w:numFmt w:val="bullet"/>
+      <w:lvlText w:val="o"/>
+      <w:lvlJc w:val="left"/>
+      <w:pPr>
+        <w:ind w:left="5760" w:hanging="360"/>
+      </w:pPr>
+      <w:rPr>
+        <w:rFonts w:ascii="Courier New" w:hAnsi="Courier New" w:hint="default"/>
+      </w:rPr>
+    </w:lvl>
+    <w:lvl w:ilvl="8" w:tplc="04090005" w:tentative="1">
+      <w:start w:val="1"/>
+      <w:numFmt w:val="bullet"/>
+      <w:lvlText w:val=""/>
+      <w:lvlJc w:val="left"/>
+      <w:pPr>
+        <w:ind w:left="6480" w:hanging="360"/>
+      </w:pPr>
+      <w:rPr>
+        <w:rFonts w:ascii="Wingdings" w:hAnsi="Wingdings" w:hint="default"/>
+      </w:rPr>
+    </w:lvl>
+  </w:abstractNum>
+  <w:abstractNum w:abstractNumId="3">
     <w:nsid w:val="5AF8201D"/>
     <w:multiLevelType w:val="hybridMultilevel"/>
     <w:tmpl w:val="454E5332"/>
@@ -1620,6 +2395,119 @@
       </w:pPr>
       <w:rPr>
         <w:rFonts w:ascii="Courier New" w:hAnsi="Courier New" w:cs="Courier New" w:hint="default"/>
+      </w:rPr>
+    </w:lvl>
+    <w:lvl w:ilvl="8" w:tplc="04090005" w:tentative="1">
+      <w:start w:val="1"/>
+      <w:numFmt w:val="bullet"/>
+      <w:lvlText w:val=""/>
+      <w:lvlJc w:val="left"/>
+      <w:pPr>
+        <w:ind w:left="6480" w:hanging="360"/>
+      </w:pPr>
+      <w:rPr>
+        <w:rFonts w:ascii="Wingdings" w:hAnsi="Wingdings" w:hint="default"/>
+      </w:rPr>
+    </w:lvl>
+  </w:abstractNum>
+  <w:abstractNum w:abstractNumId="4">
+    <w:nsid w:val="6C20657E"/>
+    <w:multiLevelType w:val="hybridMultilevel"/>
+    <w:tmpl w:val="ACCA7522"/>
+    <w:lvl w:ilvl="0" w:tplc="04090001">
+      <w:start w:val="1"/>
+      <w:numFmt w:val="bullet"/>
+      <w:lvlText w:val=""/>
+      <w:lvlJc w:val="left"/>
+      <w:pPr>
+        <w:ind w:left="720" w:hanging="360"/>
+      </w:pPr>
+      <w:rPr>
+        <w:rFonts w:ascii="Symbol" w:hAnsi="Symbol" w:hint="default"/>
+      </w:rPr>
+    </w:lvl>
+    <w:lvl w:ilvl="1" w:tplc="04090003" w:tentative="1">
+      <w:start w:val="1"/>
+      <w:numFmt w:val="bullet"/>
+      <w:lvlText w:val="o"/>
+      <w:lvlJc w:val="left"/>
+      <w:pPr>
+        <w:ind w:left="1440" w:hanging="360"/>
+      </w:pPr>
+      <w:rPr>
+        <w:rFonts w:ascii="Courier New" w:hAnsi="Courier New" w:hint="default"/>
+      </w:rPr>
+    </w:lvl>
+    <w:lvl w:ilvl="2" w:tplc="04090005" w:tentative="1">
+      <w:start w:val="1"/>
+      <w:numFmt w:val="bullet"/>
+      <w:lvlText w:val=""/>
+      <w:lvlJc w:val="left"/>
+      <w:pPr>
+        <w:ind w:left="2160" w:hanging="360"/>
+      </w:pPr>
+      <w:rPr>
+        <w:rFonts w:ascii="Wingdings" w:hAnsi="Wingdings" w:hint="default"/>
+      </w:rPr>
+    </w:lvl>
+    <w:lvl w:ilvl="3" w:tplc="04090001" w:tentative="1">
+      <w:start w:val="1"/>
+      <w:numFmt w:val="bullet"/>
+      <w:lvlText w:val=""/>
+      <w:lvlJc w:val="left"/>
+      <w:pPr>
+        <w:ind w:left="2880" w:hanging="360"/>
+      </w:pPr>
+      <w:rPr>
+        <w:rFonts w:ascii="Symbol" w:hAnsi="Symbol" w:hint="default"/>
+      </w:rPr>
+    </w:lvl>
+    <w:lvl w:ilvl="4" w:tplc="04090003" w:tentative="1">
+      <w:start w:val="1"/>
+      <w:numFmt w:val="bullet"/>
+      <w:lvlText w:val="o"/>
+      <w:lvlJc w:val="left"/>
+      <w:pPr>
+        <w:ind w:left="3600" w:hanging="360"/>
+      </w:pPr>
+      <w:rPr>
+        <w:rFonts w:ascii="Courier New" w:hAnsi="Courier New" w:hint="default"/>
+      </w:rPr>
+    </w:lvl>
+    <w:lvl w:ilvl="5" w:tplc="04090005" w:tentative="1">
+      <w:start w:val="1"/>
+      <w:numFmt w:val="bullet"/>
+      <w:lvlText w:val=""/>
+      <w:lvlJc w:val="left"/>
+      <w:pPr>
+        <w:ind w:left="4320" w:hanging="360"/>
+      </w:pPr>
+      <w:rPr>
+        <w:rFonts w:ascii="Wingdings" w:hAnsi="Wingdings" w:hint="default"/>
+      </w:rPr>
+    </w:lvl>
+    <w:lvl w:ilvl="6" w:tplc="04090001" w:tentative="1">
+      <w:start w:val="1"/>
+      <w:numFmt w:val="bullet"/>
+      <w:lvlText w:val=""/>
+      <w:lvlJc w:val="left"/>
+      <w:pPr>
+        <w:ind w:left="5040" w:hanging="360"/>
+      </w:pPr>
+      <w:rPr>
+        <w:rFonts w:ascii="Symbol" w:hAnsi="Symbol" w:hint="default"/>
+      </w:rPr>
+    </w:lvl>
+    <w:lvl w:ilvl="7" w:tplc="04090003" w:tentative="1">
+      <w:start w:val="1"/>
+      <w:numFmt w:val="bullet"/>
+      <w:lvlText w:val="o"/>
+      <w:lvlJc w:val="left"/>
+      <w:pPr>
+        <w:ind w:left="5760" w:hanging="360"/>
+      </w:pPr>
+      <w:rPr>
+        <w:rFonts w:ascii="Courier New" w:hAnsi="Courier New" w:hint="default"/>
       </w:rPr>
     </w:lvl>
     <w:lvl w:ilvl="8" w:tplc="04090005" w:tentative="1">
@@ -1642,6 +2530,12 @@
     <w:abstractNumId w:val="1"/>
   </w:num>
   <w:num w:numId="3">
+    <w:abstractNumId w:val="3"/>
+  </w:num>
+  <w:num w:numId="4">
+    <w:abstractNumId w:val="4"/>
+  </w:num>
+  <w:num w:numId="5">
     <w:abstractNumId w:val="2"/>
   </w:num>
 </w:numbering>
@@ -1806,7 +2700,6 @@
   <w:style w:type="character" w:default="1" w:styleId="DefaultParagraphFont">
     <w:name w:val="Default Paragraph Font"/>
     <w:uiPriority w:val="1"/>
-    <w:semiHidden/>
     <w:unhideWhenUsed/>
   </w:style>
   <w:style w:type="table" w:default="1" w:styleId="TableNormal">
@@ -2042,7 +2935,6 @@
   <w:style w:type="character" w:default="1" w:styleId="DefaultParagraphFont">
     <w:name w:val="Default Paragraph Font"/>
     <w:uiPriority w:val="1"/>
-    <w:semiHidden/>
     <w:unhideWhenUsed/>
   </w:style>
   <w:style w:type="table" w:default="1" w:styleId="TableNormal">

</xml_diff>

<commit_message>
Piccole modifiche per fare i test, aggiornata doc
</commit_message>
<xml_diff>
--- a/documentation/Documentazione Tesi.docx
+++ b/documentation/Documentazione Tesi.docx
@@ -4,7 +4,7 @@
   <w:body>
     <w:p>
       <w:pPr>
-        <w:pStyle w:val="Title"/>
+        <w:pStyle w:val="Titolo"/>
         <w:rPr>
           <w:rFonts w:ascii="Helvetica" w:hAnsi="Helvetica"/>
         </w:rPr>
@@ -19,70 +19,37 @@
         <w:rPr>
           <w:rFonts w:ascii="Helvetica" w:hAnsi="Helvetica"/>
         </w:rPr>
-        <w:t xml:space="preserve"> </w:t>
-      </w:r>
-      <w:proofErr w:type="spellStart"/>
-      <w:r>
-        <w:rPr>
-          <w:rFonts w:ascii="Helvetica" w:hAnsi="Helvetica"/>
-        </w:rPr>
-        <w:t>Obiettivi</w:t>
-      </w:r>
-      <w:proofErr w:type="spellEnd"/>
-    </w:p>
-    <w:p>
-      <w:pPr>
-        <w:jc w:val="both"/>
-        <w:rPr>
-          <w:rFonts w:ascii="Helvetica" w:hAnsi="Helvetica"/>
-          <w:lang w:val="it-IT"/>
-        </w:rPr>
-      </w:pPr>
-      <w:r>
-        <w:rPr>
-          <w:rFonts w:ascii="Helvetica" w:hAnsi="Helvetica"/>
-          <w:lang w:val="it-IT"/>
-        </w:rPr>
-        <w:t xml:space="preserve">L’obiettivo principale dell’applicazione è </w:t>
-      </w:r>
-      <w:proofErr w:type="gramStart"/>
-      <w:r>
-        <w:rPr>
-          <w:rFonts w:ascii="Helvetica" w:hAnsi="Helvetica"/>
-          <w:lang w:val="it-IT"/>
-        </w:rPr>
-        <w:t>quello di</w:t>
-      </w:r>
-      <w:proofErr w:type="gramEnd"/>
-      <w:r>
-        <w:rPr>
-          <w:rFonts w:ascii="Helvetica" w:hAnsi="Helvetica"/>
-          <w:lang w:val="it-IT"/>
-        </w:rPr>
-        <w:t xml:space="preserve"> rendere fruibili, in maniera più naturale possibile, le opere d’arte situate nei vari musei, attraverso la navigazione sia outdoor che indoor. La filosofia seguita è appunto quella della “interazione naturale”, che cerca di rendere più semplice e immediato possibile il dialogo con l’utente, ottenuta attraverso una </w:t>
-      </w:r>
-      <w:proofErr w:type="spellStart"/>
-      <w:r>
-        <w:rPr>
-          <w:rFonts w:ascii="Helvetica" w:hAnsi="Helvetica"/>
-          <w:lang w:val="it-IT"/>
-        </w:rPr>
-        <w:t>sensorizzazione</w:t>
-      </w:r>
-      <w:proofErr w:type="spellEnd"/>
-      <w:r>
-        <w:rPr>
-          <w:rFonts w:ascii="Helvetica" w:hAnsi="Helvetica"/>
-          <w:lang w:val="it-IT"/>
-        </w:rPr>
-        <w:t xml:space="preserve"> dell’ambiente d’interesse. In tal modo lo sforzo richiesto all’utente è ridot</w:t>
-      </w:r>
-      <w:r>
-        <w:rPr>
-          <w:rFonts w:ascii="Helvetica" w:hAnsi="Helvetica"/>
-          <w:lang w:val="it-IT"/>
-        </w:rPr>
-        <w:t>t</w:t>
+        <w:t xml:space="preserve"> Obiettivi</w:t>
+      </w:r>
+    </w:p>
+    <w:p>
+      <w:pPr>
+        <w:jc w:val="both"/>
+        <w:rPr>
+          <w:rFonts w:ascii="Helvetica" w:hAnsi="Helvetica"/>
+          <w:lang w:val="it-IT"/>
+        </w:rPr>
+      </w:pPr>
+      <w:r>
+        <w:rPr>
+          <w:rFonts w:ascii="Helvetica" w:hAnsi="Helvetica"/>
+          <w:lang w:val="it-IT"/>
+        </w:rPr>
+        <w:t>L’obiettivo principale dell’applicazione è quello di rendere fruibili, in maniera più naturale possibile, le opere d’arte situate nei vari musei, attraverso la navigazione sia outdoor che indoor. La filosofia seguita è appunto quella della “interazione naturale”, che cerca di rendere più semplice e immediato possibile il dialogo con l’utente, ottenuta attraverso una sensorizzazione dell’ambiente d’interesse. In tal modo lo sforzo richiesto all’utente è ridot</w:t>
+      </w:r>
+      <w:r>
+        <w:rPr>
+          <w:rFonts w:ascii="Helvetica" w:hAnsi="Helvetica"/>
+          <w:lang w:val="it-IT"/>
+        </w:rPr>
+        <w:t>to al minimo e l’azione per ricercare le informazioni rilevanti è delegata al dispositivo piuttosto che all’utente, che di fatto non deve far altro che avvicinarsi a</w:t>
+      </w:r>
+      <w:r>
+        <w:rPr>
+          <w:rFonts w:ascii="Helvetica" w:hAnsi="Helvetica"/>
+          <w:lang w:val="it-IT"/>
+        </w:rPr>
+        <w:t>d</w:t>
       </w:r>
       <w:bookmarkStart w:id="0" w:name="_GoBack"/>
       <w:bookmarkEnd w:id="0"/>
@@ -91,85 +58,44 @@
           <w:rFonts w:ascii="Helvetica" w:hAnsi="Helvetica"/>
           <w:lang w:val="it-IT"/>
         </w:rPr>
-        <w:t>o al minimo e l’azione per ricercare le informazioni rilevanti è delegata al dispositivo piuttosto che all’utente, che</w:t>
-      </w:r>
-      <w:proofErr w:type="gramStart"/>
-      <w:r>
-        <w:rPr>
-          <w:rFonts w:ascii="Helvetica" w:hAnsi="Helvetica"/>
-          <w:lang w:val="it-IT"/>
-        </w:rPr>
-        <w:t xml:space="preserve"> di fatto</w:t>
-      </w:r>
-      <w:proofErr w:type="gramEnd"/>
-      <w:r>
-        <w:rPr>
-          <w:rFonts w:ascii="Helvetica" w:hAnsi="Helvetica"/>
-          <w:lang w:val="it-IT"/>
-        </w:rPr>
-        <w:t xml:space="preserve"> non deve far altro che avvicinarsi a un’opera o, nel peggiore dei casi, fare una foto a un QR code.</w:t>
-      </w:r>
-      <w:r>
-        <w:rPr>
-          <w:rFonts w:ascii="Helvetica" w:hAnsi="Helvetica"/>
-          <w:lang w:val="it-IT"/>
-        </w:rPr>
-        <w:t xml:space="preserve"> </w:t>
-      </w:r>
-      <w:proofErr w:type="gramStart"/>
-      <w:r>
-        <w:rPr>
-          <w:rFonts w:ascii="Helvetica" w:hAnsi="Helvetica"/>
-          <w:lang w:val="it-IT"/>
-        </w:rPr>
-        <w:t>[inquadrare</w:t>
-      </w:r>
-      <w:proofErr w:type="gramEnd"/>
-      <w:r>
-        <w:rPr>
-          <w:rFonts w:ascii="Helvetica" w:hAnsi="Helvetica"/>
-          <w:lang w:val="it-IT"/>
-        </w:rPr>
-        <w:t xml:space="preserve"> un QR code con la fotocamera del dispositivo mobile].</w:t>
-      </w:r>
-    </w:p>
-    <w:p>
-      <w:pPr>
-        <w:jc w:val="both"/>
-        <w:rPr>
-          <w:rFonts w:ascii="Helvetica" w:hAnsi="Helvetica"/>
-          <w:lang w:val="it-IT"/>
-        </w:rPr>
-      </w:pPr>
-      <w:r>
-        <w:rPr>
-          <w:rFonts w:ascii="Helvetica" w:hAnsi="Helvetica"/>
-          <w:lang w:val="it-IT"/>
-        </w:rPr>
-        <w:t xml:space="preserve">Inoltre l’applicazione si prende carico di profilare le preferenze di un utente, attraverso un’analisi statistica sui musei e/o opere maggiormente visitate. </w:t>
-      </w:r>
-      <w:proofErr w:type="gramStart"/>
-      <w:r>
-        <w:rPr>
-          <w:rFonts w:ascii="Helvetica" w:hAnsi="Helvetica"/>
-          <w:lang w:val="it-IT"/>
-        </w:rPr>
-        <w:t>Il tutto per eventuali suggerimenti sulle possibili mete da fruire in futuro.</w:t>
-      </w:r>
-      <w:proofErr w:type="gramEnd"/>
-    </w:p>
-    <w:p>
-      <w:pPr>
-        <w:jc w:val="both"/>
-        <w:rPr>
-          <w:rFonts w:ascii="Helvetica" w:hAnsi="Helvetica"/>
-          <w:lang w:val="it-IT"/>
-        </w:rPr>
-      </w:pPr>
-    </w:p>
-    <w:p>
-      <w:pPr>
-        <w:pStyle w:val="Title"/>
+        <w:t xml:space="preserve"> un’opera o, nel peggiore dei casi, fare una foto a un QR code.</w:t>
+      </w:r>
+      <w:r>
+        <w:rPr>
+          <w:rFonts w:ascii="Helvetica" w:hAnsi="Helvetica"/>
+          <w:lang w:val="it-IT"/>
+        </w:rPr>
+        <w:t xml:space="preserve"> [inquadrare un QR code con la fotocamera del dispositivo mobile].</w:t>
+      </w:r>
+    </w:p>
+    <w:p>
+      <w:pPr>
+        <w:jc w:val="both"/>
+        <w:rPr>
+          <w:rFonts w:ascii="Helvetica" w:hAnsi="Helvetica"/>
+          <w:lang w:val="it-IT"/>
+        </w:rPr>
+      </w:pPr>
+      <w:r>
+        <w:rPr>
+          <w:rFonts w:ascii="Helvetica" w:hAnsi="Helvetica"/>
+          <w:lang w:val="it-IT"/>
+        </w:rPr>
+        <w:t>Inoltre l’applicazione si prende carico di profilare le preferenze di un utente, attraverso un’analisi statistica sui musei e/o opere maggiormente visitate. Il tutto per eventuali suggerimenti sulle possibili mete da fruire in futuro.</w:t>
+      </w:r>
+    </w:p>
+    <w:p>
+      <w:pPr>
+        <w:jc w:val="both"/>
+        <w:rPr>
+          <w:rFonts w:ascii="Helvetica" w:hAnsi="Helvetica"/>
+          <w:lang w:val="it-IT"/>
+        </w:rPr>
+      </w:pPr>
+    </w:p>
+    <w:p>
+      <w:pPr>
+        <w:pStyle w:val="Titolo"/>
         <w:rPr>
           <w:lang w:val="it-IT"/>
         </w:rPr>
@@ -180,14 +106,12 @@
         </w:rPr>
         <w:t xml:space="preserve">2. </w:t>
       </w:r>
-      <w:proofErr w:type="gramStart"/>
       <w:r>
         <w:rPr>
           <w:lang w:val="it-IT"/>
         </w:rPr>
         <w:t>Contesto</w:t>
       </w:r>
-      <w:proofErr w:type="gramEnd"/>
     </w:p>
     <w:p>
       <w:pPr>
@@ -230,7 +154,7 @@
     </w:p>
     <w:p>
       <w:pPr>
-        <w:pStyle w:val="ListParagraph"/>
+        <w:pStyle w:val="Paragrafoelenco"/>
         <w:numPr>
           <w:ilvl w:val="0"/>
           <w:numId w:val="2"/>
@@ -253,87 +177,7 @@
           <w:rFonts w:ascii="Helvetica" w:hAnsi="Helvetica"/>
           <w:lang w:val="it-IT"/>
         </w:rPr>
-        <w:t>n dispositivo mobile (</w:t>
-      </w:r>
-      <w:proofErr w:type="spellStart"/>
-      <w:r>
-        <w:rPr>
-          <w:rFonts w:ascii="Helvetica" w:hAnsi="Helvetica"/>
-          <w:lang w:val="it-IT"/>
-        </w:rPr>
-        <w:t>smartphone</w:t>
-      </w:r>
-      <w:proofErr w:type="spellEnd"/>
-      <w:r>
-        <w:rPr>
-          <w:rFonts w:ascii="Helvetica" w:hAnsi="Helvetica"/>
-          <w:lang w:val="it-IT"/>
-        </w:rPr>
-        <w:t xml:space="preserve">, </w:t>
-      </w:r>
-      <w:proofErr w:type="spellStart"/>
-      <w:r>
-        <w:rPr>
-          <w:rFonts w:ascii="Helvetica" w:hAnsi="Helvetica"/>
-          <w:lang w:val="it-IT"/>
-        </w:rPr>
-        <w:t>tablet</w:t>
-      </w:r>
-      <w:proofErr w:type="spellEnd"/>
-      <w:r>
-        <w:rPr>
-          <w:rFonts w:ascii="Helvetica" w:hAnsi="Helvetica"/>
-          <w:lang w:val="it-IT"/>
-        </w:rPr>
-        <w:t xml:space="preserve">) che abbia come sistema operativo </w:t>
-      </w:r>
-      <w:proofErr w:type="spellStart"/>
-      <w:r>
-        <w:rPr>
-          <w:rFonts w:ascii="Helvetica" w:hAnsi="Helvetica"/>
-          <w:lang w:val="it-IT"/>
-        </w:rPr>
-        <w:t>Android</w:t>
-      </w:r>
-      <w:proofErr w:type="spellEnd"/>
-      <w:r>
-        <w:rPr>
-          <w:rFonts w:ascii="Helvetica" w:hAnsi="Helvetica"/>
-          <w:lang w:val="it-IT"/>
-        </w:rPr>
-        <w:t xml:space="preserve"> </w:t>
-      </w:r>
-      <w:proofErr w:type="gramStart"/>
-      <w:r>
-        <w:rPr>
-          <w:rFonts w:ascii="Helvetica" w:hAnsi="Helvetica"/>
-          <w:lang w:val="it-IT"/>
-        </w:rPr>
-        <w:t>a partire dalla</w:t>
-      </w:r>
-      <w:proofErr w:type="gramEnd"/>
-      <w:r>
-        <w:rPr>
-          <w:rFonts w:ascii="Helvetica" w:hAnsi="Helvetica"/>
-          <w:lang w:val="it-IT"/>
-        </w:rPr>
-        <w:t xml:space="preserve"> versione 4.4 (</w:t>
-      </w:r>
-      <w:proofErr w:type="spellStart"/>
-      <w:r>
-        <w:rPr>
-          <w:rFonts w:ascii="Helvetica" w:hAnsi="Helvetica"/>
-          <w:lang w:val="it-IT"/>
-        </w:rPr>
-        <w:t>KitKat</w:t>
-      </w:r>
-      <w:proofErr w:type="spellEnd"/>
-      <w:r>
-        <w:rPr>
-          <w:rFonts w:ascii="Helvetica" w:hAnsi="Helvetica"/>
-          <w:lang w:val="it-IT"/>
-        </w:rPr>
-        <w:t>)</w:t>
+        <w:t>n dispositivo mobile (smartphone, tablet) che abbia come sistema operativo Android a partire dalla versione 4.4 (KitKat)</w:t>
       </w:r>
       <w:r>
         <w:rPr>
@@ -345,7 +189,7 @@
     </w:p>
     <w:p>
       <w:pPr>
-        <w:pStyle w:val="ListParagraph"/>
+        <w:pStyle w:val="Paragrafoelenco"/>
         <w:numPr>
           <w:ilvl w:val="0"/>
           <w:numId w:val="2"/>
@@ -375,35 +219,19 @@
           <w:rFonts w:ascii="Helvetica" w:hAnsi="Helvetica"/>
           <w:lang w:val="it-IT"/>
         </w:rPr>
-        <w:t>ficio sensorizzato con Beacon (</w:t>
-      </w:r>
-      <w:proofErr w:type="spellStart"/>
-      <w:r>
-        <w:rPr>
-          <w:rFonts w:ascii="Helvetica" w:hAnsi="Helvetica"/>
-          <w:lang w:val="it-IT"/>
-        </w:rPr>
-        <w:t>E</w:t>
-      </w:r>
-      <w:r>
-        <w:rPr>
-          <w:rFonts w:ascii="Helvetica" w:hAnsi="Helvetica"/>
-          <w:lang w:val="it-IT"/>
-        </w:rPr>
-        <w:t>stimote</w:t>
-      </w:r>
-      <w:proofErr w:type="spellEnd"/>
-      <w:r>
-        <w:rPr>
-          <w:rFonts w:ascii="Helvetica" w:hAnsi="Helvetica"/>
-          <w:lang w:val="it-IT"/>
-        </w:rPr>
-        <w:t>) e QR code.</w:t>
-      </w:r>
-    </w:p>
-    <w:p>
-      <w:pPr>
-        <w:pStyle w:val="ListParagraph"/>
+        <w:t>ficio sensorizzato con Beacon (E</w:t>
+      </w:r>
+      <w:r>
+        <w:rPr>
+          <w:rFonts w:ascii="Helvetica" w:hAnsi="Helvetica"/>
+          <w:lang w:val="it-IT"/>
+        </w:rPr>
+        <w:t>stimote) e QR code.</w:t>
+      </w:r>
+    </w:p>
+    <w:p>
+      <w:pPr>
+        <w:pStyle w:val="Paragrafoelenco"/>
         <w:numPr>
           <w:ilvl w:val="0"/>
           <w:numId w:val="2"/>
@@ -419,80 +247,14 @@
           <w:rFonts w:ascii="Helvetica" w:hAnsi="Helvetica"/>
           <w:lang w:val="it-IT"/>
         </w:rPr>
-        <w:t xml:space="preserve">Un Database per il </w:t>
-      </w:r>
-      <w:proofErr w:type="spellStart"/>
-      <w:r>
-        <w:rPr>
-          <w:rFonts w:ascii="Helvetica" w:hAnsi="Helvetica"/>
-          <w:lang w:val="it-IT"/>
-        </w:rPr>
-        <w:t>retrieving</w:t>
-      </w:r>
-      <w:proofErr w:type="spellEnd"/>
-      <w:r>
-        <w:rPr>
-          <w:rFonts w:ascii="Helvetica" w:hAnsi="Helvetica"/>
-          <w:lang w:val="it-IT"/>
-        </w:rPr>
-        <w:t xml:space="preserve"> delle informazioni sia sui musei </w:t>
-      </w:r>
-      <w:proofErr w:type="gramStart"/>
-      <w:r>
-        <w:rPr>
-          <w:rFonts w:ascii="Helvetica" w:hAnsi="Helvetica"/>
-          <w:lang w:val="it-IT"/>
-        </w:rPr>
-        <w:t>che</w:t>
-      </w:r>
-      <w:proofErr w:type="gramEnd"/>
-      <w:r>
-        <w:rPr>
-          <w:rFonts w:ascii="Helvetica" w:hAnsi="Helvetica"/>
-          <w:lang w:val="it-IT"/>
-        </w:rPr>
-        <w:t xml:space="preserve"> sulle opere e per il salvataggio delle preferenze dell’utente. Le informazioni su musei e opere comprendono anche dettagli utili alla localizzazione (coordinate dei musei, locazione delle opere entro i </w:t>
-      </w:r>
-      <w:proofErr w:type="gramStart"/>
-      <w:r>
-        <w:rPr>
-          <w:rFonts w:ascii="Helvetica" w:hAnsi="Helvetica"/>
-          <w:lang w:val="it-IT"/>
-        </w:rPr>
-        <w:t>musei</w:t>
-      </w:r>
-      <w:proofErr w:type="gramEnd"/>
-      <w:r>
-        <w:rPr>
-          <w:rFonts w:ascii="Helvetica" w:hAnsi="Helvetica"/>
-          <w:lang w:val="it-IT"/>
-        </w:rPr>
-        <w:t>).</w:t>
-      </w:r>
-      <w:r>
-        <w:rPr>
-          <w:rFonts w:ascii="Helvetica" w:hAnsi="Helvetica"/>
-          <w:lang w:val="it-IT"/>
-        </w:rPr>
-        <w:t xml:space="preserve"> In questo caso il database è stato implementato su </w:t>
-      </w:r>
-      <w:proofErr w:type="spellStart"/>
-      <w:proofErr w:type="gramStart"/>
-      <w:r>
-        <w:rPr>
-          <w:rFonts w:ascii="Helvetica" w:hAnsi="Helvetica"/>
-          <w:lang w:val="it-IT"/>
-        </w:rPr>
-        <w:t>mySql</w:t>
-      </w:r>
-      <w:proofErr w:type="spellEnd"/>
-      <w:proofErr w:type="gramEnd"/>
-      <w:r>
-        <w:rPr>
-          <w:rFonts w:ascii="Helvetica" w:hAnsi="Helvetica"/>
-          <w:lang w:val="it-IT"/>
-        </w:rPr>
-        <w:t>.</w:t>
+        <w:t>Un Database per il retrieving delle informazioni sia sui musei che sulle opere e per il salvataggio delle preferenze dell’utente. Le informazioni su musei e opere comprendono anche dettagli utili alla localizzazione (coordinate dei musei, locazione delle opere entro i musei).</w:t>
+      </w:r>
+      <w:r>
+        <w:rPr>
+          <w:rFonts w:ascii="Helvetica" w:hAnsi="Helvetica"/>
+          <w:lang w:val="it-IT"/>
+        </w:rPr>
+        <w:t xml:space="preserve"> In questo caso il database è stato implementato su mySql.</w:t>
       </w:r>
     </w:p>
     <w:p>
@@ -532,7 +294,7 @@
     </w:p>
     <w:p>
       <w:pPr>
-        <w:pStyle w:val="ListParagraph"/>
+        <w:pStyle w:val="Paragrafoelenco"/>
         <w:numPr>
           <w:ilvl w:val="0"/>
           <w:numId w:val="3"/>
@@ -548,78 +310,12 @@
           <w:rFonts w:ascii="Helvetica" w:hAnsi="Helvetica"/>
           <w:lang w:val="it-IT"/>
         </w:rPr>
-        <w:t>Uso dell’</w:t>
-      </w:r>
-      <w:proofErr w:type="spellStart"/>
-      <w:r>
-        <w:rPr>
-          <w:rFonts w:ascii="Helvetica" w:hAnsi="Helvetica"/>
-          <w:lang w:val="it-IT"/>
-        </w:rPr>
-        <w:t>app</w:t>
-      </w:r>
-      <w:proofErr w:type="spellEnd"/>
-      <w:r>
-        <w:rPr>
-          <w:rFonts w:ascii="Helvetica" w:hAnsi="Helvetica"/>
-          <w:lang w:val="it-IT"/>
-        </w:rPr>
-        <w:t xml:space="preserve"> </w:t>
-      </w:r>
-      <w:proofErr w:type="spellStart"/>
-      <w:r>
-        <w:rPr>
-          <w:rFonts w:ascii="Helvetica" w:hAnsi="Helvetica"/>
-          <w:lang w:val="it-IT"/>
-        </w:rPr>
-        <w:t>BarcodeScanner</w:t>
-      </w:r>
-      <w:proofErr w:type="spellEnd"/>
-      <w:r>
-        <w:rPr>
-          <w:rFonts w:ascii="Helvetica" w:hAnsi="Helvetica"/>
-          <w:lang w:val="it-IT"/>
-        </w:rPr>
-        <w:t xml:space="preserve"> (</w:t>
-      </w:r>
-      <w:proofErr w:type="spellStart"/>
-      <w:proofErr w:type="gramStart"/>
-      <w:r>
-        <w:rPr>
-          <w:rFonts w:ascii="Helvetica" w:hAnsi="Helvetica"/>
-          <w:lang w:val="it-IT"/>
-        </w:rPr>
-        <w:t>ZXing</w:t>
-      </w:r>
-      <w:proofErr w:type="spellEnd"/>
-      <w:proofErr w:type="gramEnd"/>
-      <w:r>
-        <w:rPr>
-          <w:rFonts w:ascii="Helvetica" w:hAnsi="Helvetica"/>
-          <w:lang w:val="it-IT"/>
-        </w:rPr>
-        <w:t xml:space="preserve">), della quale verrà comunque richiesta l’installazione da Google </w:t>
-      </w:r>
-      <w:proofErr w:type="spellStart"/>
-      <w:r>
-        <w:rPr>
-          <w:rFonts w:ascii="Helvetica" w:hAnsi="Helvetica"/>
-          <w:lang w:val="it-IT"/>
-        </w:rPr>
-        <w:t>PlayStore</w:t>
-      </w:r>
-      <w:proofErr w:type="spellEnd"/>
-      <w:r>
-        <w:rPr>
-          <w:rFonts w:ascii="Helvetica" w:hAnsi="Helvetica"/>
-          <w:lang w:val="it-IT"/>
-        </w:rPr>
-        <w:t xml:space="preserve"> in caso di assenza sul dispositivo.</w:t>
-      </w:r>
-    </w:p>
-    <w:p>
-      <w:pPr>
-        <w:pStyle w:val="ListParagraph"/>
+        <w:t>Uso dell’app BarcodeScanner (ZXing), della quale verrà comunque richiesta l’installazione da Google PlayStore in caso di assenza sul dispositivo.</w:t>
+      </w:r>
+    </w:p>
+    <w:p>
+      <w:pPr>
+        <w:pStyle w:val="Paragrafoelenco"/>
         <w:numPr>
           <w:ilvl w:val="0"/>
           <w:numId w:val="3"/>
@@ -635,28 +331,12 @@
           <w:rFonts w:ascii="Helvetica" w:hAnsi="Helvetica"/>
           <w:lang w:val="it-IT"/>
         </w:rPr>
-        <w:t xml:space="preserve">Uso di Google </w:t>
-      </w:r>
-      <w:proofErr w:type="spellStart"/>
-      <w:r>
-        <w:rPr>
-          <w:rFonts w:ascii="Helvetica" w:hAnsi="Helvetica"/>
-          <w:lang w:val="it-IT"/>
-        </w:rPr>
-        <w:t>Maps</w:t>
-      </w:r>
-      <w:proofErr w:type="spellEnd"/>
-      <w:r>
-        <w:rPr>
-          <w:rFonts w:ascii="Helvetica" w:hAnsi="Helvetica"/>
-          <w:lang w:val="it-IT"/>
-        </w:rPr>
-        <w:t xml:space="preserve"> API v2.</w:t>
-      </w:r>
-    </w:p>
-    <w:p>
-      <w:pPr>
-        <w:pStyle w:val="ListParagraph"/>
+        <w:t>Uso di Google Maps API v2.</w:t>
+      </w:r>
+    </w:p>
+    <w:p>
+      <w:pPr>
+        <w:pStyle w:val="Paragrafoelenco"/>
         <w:numPr>
           <w:ilvl w:val="0"/>
           <w:numId w:val="3"/>
@@ -667,53 +347,35 @@
           <w:lang w:val="it-IT"/>
         </w:rPr>
       </w:pPr>
-      <w:proofErr w:type="gramStart"/>
-      <w:r>
-        <w:rPr>
-          <w:rFonts w:ascii="Helvetica" w:hAnsi="Helvetica"/>
-          <w:lang w:val="it-IT"/>
-        </w:rPr>
-        <w:t xml:space="preserve">Uso delle funzioni delle librerie di </w:t>
-      </w:r>
-      <w:proofErr w:type="spellStart"/>
-      <w:r>
-        <w:rPr>
-          <w:rFonts w:ascii="Helvetica" w:hAnsi="Helvetica"/>
-          <w:lang w:val="it-IT"/>
-        </w:rPr>
-        <w:t>Estimote</w:t>
-      </w:r>
-      <w:proofErr w:type="spellEnd"/>
-      <w:r>
-        <w:rPr>
-          <w:rFonts w:ascii="Helvetica" w:hAnsi="Helvetica"/>
-          <w:lang w:val="it-IT"/>
-        </w:rPr>
-        <w:t xml:space="preserve"> per l’interazione con i beacon.</w:t>
-      </w:r>
-      <w:proofErr w:type="gramEnd"/>
-    </w:p>
-    <w:p>
-      <w:pPr>
-        <w:jc w:val="both"/>
-        <w:rPr>
-          <w:rFonts w:ascii="Helvetica" w:hAnsi="Helvetica"/>
-          <w:lang w:val="it-IT"/>
-        </w:rPr>
-      </w:pPr>
-    </w:p>
-    <w:p>
-      <w:pPr>
-        <w:jc w:val="both"/>
-        <w:rPr>
-          <w:rFonts w:ascii="Helvetica" w:hAnsi="Helvetica"/>
-          <w:lang w:val="it-IT"/>
-        </w:rPr>
-      </w:pPr>
-    </w:p>
-    <w:p>
-      <w:pPr>
-        <w:pStyle w:val="Title"/>
+      <w:r>
+        <w:rPr>
+          <w:rFonts w:ascii="Helvetica" w:hAnsi="Helvetica"/>
+          <w:lang w:val="it-IT"/>
+        </w:rPr>
+        <w:t>Uso delle funzioni delle librerie di Estimote per l’interazione con i beacon.</w:t>
+      </w:r>
+    </w:p>
+    <w:p>
+      <w:pPr>
+        <w:jc w:val="both"/>
+        <w:rPr>
+          <w:rFonts w:ascii="Helvetica" w:hAnsi="Helvetica"/>
+          <w:lang w:val="it-IT"/>
+        </w:rPr>
+      </w:pPr>
+    </w:p>
+    <w:p>
+      <w:pPr>
+        <w:jc w:val="both"/>
+        <w:rPr>
+          <w:rFonts w:ascii="Helvetica" w:hAnsi="Helvetica"/>
+          <w:lang w:val="it-IT"/>
+        </w:rPr>
+      </w:pPr>
+    </w:p>
+    <w:p>
+      <w:pPr>
+        <w:pStyle w:val="Titolo"/>
         <w:rPr>
           <w:lang w:val="it-IT"/>
         </w:rPr>
@@ -737,7 +399,7 @@
     </w:p>
     <w:p>
       <w:pPr>
-        <w:pStyle w:val="Title"/>
+        <w:pStyle w:val="Titolo"/>
         <w:rPr>
           <w:lang w:val="it-IT"/>
         </w:rPr>
@@ -768,23 +430,7 @@
           <w:rFonts w:ascii="Helvetica" w:hAnsi="Helvetica"/>
           <w:lang w:val="it-IT"/>
         </w:rPr>
-        <w:t xml:space="preserve">La parte che presenta più problematiche e che sicuramente è più aperta a futuri sviluppi è la navigazione indoor, problema non ancora del tutto risolto a livello mondiale (come </w:t>
-      </w:r>
-      <w:proofErr w:type="gramStart"/>
-      <w:r>
-        <w:rPr>
-          <w:rFonts w:ascii="Helvetica" w:hAnsi="Helvetica"/>
-          <w:lang w:val="it-IT"/>
-        </w:rPr>
-        <w:t>riscontrabile da altri progetti</w:t>
-      </w:r>
-      <w:proofErr w:type="gramEnd"/>
-      <w:r>
-        <w:rPr>
-          <w:rFonts w:ascii="Helvetica" w:hAnsi="Helvetica"/>
-          <w:lang w:val="it-IT"/>
-        </w:rPr>
-        <w:t xml:space="preserve"> e da ricerche online)</w:t>
+        <w:t>La parte che presenta più problematiche e che sicuramente è più aperta a futuri sviluppi è la navigazione indoor, problema non ancora del tutto risolto a livello mondiale (come riscontrabile da altri progetti e da ricerche online)</w:t>
       </w:r>
       <w:r>
         <w:rPr>
@@ -807,39 +453,7 @@
           <w:rFonts w:ascii="Helvetica" w:hAnsi="Helvetica"/>
           <w:lang w:val="it-IT"/>
         </w:rPr>
-        <w:t xml:space="preserve">Una possibile soluzione sarebbe </w:t>
-      </w:r>
-      <w:proofErr w:type="gramStart"/>
-      <w:r>
-        <w:rPr>
-          <w:rFonts w:ascii="Helvetica" w:hAnsi="Helvetica"/>
-          <w:lang w:val="it-IT"/>
-        </w:rPr>
-        <w:t>quella di</w:t>
-      </w:r>
-      <w:proofErr w:type="gramEnd"/>
-      <w:r>
-        <w:rPr>
-          <w:rFonts w:ascii="Helvetica" w:hAnsi="Helvetica"/>
-          <w:lang w:val="it-IT"/>
-        </w:rPr>
-        <w:t xml:space="preserve"> usare una sorta di “mini-</w:t>
-      </w:r>
-      <w:proofErr w:type="spellStart"/>
-      <w:r>
-        <w:rPr>
-          <w:rFonts w:ascii="Helvetica" w:hAnsi="Helvetica"/>
-          <w:lang w:val="it-IT"/>
-        </w:rPr>
-        <w:t>gps</w:t>
-      </w:r>
-      <w:proofErr w:type="spellEnd"/>
-      <w:r>
-        <w:rPr>
-          <w:rFonts w:ascii="Helvetica" w:hAnsi="Helvetica"/>
-          <w:lang w:val="it-IT"/>
-        </w:rPr>
-        <w:t xml:space="preserve">” consistente di una antenna che riesce a rilevare la posizione precisa entro un edificio di qualsiasi dispositivo mobile. </w:t>
+        <w:t xml:space="preserve">Una possibile soluzione sarebbe quella di usare una sorta di “mini-gps” consistente di una antenna che riesce a rilevare la posizione precisa entro un edificio di qualsiasi dispositivo mobile. </w:t>
       </w:r>
       <w:r>
         <w:rPr>
@@ -847,103 +461,23 @@
           <w:lang w:val="it-IT"/>
         </w:rPr>
         <w:lastRenderedPageBreak/>
-        <w:t xml:space="preserve">È chiaro come una soluzione del genere sia costosa sia per la progettazione </w:t>
-      </w:r>
-      <w:proofErr w:type="gramStart"/>
-      <w:r>
-        <w:rPr>
-          <w:rFonts w:ascii="Helvetica" w:hAnsi="Helvetica"/>
-          <w:lang w:val="it-IT"/>
-        </w:rPr>
-        <w:t>che</w:t>
-      </w:r>
-      <w:proofErr w:type="gramEnd"/>
-      <w:r>
-        <w:rPr>
-          <w:rFonts w:ascii="Helvetica" w:hAnsi="Helvetica"/>
-          <w:lang w:val="it-IT"/>
-        </w:rPr>
-        <w:t xml:space="preserve"> per la realizzazione e tuttavia non esente da problematica quali interferenze con i muri.</w:t>
-      </w:r>
-    </w:p>
-    <w:p>
-      <w:pPr>
-        <w:jc w:val="both"/>
-        <w:rPr>
-          <w:rFonts w:ascii="Helvetica" w:hAnsi="Helvetica"/>
-          <w:lang w:val="it-IT"/>
-        </w:rPr>
-      </w:pPr>
-      <w:r>
-        <w:rPr>
-          <w:rFonts w:ascii="Helvetica" w:hAnsi="Helvetica"/>
-          <w:lang w:val="it-IT"/>
-        </w:rPr>
-        <w:t xml:space="preserve">Soluzioni più economiche consistono nella </w:t>
-      </w:r>
-      <w:proofErr w:type="spellStart"/>
-      <w:r>
-        <w:rPr>
-          <w:rFonts w:ascii="Helvetica" w:hAnsi="Helvetica"/>
-          <w:lang w:val="it-IT"/>
-        </w:rPr>
-        <w:t>sensorizzazione</w:t>
-      </w:r>
-      <w:proofErr w:type="spellEnd"/>
-      <w:r>
-        <w:rPr>
-          <w:rFonts w:ascii="Helvetica" w:hAnsi="Helvetica"/>
-          <w:lang w:val="it-IT"/>
-        </w:rPr>
-        <w:t xml:space="preserve"> degli edifici, anche di tipologie diverse in modo da sfruttare più elementi </w:t>
-      </w:r>
-      <w:proofErr w:type="gramStart"/>
-      <w:r>
-        <w:rPr>
-          <w:rFonts w:ascii="Helvetica" w:hAnsi="Helvetica"/>
-          <w:lang w:val="it-IT"/>
-        </w:rPr>
-        <w:t>ed</w:t>
-      </w:r>
-      <w:proofErr w:type="gramEnd"/>
-      <w:r>
-        <w:rPr>
-          <w:rFonts w:ascii="Helvetica" w:hAnsi="Helvetica"/>
-          <w:lang w:val="it-IT"/>
-        </w:rPr>
-        <w:t xml:space="preserve"> arrivare a una localizzazione più accurata possibile. La nostra soluzione fa parte proprio di questa categoria </w:t>
-      </w:r>
-      <w:proofErr w:type="gramStart"/>
-      <w:r>
-        <w:rPr>
-          <w:rFonts w:ascii="Helvetica" w:hAnsi="Helvetica"/>
-          <w:lang w:val="it-IT"/>
-        </w:rPr>
-        <w:t>ed</w:t>
-      </w:r>
-      <w:proofErr w:type="gramEnd"/>
-      <w:r>
-        <w:rPr>
-          <w:rFonts w:ascii="Helvetica" w:hAnsi="Helvetica"/>
-          <w:lang w:val="it-IT"/>
-        </w:rPr>
-        <w:t xml:space="preserve"> in particolare si è deciso di usare beacon e </w:t>
-      </w:r>
-      <w:proofErr w:type="spellStart"/>
-      <w:r>
-        <w:rPr>
-          <w:rFonts w:ascii="Helvetica" w:hAnsi="Helvetica"/>
-          <w:lang w:val="it-IT"/>
-        </w:rPr>
-        <w:t>qr</w:t>
-      </w:r>
-      <w:proofErr w:type="spellEnd"/>
-      <w:r>
-        <w:rPr>
-          <w:rFonts w:ascii="Helvetica" w:hAnsi="Helvetica"/>
-          <w:lang w:val="it-IT"/>
-        </w:rPr>
-        <w:t xml:space="preserve"> code. La motivazione principale di questa scelta sta nei costi relativamente ridotti e nella buona accuratezza (se usati con le giuste librerie) dei dati ricevuti.</w:t>
+        <w:t>È chiaro come una soluzione del genere sia costosa sia per la progettazione che per la realizzazione e tuttavia non esente da problematica quali interferenze con i muri.</w:t>
+      </w:r>
+    </w:p>
+    <w:p>
+      <w:pPr>
+        <w:jc w:val="both"/>
+        <w:rPr>
+          <w:rFonts w:ascii="Helvetica" w:hAnsi="Helvetica"/>
+          <w:lang w:val="it-IT"/>
+        </w:rPr>
+      </w:pPr>
+      <w:r>
+        <w:rPr>
+          <w:rFonts w:ascii="Helvetica" w:hAnsi="Helvetica"/>
+          <w:lang w:val="it-IT"/>
+        </w:rPr>
+        <w:t>Soluzioni più economiche consistono nella sensorizzazione degli edifici, anche di tipologie diverse in modo da sfruttare più elementi ed arrivare a una localizzazione più accurata possibile. La nostra soluzione fa parte proprio di questa categoria ed in particolare si è deciso di usare beacon e qr code. La motivazione principale di questa scelta sta nei costi relativamente ridotti e nella buona accuratezza (se usati con le giuste librerie) dei dati ricevuti.</w:t>
       </w:r>
     </w:p>
     <w:p>
@@ -987,64 +521,7 @@
           <w:rFonts w:ascii="Helvetica" w:hAnsi="Helvetica"/>
           <w:lang w:val="it-IT"/>
         </w:rPr>
-        <w:t xml:space="preserve">attraverso la libreria </w:t>
-      </w:r>
-      <w:proofErr w:type="gramStart"/>
-      <w:r>
-        <w:rPr>
-          <w:rFonts w:ascii="Helvetica" w:hAnsi="Helvetica"/>
-          <w:lang w:val="it-IT"/>
-        </w:rPr>
-        <w:t xml:space="preserve">di </w:t>
-      </w:r>
-      <w:proofErr w:type="spellStart"/>
-      <w:proofErr w:type="gramEnd"/>
-      <w:r>
-        <w:rPr>
-          <w:rFonts w:ascii="Helvetica" w:hAnsi="Helvetica"/>
-          <w:lang w:val="it-IT"/>
-        </w:rPr>
-        <w:t>iBeacons</w:t>
-      </w:r>
-      <w:proofErr w:type="spellEnd"/>
-      <w:r>
-        <w:rPr>
-          <w:rFonts w:ascii="Helvetica" w:hAnsi="Helvetica"/>
-          <w:lang w:val="it-IT"/>
-        </w:rPr>
-        <w:t xml:space="preserve">, si può infatti provare sperimentalmente la notevole accuratezza dei dati ricevuti su un dispositivo </w:t>
-      </w:r>
-      <w:proofErr w:type="spellStart"/>
-      <w:r>
-        <w:rPr>
-          <w:rFonts w:ascii="Helvetica" w:hAnsi="Helvetica"/>
-          <w:lang w:val="it-IT"/>
-        </w:rPr>
-        <w:t>iOS</w:t>
-      </w:r>
-      <w:proofErr w:type="spellEnd"/>
-      <w:r>
-        <w:rPr>
-          <w:rFonts w:ascii="Helvetica" w:hAnsi="Helvetica"/>
-          <w:lang w:val="it-IT"/>
-        </w:rPr>
-        <w:t xml:space="preserve"> in particolar modo sulla distanza. Accuratezza che Apple sembra essere riuscita a raggiungere attraverso l’elaborazione dei dati “</w:t>
-      </w:r>
-      <w:proofErr w:type="spellStart"/>
-      <w:r>
-        <w:rPr>
-          <w:rFonts w:ascii="Helvetica" w:hAnsi="Helvetica"/>
-          <w:lang w:val="it-IT"/>
-        </w:rPr>
-        <w:t>raw</w:t>
-      </w:r>
-      <w:proofErr w:type="spellEnd"/>
-      <w:r>
-        <w:rPr>
-          <w:rFonts w:ascii="Helvetica" w:hAnsi="Helvetica"/>
-          <w:lang w:val="it-IT"/>
-        </w:rPr>
-        <w:t>” ricevuti dai beacon e dall’uso</w:t>
+        <w:t>attraverso la libreria di iBeacons, si può infatti provare sperimentalmente la notevole accuratezza dei dati ricevuti su un dispositivo iOS in particolar modo sulla distanza. Accuratezza che Apple sembra essere riuscita a raggiungere attraverso l’elaborazione dei dati “raw” ricevuti dai beacon e dall’uso</w:t>
       </w:r>
       <w:r>
         <w:rPr>
@@ -1074,183 +551,30 @@
           <w:rFonts w:ascii="Helvetica" w:hAnsi="Helvetica"/>
           <w:lang w:val="it-IT"/>
         </w:rPr>
-        <w:t xml:space="preserve">Sfortunatamente per la piattaforma </w:t>
-      </w:r>
-      <w:proofErr w:type="spellStart"/>
-      <w:r>
-        <w:rPr>
-          <w:rFonts w:ascii="Helvetica" w:hAnsi="Helvetica"/>
-          <w:lang w:val="it-IT"/>
-        </w:rPr>
-        <w:t>Android</w:t>
-      </w:r>
-      <w:proofErr w:type="spellEnd"/>
-      <w:r>
-        <w:rPr>
-          <w:rFonts w:ascii="Helvetica" w:hAnsi="Helvetica"/>
-          <w:lang w:val="it-IT"/>
-        </w:rPr>
-        <w:t xml:space="preserve"> non esiste una libreria simile a quella </w:t>
-      </w:r>
-      <w:proofErr w:type="gramStart"/>
-      <w:r>
-        <w:rPr>
-          <w:rFonts w:ascii="Helvetica" w:hAnsi="Helvetica"/>
-          <w:lang w:val="it-IT"/>
-        </w:rPr>
-        <w:t xml:space="preserve">di </w:t>
-      </w:r>
-      <w:proofErr w:type="spellStart"/>
-      <w:proofErr w:type="gramEnd"/>
-      <w:r>
-        <w:rPr>
-          <w:rFonts w:ascii="Helvetica" w:hAnsi="Helvetica"/>
-          <w:lang w:val="it-IT"/>
-        </w:rPr>
-        <w:t>iBeacons</w:t>
-      </w:r>
-      <w:proofErr w:type="spellEnd"/>
-      <w:r>
-        <w:rPr>
-          <w:rFonts w:ascii="Helvetica" w:hAnsi="Helvetica"/>
-          <w:lang w:val="it-IT"/>
-        </w:rPr>
-        <w:t xml:space="preserve"> e le conseguenze sono immediatamente riscontra</w:t>
-      </w:r>
-      <w:r>
-        <w:rPr>
-          <w:rFonts w:ascii="Helvetica" w:hAnsi="Helvetica"/>
-          <w:lang w:val="it-IT"/>
-        </w:rPr>
-        <w:t xml:space="preserve">te nel fatto che le misurazioni sopra al metro di distanza risultano ben poco accurate e quasi casuali. Altra possibile causa di tali imprecisioni, oltre alla mancanza di una libreria, potrebbe essere il vasto panorama di dispositivi che supportano </w:t>
-      </w:r>
-      <w:proofErr w:type="spellStart"/>
-      <w:r>
-        <w:rPr>
-          <w:rFonts w:ascii="Helvetica" w:hAnsi="Helvetica"/>
-          <w:lang w:val="it-IT"/>
-        </w:rPr>
-        <w:t>Android</w:t>
-      </w:r>
-      <w:proofErr w:type="spellEnd"/>
-      <w:r>
-        <w:rPr>
-          <w:rFonts w:ascii="Helvetica" w:hAnsi="Helvetica"/>
-          <w:lang w:val="it-IT"/>
-        </w:rPr>
-        <w:t xml:space="preserve"> e che quindi presentano diverse case produttrici per cui a livello di hardware, </w:t>
-      </w:r>
-      <w:proofErr w:type="spellStart"/>
-      <w:r>
-        <w:rPr>
-          <w:rFonts w:ascii="Helvetica" w:hAnsi="Helvetica"/>
-          <w:lang w:val="it-IT"/>
-        </w:rPr>
-        <w:t>bluetooth</w:t>
-      </w:r>
-      <w:proofErr w:type="spellEnd"/>
-      <w:r>
-        <w:rPr>
-          <w:rFonts w:ascii="Helvetica" w:hAnsi="Helvetica"/>
-          <w:lang w:val="it-IT"/>
-        </w:rPr>
-        <w:t xml:space="preserve"> in particolare, presentano tarature diverse. Una soluzione potrebbe essere </w:t>
-      </w:r>
-      <w:proofErr w:type="gramStart"/>
-      <w:r>
-        <w:rPr>
-          <w:rFonts w:ascii="Helvetica" w:hAnsi="Helvetica"/>
-          <w:lang w:val="it-IT"/>
-        </w:rPr>
-        <w:t>l’</w:t>
-      </w:r>
-      <w:proofErr w:type="gramEnd"/>
-      <w:r>
-        <w:rPr>
-          <w:rFonts w:ascii="Helvetica" w:hAnsi="Helvetica"/>
-          <w:lang w:val="it-IT"/>
-        </w:rPr>
-        <w:t xml:space="preserve">implementare un algoritmo che tari ogni dispositivo facendo porre questo a distanze prefissate dal beacon per poi misurare la potenza del segnale ricevuto e di conseguenza </w:t>
-      </w:r>
-      <w:proofErr w:type="spellStart"/>
-      <w:r>
-        <w:rPr>
-          <w:rFonts w:ascii="Helvetica" w:hAnsi="Helvetica"/>
-          <w:lang w:val="it-IT"/>
-        </w:rPr>
-        <w:t>rimappare</w:t>
-      </w:r>
-      <w:proofErr w:type="spellEnd"/>
-      <w:r>
-        <w:rPr>
-          <w:rFonts w:ascii="Helvetica" w:hAnsi="Helvetica"/>
-          <w:lang w:val="it-IT"/>
-        </w:rPr>
-        <w:t xml:space="preserve"> i valori.</w:t>
-      </w:r>
-    </w:p>
-    <w:p>
-      <w:pPr>
-        <w:jc w:val="both"/>
-        <w:rPr>
-          <w:rFonts w:ascii="Helvetica" w:hAnsi="Helvetica"/>
-          <w:lang w:val="it-IT"/>
-        </w:rPr>
-      </w:pPr>
-      <w:r>
-        <w:rPr>
-          <w:rFonts w:ascii="Helvetica" w:hAnsi="Helvetica"/>
-          <w:lang w:val="it-IT"/>
-        </w:rPr>
-        <w:t xml:space="preserve">Per sperimentare in maniera immediata la differenza del comportamento dei beacon sulle varie piattaforme è possibile scaricare da </w:t>
-      </w:r>
-      <w:proofErr w:type="spellStart"/>
-      <w:r>
-        <w:rPr>
-          <w:rFonts w:ascii="Helvetica" w:hAnsi="Helvetica"/>
-          <w:lang w:val="it-IT"/>
-        </w:rPr>
-        <w:t>AppStore</w:t>
-      </w:r>
-      <w:proofErr w:type="spellEnd"/>
-      <w:r>
-        <w:rPr>
-          <w:rFonts w:ascii="Helvetica" w:hAnsi="Helvetica"/>
-          <w:lang w:val="it-IT"/>
-        </w:rPr>
-        <w:t xml:space="preserve"> o da </w:t>
-      </w:r>
-      <w:proofErr w:type="spellStart"/>
-      <w:r>
-        <w:rPr>
-          <w:rFonts w:ascii="Helvetica" w:hAnsi="Helvetica"/>
-          <w:lang w:val="it-IT"/>
-        </w:rPr>
-        <w:t>GooglePlay</w:t>
-      </w:r>
-      <w:proofErr w:type="spellEnd"/>
-      <w:r>
-        <w:rPr>
-          <w:rFonts w:ascii="Helvetica" w:hAnsi="Helvetica"/>
-          <w:lang w:val="it-IT"/>
-        </w:rPr>
-        <w:t xml:space="preserve"> l’applicazione demo di </w:t>
-      </w:r>
-      <w:proofErr w:type="spellStart"/>
-      <w:r>
-        <w:rPr>
-          <w:rFonts w:ascii="Helvetica" w:hAnsi="Helvetica"/>
-          <w:lang w:val="it-IT"/>
-        </w:rPr>
-        <w:t>estimote</w:t>
-      </w:r>
-      <w:proofErr w:type="spellEnd"/>
-      <w:r>
-        <w:rPr>
-          <w:rFonts w:ascii="Helvetica" w:hAnsi="Helvetica"/>
-          <w:lang w:val="it-IT"/>
-        </w:rPr>
-        <w:t xml:space="preserve"> che comprende le varie funzioni di prossimità e distanza.</w:t>
+        <w:t>Sfortunatamente per la piattaforma Android non esiste una libreria simile a quella di iBeacons e le conseguenze sono immediatamente riscontra</w:t>
+      </w:r>
+      <w:r>
+        <w:rPr>
+          <w:rFonts w:ascii="Helvetica" w:hAnsi="Helvetica"/>
+          <w:lang w:val="it-IT"/>
+        </w:rPr>
+        <w:t>te nel fatto che le misurazioni sopra al metro di distanza risultano ben poco accurate e quasi casuali. Altra possibile causa di tali imprecisioni, oltre alla mancanza di una libreria, potrebbe essere il vasto panorama di dispositivi che supportano Android e che quindi presentano diverse case produttrici per cui a livello di hardware, bluetooth in particolare, presentano tarature diverse. Una soluzione potrebbe essere l’implementare un algoritmo che tari ogni dispositivo facendo porre questo a distanze prefissate dal beacon per poi misurare la potenza del segnale ricevuto e di conseguenza rimappare i valori.</w:t>
+      </w:r>
+    </w:p>
+    <w:p>
+      <w:pPr>
+        <w:jc w:val="both"/>
+        <w:rPr>
+          <w:rFonts w:ascii="Helvetica" w:hAnsi="Helvetica"/>
+          <w:lang w:val="it-IT"/>
+        </w:rPr>
+      </w:pPr>
+      <w:r>
+        <w:rPr>
+          <w:rFonts w:ascii="Helvetica" w:hAnsi="Helvetica"/>
+          <w:lang w:val="it-IT"/>
+        </w:rPr>
+        <w:t>Per sperimentare in maniera immediata la differenza del comportamento dei beacon sulle varie piattaforme è possibile scaricare da AppStore o da GooglePlay l’applicazione demo di estimote che comprende le varie funzioni di prossimità e distanza.</w:t>
       </w:r>
     </w:p>
     <w:p>
@@ -1289,23 +613,7 @@
           <w:rFonts w:ascii="Helvetica" w:hAnsi="Helvetica"/>
           <w:lang w:val="it-IT"/>
         </w:rPr>
-        <w:t xml:space="preserve">Ovviamente i beacon non sono l’unico strumento utilizzabile, vi sono molti altri sensori di prossimità </w:t>
-      </w:r>
-      <w:proofErr w:type="gramStart"/>
-      <w:r>
-        <w:rPr>
-          <w:rFonts w:ascii="Helvetica" w:hAnsi="Helvetica"/>
-          <w:lang w:val="it-IT"/>
-        </w:rPr>
-        <w:t>più o meno</w:t>
-      </w:r>
-      <w:proofErr w:type="gramEnd"/>
-      <w:r>
-        <w:rPr>
-          <w:rFonts w:ascii="Helvetica" w:hAnsi="Helvetica"/>
-          <w:lang w:val="it-IT"/>
-        </w:rPr>
-        <w:t xml:space="preserve"> accurati che andrebbero testati, tuttavia, come già accennato, i beacon risultano semplici da usare e di costi relativamente ridotti.</w:t>
+        <w:t>Ovviamente i beacon non sono l’unico strumento utilizzabile, vi sono molti altri sensori di prossimità più o meno accurati che andrebbero testati, tuttavia, come già accennato, i beacon risultano semplici da usare e di costi relativamente ridotti.</w:t>
       </w:r>
     </w:p>
     <w:sectPr>
@@ -1799,17 +1107,17 @@
     <w:lsdException w:name="Bibliography" w:uiPriority="37"/>
     <w:lsdException w:name="TOC Heading" w:uiPriority="39" w:qFormat="1"/>
   </w:latentStyles>
-  <w:style w:type="paragraph" w:default="1" w:styleId="Normal">
+  <w:style w:type="paragraph" w:default="1" w:styleId="Normale">
     <w:name w:val="Normal"/>
     <w:qFormat/>
   </w:style>
-  <w:style w:type="character" w:default="1" w:styleId="DefaultParagraphFont">
+  <w:style w:type="character" w:default="1" w:styleId="Caratterepredefinitoparagrafo">
     <w:name w:val="Default Paragraph Font"/>
     <w:uiPriority w:val="1"/>
     <w:semiHidden/>
     <w:unhideWhenUsed/>
   </w:style>
-  <w:style w:type="table" w:default="1" w:styleId="TableNormal">
+  <w:style w:type="table" w:default="1" w:styleId="Tabellanormale">
     <w:name w:val="Normal Table"/>
     <w:uiPriority w:val="99"/>
     <w:semiHidden/>
@@ -1824,17 +1132,17 @@
       </w:tblCellMar>
     </w:tblPr>
   </w:style>
-  <w:style w:type="numbering" w:default="1" w:styleId="NoList">
+  <w:style w:type="numbering" w:default="1" w:styleId="Nessunelenco">
     <w:name w:val="No List"/>
     <w:uiPriority w:val="99"/>
     <w:semiHidden/>
     <w:unhideWhenUsed/>
   </w:style>
-  <w:style w:type="paragraph" w:styleId="Title">
+  <w:style w:type="paragraph" w:styleId="Titolo">
     <w:name w:val="Title"/>
-    <w:basedOn w:val="Normal"/>
-    <w:next w:val="Normal"/>
-    <w:link w:val="TitleChar"/>
+    <w:basedOn w:val="Normale"/>
+    <w:next w:val="Normale"/>
+    <w:link w:val="TitoloCarattere"/>
     <w:uiPriority w:val="10"/>
     <w:qFormat/>
     <w:rsid w:val="0062790D"/>
@@ -1854,10 +1162,10 @@
       <w:szCs w:val="52"/>
     </w:rPr>
   </w:style>
-  <w:style w:type="character" w:customStyle="1" w:styleId="TitleChar">
-    <w:name w:val="Title Char"/>
-    <w:basedOn w:val="DefaultParagraphFont"/>
-    <w:link w:val="Title"/>
+  <w:style w:type="character" w:customStyle="1" w:styleId="TitoloCarattere">
+    <w:name w:val="Titolo Carattere"/>
+    <w:basedOn w:val="Caratterepredefinitoparagrafo"/>
+    <w:link w:val="Titolo"/>
     <w:uiPriority w:val="10"/>
     <w:rsid w:val="0062790D"/>
     <w:rPr>
@@ -1869,9 +1177,9 @@
       <w:szCs w:val="52"/>
     </w:rPr>
   </w:style>
-  <w:style w:type="paragraph" w:styleId="ListParagraph">
+  <w:style w:type="paragraph" w:styleId="Paragrafoelenco">
     <w:name w:val="List Paragraph"/>
-    <w:basedOn w:val="Normal"/>
+    <w:basedOn w:val="Normale"/>
     <w:uiPriority w:val="34"/>
     <w:qFormat/>
     <w:rsid w:val="00392AFE"/>
@@ -2035,17 +1343,17 @@
     <w:lsdException w:name="Bibliography" w:uiPriority="37"/>
     <w:lsdException w:name="TOC Heading" w:uiPriority="39" w:qFormat="1"/>
   </w:latentStyles>
-  <w:style w:type="paragraph" w:default="1" w:styleId="Normal">
+  <w:style w:type="paragraph" w:default="1" w:styleId="Normale">
     <w:name w:val="Normal"/>
     <w:qFormat/>
   </w:style>
-  <w:style w:type="character" w:default="1" w:styleId="DefaultParagraphFont">
+  <w:style w:type="character" w:default="1" w:styleId="Caratterepredefinitoparagrafo">
     <w:name w:val="Default Paragraph Font"/>
     <w:uiPriority w:val="1"/>
     <w:semiHidden/>
     <w:unhideWhenUsed/>
   </w:style>
-  <w:style w:type="table" w:default="1" w:styleId="TableNormal">
+  <w:style w:type="table" w:default="1" w:styleId="Tabellanormale">
     <w:name w:val="Normal Table"/>
     <w:uiPriority w:val="99"/>
     <w:semiHidden/>
@@ -2060,17 +1368,17 @@
       </w:tblCellMar>
     </w:tblPr>
   </w:style>
-  <w:style w:type="numbering" w:default="1" w:styleId="NoList">
+  <w:style w:type="numbering" w:default="1" w:styleId="Nessunelenco">
     <w:name w:val="No List"/>
     <w:uiPriority w:val="99"/>
     <w:semiHidden/>
     <w:unhideWhenUsed/>
   </w:style>
-  <w:style w:type="paragraph" w:styleId="Title">
+  <w:style w:type="paragraph" w:styleId="Titolo">
     <w:name w:val="Title"/>
-    <w:basedOn w:val="Normal"/>
-    <w:next w:val="Normal"/>
-    <w:link w:val="TitleChar"/>
+    <w:basedOn w:val="Normale"/>
+    <w:next w:val="Normale"/>
+    <w:link w:val="TitoloCarattere"/>
     <w:uiPriority w:val="10"/>
     <w:qFormat/>
     <w:rsid w:val="0062790D"/>
@@ -2090,10 +1398,10 @@
       <w:szCs w:val="52"/>
     </w:rPr>
   </w:style>
-  <w:style w:type="character" w:customStyle="1" w:styleId="TitleChar">
-    <w:name w:val="Title Char"/>
-    <w:basedOn w:val="DefaultParagraphFont"/>
-    <w:link w:val="Title"/>
+  <w:style w:type="character" w:customStyle="1" w:styleId="TitoloCarattere">
+    <w:name w:val="Titolo Carattere"/>
+    <w:basedOn w:val="Caratterepredefinitoparagrafo"/>
+    <w:link w:val="Titolo"/>
     <w:uiPriority w:val="10"/>
     <w:rsid w:val="0062790D"/>
     <w:rPr>
@@ -2105,9 +1413,9 @@
       <w:szCs w:val="52"/>
     </w:rPr>
   </w:style>
-  <w:style w:type="paragraph" w:styleId="ListParagraph">
+  <w:style w:type="paragraph" w:styleId="Paragrafoelenco">
     <w:name w:val="List Paragraph"/>
-    <w:basedOn w:val="Normal"/>
+    <w:basedOn w:val="Normale"/>
     <w:uiPriority w:val="34"/>
     <w:qFormat/>
     <w:rsid w:val="00392AFE"/>

</xml_diff>

<commit_message>
Corretti errori di battitura.
</commit_message>
<xml_diff>
--- a/documentation/Documentazione Tesi.docx
+++ b/documentation/Documentazione Tesi.docx
@@ -4,13 +4,21 @@
   <w:body>
     <w:p>
       <w:pPr>
-        <w:pStyle w:val="Titolo"/>
+        <w:pStyle w:val="Title"/>
       </w:pPr>
       <w:r>
         <w:t>Sist</w:t>
       </w:r>
       <w:r>
-        <w:t>emi di localizzazione e navigazione outdoor e indoor su dispositivi mobile per la fruizione di beni museali e artistici</w:t>
+        <w:t xml:space="preserve">emi di localizzazione e navigazione outdoor e indoor su dispositivi mobile per la </w:t>
+      </w:r>
+      <w:proofErr w:type="gramStart"/>
+      <w:r>
+        <w:t>fruizione</w:t>
+      </w:r>
+      <w:proofErr w:type="gramEnd"/>
+      <w:r>
+        <w:t xml:space="preserve"> di beni museali e artistici</w:t>
       </w:r>
     </w:p>
     <w:p>
@@ -29,12 +37,14 @@
       <w:r>
         <w:br/>
       </w:r>
+      <w:proofErr w:type="gramStart"/>
       <w:r>
         <w:rPr>
           <w:i/>
         </w:rPr>
         <w:t>Dipartimento di Ingegneria dell’Informazione, Corso di laurea in Ingegneria Informatica, Università di Firenze</w:t>
       </w:r>
+      <w:proofErr w:type="gramEnd"/>
     </w:p>
     <w:p>
       <w:pPr>
@@ -57,7 +67,7 @@
     </w:p>
     <w:p>
       <w:pPr>
-        <w:pStyle w:val="Titolo1"/>
+        <w:pStyle w:val="Heading1"/>
       </w:pPr>
       <w:r>
         <w:lastRenderedPageBreak/>
@@ -66,29 +76,64 @@
     </w:p>
     <w:p>
       <w:r>
-        <w:t>L’obiettivo principale dell’applicazione è quello di rendere fruibili, in maniera più naturale possibile, le opere d’arte situate nei vari musei, attraverso la navigazione sia outdoor che indoor. La filosofia seguita è appunto quella della “interazione naturale”, che cerca di rendere più semplice e immediato possibile il dialogo con l’utente, ottenuta attraverso una sensorizzazione dell’ambiente d’interesse. In tal modo lo sforzo richiesto all’utente è ridot</w:t>
-      </w:r>
-      <w:r>
-        <w:t>to al minimo e l’azione per ricercare le informazioni rilevanti è delegata al dispositivo piuttosto che all’utente, che di fatto non deve far altro che avvicinarsi a</w:t>
+        <w:t xml:space="preserve">L’obiettivo principale dell’applicazione è </w:t>
+      </w:r>
+      <w:proofErr w:type="gramStart"/>
+      <w:r>
+        <w:t>quello di</w:t>
+      </w:r>
+      <w:proofErr w:type="gramEnd"/>
+      <w:r>
+        <w:t xml:space="preserve"> rendere fruibili, in maniera più naturale possibile, le opere d’arte situate nei vari musei, attraverso la navigazione sia outdoor che indoor. La filosofia seguita è appunto quella della “interazione naturale”, che cerca di rendere più semplice e immediato possibile il dialogo con l’utente, ottenuta attraverso una </w:t>
+      </w:r>
+      <w:proofErr w:type="spellStart"/>
+      <w:r>
+        <w:t>sensorizzazione</w:t>
+      </w:r>
+      <w:proofErr w:type="spellEnd"/>
+      <w:r>
+        <w:t xml:space="preserve"> dell’ambiente d’interesse. In tal modo lo sforzo richiesto all’utente è ridot</w:t>
+      </w:r>
+      <w:r>
+        <w:t>to al minimo e l’azione per ricercare le informazioni rilevanti è delegata al dispositivo piuttosto che all’utente, che</w:t>
+      </w:r>
+      <w:proofErr w:type="gramStart"/>
+      <w:r>
+        <w:t xml:space="preserve"> di fatto</w:t>
+      </w:r>
+      <w:proofErr w:type="gramEnd"/>
+      <w:r>
+        <w:t xml:space="preserve"> non deve far altro che avvicinarsi a</w:t>
       </w:r>
       <w:r>
         <w:t>d</w:t>
       </w:r>
       <w:r>
-        <w:t xml:space="preserve"> un’opera o, nel peggiore dei casi, fare una foto a un QR code.</w:t>
-      </w:r>
-      <w:r>
-        <w:t xml:space="preserve"> [inquadrare un QR code con la fotocamera del dispositivo mobile].</w:t>
-      </w:r>
-    </w:p>
-    <w:p>
-      <w:r>
-        <w:t>Inoltre l’applicazione si prende carico di profilare le preferenze di un utente, attraverso un’analisi statistica sui musei e/o opere maggiormente visitate. Il tutto per eventuali suggerimenti sulle possibili mete da fruire in futuro.</w:t>
-      </w:r>
-    </w:p>
-    <w:p>
-      <w:pPr>
-        <w:pStyle w:val="Titolo1"/>
+        <w:t xml:space="preserve"> un’opera o, nel peggiore dei casi, </w:t>
+      </w:r>
+      <w:r>
+        <w:t>inquadrare un QR code con la fo</w:t>
+      </w:r>
+      <w:r>
+        <w:t>tocamera del dispositivo mobile</w:t>
+      </w:r>
+      <w:r>
+        <w:t>.</w:t>
+      </w:r>
+    </w:p>
+    <w:p>
+      <w:r>
+        <w:t xml:space="preserve">Inoltre l’applicazione si prende carico di profilare le preferenze di un utente, attraverso un’analisi statistica sui musei e/o opere maggiormente visitate. </w:t>
+      </w:r>
+      <w:proofErr w:type="gramStart"/>
+      <w:r>
+        <w:t>Il tutto per eventuali suggerimenti sulle possibili mete da fruire in futuro.</w:t>
+      </w:r>
+      <w:proofErr w:type="gramEnd"/>
+    </w:p>
+    <w:p>
+      <w:pPr>
+        <w:pStyle w:val="Heading1"/>
       </w:pPr>
       <w:r>
         <w:t>State of Art</w:t>
@@ -96,7 +141,15 @@
     </w:p>
     <w:p>
       <w:r>
-        <w:t>La parte che presenta più problematiche e che sicuramente è più aperta a futuri sviluppi è la navigazione indoor, problema non ancora del tutto risolto a livello mondiale (come riscontrabile da altri progetti e da ricerche online)</w:t>
+        <w:t xml:space="preserve">La parte che presenta più problematiche e che sicuramente è più aperta a futuri sviluppi è la navigazione indoor, problema non ancora del tutto risolto a livello mondiale (come </w:t>
+      </w:r>
+      <w:proofErr w:type="gramStart"/>
+      <w:r>
+        <w:t>riscontrabile da altri progetti</w:t>
+      </w:r>
+      <w:proofErr w:type="gramEnd"/>
+      <w:r>
+        <w:t xml:space="preserve"> e da ricerche online)</w:t>
       </w:r>
       <w:r>
         <w:t xml:space="preserve">. Esistono, infatti, molte soluzioni che variano per costi e complessità di realizzazione. </w:t>
@@ -104,16 +157,69 @@
     </w:p>
     <w:p>
       <w:r>
-        <w:t xml:space="preserve">Una possibile soluzione sarebbe quella di usare una sorta di “mini-gps” consistente di una antenna che riesce a rilevare la posizione precisa entro un edificio di qualsiasi dispositivo mobile. È chiaro come una soluzione del genere sia costosa sia per la </w:t>
-      </w:r>
+        <w:t xml:space="preserve">Una possibile soluzione sarebbe </w:t>
+      </w:r>
+      <w:proofErr w:type="gramStart"/>
+      <w:r>
+        <w:t>quella di</w:t>
+      </w:r>
+      <w:proofErr w:type="gramEnd"/>
+      <w:r>
+        <w:t xml:space="preserve"> usare una sorta di “mini-</w:t>
+      </w:r>
+      <w:proofErr w:type="spellStart"/>
+      <w:r>
+        <w:t>gps</w:t>
+      </w:r>
+      <w:proofErr w:type="spellEnd"/>
+      <w:r>
+        <w:t xml:space="preserve">” consistente di una antenna che riesce a rilevare la posizione precisa entro un edificio di qualsiasi dispositivo mobile. È chiaro come una soluzione del genere sia costosa sia per la progettazione </w:t>
+      </w:r>
+      <w:proofErr w:type="gramStart"/>
+      <w:r>
+        <w:t>che</w:t>
+      </w:r>
+      <w:proofErr w:type="gramEnd"/>
+      <w:r>
+        <w:t xml:space="preserve"> per la realizzazione e tuttavia non esente da problematica quali interferenze con i muri.</w:t>
+      </w:r>
+    </w:p>
+    <w:p>
       <w:r>
         <w:lastRenderedPageBreak/>
-        <w:t>progettazione che per la realizzazione e tuttavia non esente da problematica quali interferenze con i muri.</w:t>
-      </w:r>
-    </w:p>
-    <w:p>
-      <w:r>
-        <w:t>Soluzioni più economiche consistono nella sensorizzazione degli edifici, anche di tipologie diverse in modo da sfruttare più elementi ed arrivare a una localizzazione più accurata possibile. La nostra soluzione fa parte proprio di questa categoria ed in particolare si è deciso di usare beacon e qr code. La motivazione principale di questa scelta sta nei costi relativamente ridotti e nella buona accuratezza (se usati con le giuste librerie) dei dati ricevuti.</w:t>
+        <w:t xml:space="preserve">Soluzioni più economiche consistono nella </w:t>
+      </w:r>
+      <w:proofErr w:type="spellStart"/>
+      <w:r>
+        <w:t>sensorizzazione</w:t>
+      </w:r>
+      <w:proofErr w:type="spellEnd"/>
+      <w:r>
+        <w:t xml:space="preserve"> degli edifici, anche di tipologie diverse in modo da sfruttare più elementi </w:t>
+      </w:r>
+      <w:proofErr w:type="gramStart"/>
+      <w:r>
+        <w:t>ed</w:t>
+      </w:r>
+      <w:proofErr w:type="gramEnd"/>
+      <w:r>
+        <w:t xml:space="preserve"> arrivare a una localizzazione più accurata possibile. La nostra soluzione fa parte proprio di questa categoria </w:t>
+      </w:r>
+      <w:proofErr w:type="gramStart"/>
+      <w:r>
+        <w:t>ed</w:t>
+      </w:r>
+      <w:proofErr w:type="gramEnd"/>
+      <w:r>
+        <w:t xml:space="preserve"> in particolare si è deciso di usare beacon e </w:t>
+      </w:r>
+      <w:proofErr w:type="spellStart"/>
+      <w:r>
+        <w:t>qr</w:t>
+      </w:r>
+      <w:proofErr w:type="spellEnd"/>
+      <w:r>
+        <w:t xml:space="preserve"> code. La motivazione principale di questa scelta sta nei costi relativamente ridotti e nella buona accuratezza (se usati con le giuste librerie) dei dati ricevuti.</w:t>
       </w:r>
     </w:p>
     <w:p>
@@ -130,7 +236,36 @@
         <w:t xml:space="preserve"> </w:t>
       </w:r>
       <w:r>
-        <w:t>attraverso la libreria di iBeacons, si può infatti provare sperimentalmente la notevole accuratezza dei dati ricevuti su un dispositivo iOS in particolar modo sulla distanza. Accuratezza che Apple sembra essere riuscita a raggiungere attraverso l’elaborazione dei dati “raw” ricevuti dai beacon e dall’uso</w:t>
+        <w:t xml:space="preserve">attraverso la libreria </w:t>
+      </w:r>
+      <w:proofErr w:type="gramStart"/>
+      <w:r>
+        <w:t xml:space="preserve">di </w:t>
+      </w:r>
+      <w:proofErr w:type="spellStart"/>
+      <w:proofErr w:type="gramEnd"/>
+      <w:r>
+        <w:t>iBeacons</w:t>
+      </w:r>
+      <w:proofErr w:type="spellEnd"/>
+      <w:r>
+        <w:t xml:space="preserve">, si può infatti provare sperimentalmente la notevole accuratezza dei dati ricevuti su un dispositivo </w:t>
+      </w:r>
+      <w:proofErr w:type="spellStart"/>
+      <w:r>
+        <w:t>iOS</w:t>
+      </w:r>
+      <w:proofErr w:type="spellEnd"/>
+      <w:r>
+        <w:t xml:space="preserve"> in particolar modo sulla distanza. Accuratezza che Apple sembra essere riuscita a raggiungere attraverso l’elaborazione dei dati “</w:t>
+      </w:r>
+      <w:proofErr w:type="spellStart"/>
+      <w:r>
+        <w:t>raw</w:t>
+      </w:r>
+      <w:proofErr w:type="spellEnd"/>
+      <w:r>
+        <w:t>” ricevuti dai beacon e dall’uso</w:t>
       </w:r>
       <w:r>
         <w:t xml:space="preserve"> di algoritmi efficienti per l’attenuazione delle interferenze fra beacon e ambiente circostante (comprendente anche altri beacon, rifrazioni dei segnali ecc.).</w:t>
@@ -141,7 +276,28 @@
     </w:p>
     <w:p>
       <w:r>
-        <w:t>Sfortunatamente per la piattaforma Android non esiste una libreria simile a quella di iBeacons e le conseguenze sono immediatamente riscontra</w:t>
+        <w:t xml:space="preserve">Sfortunatamente per la piattaforma </w:t>
+      </w:r>
+      <w:proofErr w:type="spellStart"/>
+      <w:r>
+        <w:t>Android</w:t>
+      </w:r>
+      <w:proofErr w:type="spellEnd"/>
+      <w:r>
+        <w:t xml:space="preserve"> non esiste una libreria simile a quella </w:t>
+      </w:r>
+      <w:proofErr w:type="gramStart"/>
+      <w:r>
+        <w:t xml:space="preserve">di </w:t>
+      </w:r>
+      <w:proofErr w:type="spellStart"/>
+      <w:proofErr w:type="gramEnd"/>
+      <w:r>
+        <w:t>iBeacons</w:t>
+      </w:r>
+      <w:proofErr w:type="spellEnd"/>
+      <w:r>
+        <w:t xml:space="preserve"> e le conseguenze sono immediatamente riscontra</w:t>
       </w:r>
       <w:r>
         <w:t xml:space="preserve">te nel fatto che le misurazioni delle distanze oltre </w:t>
@@ -153,16 +309,72 @@
         <w:t xml:space="preserve">d 1 metro </w:t>
       </w:r>
       <w:r>
-        <w:t xml:space="preserve">risultano ben poco accurate e quasi casuali. Altra possibile causa di tali imprecisioni, oltre alla mancanza di una libreria, potrebbe essere il vasto panorama di dispositivi che supportano Android e che quindi presentano diverse case produttrici per cui a livello di hardware, bluetooth in particolare, presentano tarature </w:t>
+        <w:t xml:space="preserve">risultano ben poco accurate e quasi casuali. Altra possibile causa di tali imprecisioni, oltre alla mancanza di una libreria, potrebbe essere il vasto panorama di dispositivi che supportano </w:t>
+      </w:r>
+      <w:proofErr w:type="spellStart"/>
+      <w:r>
+        <w:t>Android</w:t>
+      </w:r>
+      <w:proofErr w:type="spellEnd"/>
+      <w:r>
+        <w:t xml:space="preserve"> e che quindi presentano diverse case produttrici per cui a livello di hardware, </w:t>
+      </w:r>
+      <w:proofErr w:type="spellStart"/>
+      <w:r>
+        <w:t>bluetooth</w:t>
+      </w:r>
+      <w:proofErr w:type="spellEnd"/>
+      <w:r>
+        <w:t xml:space="preserve"> in particolare, presentano tarature diverse. Una soluzione potrebbe essere </w:t>
+      </w:r>
+      <w:proofErr w:type="gramStart"/>
+      <w:r>
+        <w:t>l’</w:t>
+      </w:r>
+      <w:proofErr w:type="gramEnd"/>
+      <w:r>
+        <w:t xml:space="preserve">implementare un algoritmo che tari ogni dispositivo facendo porre questo a distanze prefissate dal beacon per poi </w:t>
       </w:r>
       <w:r>
         <w:lastRenderedPageBreak/>
-        <w:t>diverse. Una soluzione potrebbe essere l’implementare un algoritmo che tari ogni dispositivo facendo porre questo a distanze prefissate dal beacon per poi misurare la potenza del segnale ricevuto e di conseguenza rimappare i valori.</w:t>
-      </w:r>
-    </w:p>
-    <w:p>
-      <w:r>
-        <w:t>Per sperimentare in maniera immediata la differenza del comportamento dei beacon sulle varie piattaforme è possibile scaricare da AppStore o da GooglePlay l’applicazione demo di estimote che comprende le varie funzioni di prossimità e distanza.</w:t>
+        <w:t xml:space="preserve">misurare la potenza del segnale ricevuto e di conseguenza </w:t>
+      </w:r>
+      <w:proofErr w:type="spellStart"/>
+      <w:r>
+        <w:t>rimappare</w:t>
+      </w:r>
+      <w:proofErr w:type="spellEnd"/>
+      <w:r>
+        <w:t xml:space="preserve"> i valori.</w:t>
+      </w:r>
+    </w:p>
+    <w:p>
+      <w:r>
+        <w:t xml:space="preserve">Per sperimentare in maniera immediata la differenza del comportamento dei beacon sulle varie piattaforme è possibile scaricare da </w:t>
+      </w:r>
+      <w:proofErr w:type="spellStart"/>
+      <w:r>
+        <w:t>AppStore</w:t>
+      </w:r>
+      <w:proofErr w:type="spellEnd"/>
+      <w:r>
+        <w:t xml:space="preserve"> o da </w:t>
+      </w:r>
+      <w:proofErr w:type="spellStart"/>
+      <w:r>
+        <w:t>GooglePlay</w:t>
+      </w:r>
+      <w:proofErr w:type="spellEnd"/>
+      <w:r>
+        <w:t xml:space="preserve"> l’applicazione demo di </w:t>
+      </w:r>
+      <w:proofErr w:type="spellStart"/>
+      <w:r>
+        <w:t>estimote</w:t>
+      </w:r>
+      <w:proofErr w:type="spellEnd"/>
+      <w:r>
+        <w:t xml:space="preserve"> che comprende le varie funzioni di prossimità e distanza.</w:t>
       </w:r>
     </w:p>
     <w:p>
@@ -175,7 +387,15 @@
     </w:p>
     <w:p>
       <w:r>
-        <w:t>Ovviamente i beacon non sono l’unico strumento utilizzabile, vi sono molti altri sensori di prossimità più o meno accurati che andrebbero testati, tuttavia, come già accennato, i beacon risultano semplici da usare e di costi relativamente ridotti.</w:t>
+        <w:t xml:space="preserve">Ovviamente i beacon non sono l’unico strumento utilizzabile, vi sono molti altri sensori di prossimità </w:t>
+      </w:r>
+      <w:proofErr w:type="gramStart"/>
+      <w:r>
+        <w:t>più o meno</w:t>
+      </w:r>
+      <w:proofErr w:type="gramEnd"/>
+      <w:r>
+        <w:t xml:space="preserve"> accurati che andrebbero testati, tuttavia, come già accennato, i beacon risultano semplici da usare e di costi relativamente ridotti.</w:t>
       </w:r>
     </w:p>
     <w:p/>
@@ -183,7 +403,7 @@
     <w:p/>
     <w:p>
       <w:pPr>
-        <w:pStyle w:val="Titolo1"/>
+        <w:pStyle w:val="Heading1"/>
       </w:pPr>
       <w:r>
         <w:br w:type="column"/>
@@ -191,22 +411,29 @@
       <w:r>
         <w:br w:type="column"/>
       </w:r>
+      <w:proofErr w:type="gramStart"/>
       <w:r>
         <w:t>Contesto</w:t>
       </w:r>
+      <w:proofErr w:type="gramEnd"/>
     </w:p>
     <w:p>
       <w:r>
         <w:t xml:space="preserve">L’applicazione è stata pensata per funzionare in un </w:t>
       </w:r>
-      <w:r>
-        <w:t>contesto ben preciso:</w:t>
+      <w:proofErr w:type="gramStart"/>
+      <w:r>
+        <w:t>contesto</w:t>
+      </w:r>
+      <w:proofErr w:type="gramEnd"/>
+      <w:r>
+        <w:t xml:space="preserve"> ben preciso:</w:t>
       </w:r>
     </w:p>
     <w:p/>
     <w:p>
       <w:pPr>
-        <w:pStyle w:val="Paragrafoelenco"/>
+        <w:pStyle w:val="ListParagraph"/>
         <w:numPr>
           <w:ilvl w:val="0"/>
           <w:numId w:val="2"/>
@@ -216,18 +443,42 @@
         <w:t xml:space="preserve">L’utente finale possiede un </w:t>
       </w:r>
       <w:r>
-        <w:t xml:space="preserve">dispositivo mobile (smartphone, tablet) </w:t>
+        <w:t>dispositivo mobile (</w:t>
+      </w:r>
+      <w:proofErr w:type="spellStart"/>
+      <w:r>
+        <w:t>smartphone</w:t>
+      </w:r>
+      <w:proofErr w:type="spellEnd"/>
+      <w:r>
+        <w:t xml:space="preserve">, </w:t>
+      </w:r>
+      <w:proofErr w:type="spellStart"/>
+      <w:r>
+        <w:t>tablet</w:t>
+      </w:r>
+      <w:proofErr w:type="spellEnd"/>
+      <w:r>
+        <w:t xml:space="preserve">) </w:t>
       </w:r>
       <w:r>
         <w:t>con</w:t>
       </w:r>
       <w:r>
-        <w:t xml:space="preserve"> sistema operativo Android.</w:t>
-      </w:r>
-    </w:p>
-    <w:p>
-      <w:pPr>
-        <w:pStyle w:val="Paragrafoelenco"/>
+        <w:t xml:space="preserve"> sistema operativo </w:t>
+      </w:r>
+      <w:proofErr w:type="spellStart"/>
+      <w:r>
+        <w:t>Android</w:t>
+      </w:r>
+      <w:proofErr w:type="spellEnd"/>
+      <w:r>
+        <w:t>.</w:t>
+      </w:r>
+    </w:p>
+    <w:p>
+      <w:pPr>
+        <w:pStyle w:val="ListParagraph"/>
         <w:numPr>
           <w:ilvl w:val="0"/>
           <w:numId w:val="2"/>
@@ -237,7 +488,15 @@
         <w:t>L’utente che offre il servizio nel proprio edificio sensorizza esso</w:t>
       </w:r>
       <w:r>
-        <w:t xml:space="preserve"> con Beacon (Estimote) e</w:t>
+        <w:t xml:space="preserve"> con Beacon (</w:t>
+      </w:r>
+      <w:proofErr w:type="spellStart"/>
+      <w:r>
+        <w:t>Estimote</w:t>
+      </w:r>
+      <w:proofErr w:type="spellEnd"/>
+      <w:r>
+        <w:t>) e</w:t>
       </w:r>
       <w:r>
         <w:t>/o</w:t>
@@ -248,7 +507,7 @@
     </w:p>
     <w:p>
       <w:pPr>
-        <w:pStyle w:val="Paragrafoelenco"/>
+        <w:pStyle w:val="ListParagraph"/>
         <w:numPr>
           <w:ilvl w:val="0"/>
           <w:numId w:val="2"/>
@@ -260,17 +519,33 @@
     </w:p>
     <w:p>
       <w:pPr>
-        <w:pStyle w:val="Paragrafoelenco"/>
+        <w:pStyle w:val="ListParagraph"/>
         <w:numPr>
           <w:ilvl w:val="1"/>
           <w:numId w:val="2"/>
         </w:numPr>
       </w:pPr>
       <w:r>
-        <w:t>Database per il retrieving delle informazion</w:t>
-      </w:r>
-      <w:r>
-        <w:t>i sia sui musei che sulle opere</w:t>
+        <w:t xml:space="preserve">Database per il </w:t>
+      </w:r>
+      <w:proofErr w:type="spellStart"/>
+      <w:r>
+        <w:t>retrieving</w:t>
+      </w:r>
+      <w:proofErr w:type="spellEnd"/>
+      <w:r>
+        <w:t xml:space="preserve"> delle informazion</w:t>
+      </w:r>
+      <w:r>
+        <w:t xml:space="preserve">i sia sui musei </w:t>
+      </w:r>
+      <w:proofErr w:type="gramStart"/>
+      <w:r>
+        <w:t>che</w:t>
+      </w:r>
+      <w:proofErr w:type="gramEnd"/>
+      <w:r>
+        <w:t xml:space="preserve"> sulle opere</w:t>
       </w:r>
       <w:r>
         <w:t>.</w:t>
@@ -278,14 +553,30 @@
     </w:p>
     <w:p>
       <w:pPr>
-        <w:pStyle w:val="Paragrafoelenco"/>
+        <w:pStyle w:val="ListParagraph"/>
         <w:numPr>
           <w:ilvl w:val="1"/>
           <w:numId w:val="2"/>
         </w:numPr>
       </w:pPr>
       <w:r>
-        <w:t>Possiede uno strato di software che effettui query sul database e che risponda all’applicazione con un formato JSON interpretabile.</w:t>
+        <w:t xml:space="preserve">Possiede uno strato di software che </w:t>
+      </w:r>
+      <w:proofErr w:type="gramStart"/>
+      <w:r>
+        <w:t>effettui</w:t>
+      </w:r>
+      <w:proofErr w:type="gramEnd"/>
+      <w:r>
+        <w:t xml:space="preserve"> </w:t>
+      </w:r>
+      <w:proofErr w:type="spellStart"/>
+      <w:r>
+        <w:t>query</w:t>
+      </w:r>
+      <w:proofErr w:type="spellEnd"/>
+      <w:r>
+        <w:t xml:space="preserve"> sul database e che risponda all’applicazione con un formato JSON interpretabile.</w:t>
       </w:r>
     </w:p>
     <w:p/>
@@ -297,14 +588,46 @@
         <w:t xml:space="preserve"> lato server</w:t>
       </w:r>
       <w:r>
-        <w:t xml:space="preserve"> in php per effettuare query </w:t>
-      </w:r>
-      <w:r>
-        <w:t>su un database MySQL, traducendo poi le risposte del database</w:t>
-      </w:r>
-      <w:r>
         <w:t xml:space="preserve"> in </w:t>
       </w:r>
+      <w:proofErr w:type="spellStart"/>
+      <w:r>
+        <w:t>php</w:t>
+      </w:r>
+      <w:proofErr w:type="spellEnd"/>
+      <w:r>
+        <w:t xml:space="preserve"> per </w:t>
+      </w:r>
+      <w:proofErr w:type="gramStart"/>
+      <w:r>
+        <w:t>effettuare</w:t>
+      </w:r>
+      <w:proofErr w:type="gramEnd"/>
+      <w:r>
+        <w:t xml:space="preserve"> </w:t>
+      </w:r>
+      <w:proofErr w:type="spellStart"/>
+      <w:r>
+        <w:t>query</w:t>
+      </w:r>
+      <w:proofErr w:type="spellEnd"/>
+      <w:r>
+        <w:t xml:space="preserve"> </w:t>
+      </w:r>
+      <w:r>
+        <w:t xml:space="preserve">su un database </w:t>
+      </w:r>
+      <w:proofErr w:type="spellStart"/>
+      <w:r>
+        <w:t>MySQL</w:t>
+      </w:r>
+      <w:proofErr w:type="spellEnd"/>
+      <w:r>
+        <w:t>, traducendo poi le risposte del database</w:t>
+      </w:r>
+      <w:r>
+        <w:t xml:space="preserve"> in </w:t>
+      </w:r>
       <w:r>
         <w:t>JSON</w:t>
       </w:r>
@@ -314,7 +637,7 @@
     </w:p>
     <w:p>
       <w:pPr>
-        <w:pStyle w:val="Titolo2"/>
+        <w:pStyle w:val="Heading2"/>
       </w:pPr>
       <w:r>
         <w:t>Utente finale</w:t>
@@ -324,7 +647,7 @@
       <w:r>
         <w:rPr>
           <w:noProof/>
-          <w:lang w:eastAsia="it-IT"/>
+          <w:lang w:val="en-US"/>
         </w:rPr>
         <w:drawing>
           <wp:anchor distT="0" distB="0" distL="114300" distR="114300" simplePos="0" relativeHeight="251658240" behindDoc="0" locked="0" layoutInCell="1" allowOverlap="1" wp14:anchorId="66707392" wp14:editId="505B34FA">
@@ -390,39 +713,165 @@
         </w:drawing>
       </w:r>
       <w:r>
-        <w:t>Data la grande diffusione su una ampia fascia sociale dei dispositivi mobili basati su sistema operativo ANDROID, abbiamo deciso di limitare e focalizzare i nostri sforzi su questa precisa piattaforma.</w:t>
-      </w:r>
-    </w:p>
-    <w:p>
-      <w:r>
-        <w:t>Per offrire una esperienza di utilizzo più coinvolgente ed allo stesso tempo semplice ed immediata abbiamo pensato di utilizzare le ultime versioni dell’SDK di Android fornito da Google, che consente di utilizzare strumenti più avanzati sia per la programmazione che per lo sfruttamento di risorse dei dispositivi moderni, come l’accelerazione dell’interfaccia grafica utilizzando le risorse di calcolo grafico della GPU.</w:t>
-      </w:r>
-    </w:p>
-    <w:p>
-      <w:r>
-        <w:t>Non tutte le features fornite dagli aggiornamenti dell’SDK sono retrocompatibili con le vecchie versioni del sistema operativo Android, per questo siamo stati costretti a scegliere in anticipo quali versioni di android escludere dal supporto del nostro software e quali invece integrare.</w:t>
+        <w:t xml:space="preserve">Data la grande diffusione su </w:t>
+      </w:r>
+      <w:proofErr w:type="gramStart"/>
+      <w:r>
+        <w:t xml:space="preserve">una </w:t>
+      </w:r>
+      <w:proofErr w:type="gramEnd"/>
+      <w:r>
+        <w:t>ampia fascia sociale dei dispositivi mobili basati su sistema operativo ANDROID, abbiamo deciso di limitare e focalizzare i nostri sforzi su questa precisa piattaforma.</w:t>
+      </w:r>
+    </w:p>
+    <w:p>
+      <w:r>
+        <w:t>Per offrire un’</w:t>
+      </w:r>
+      <w:r>
+        <w:t xml:space="preserve">esperienza di utilizzo più coinvolgente </w:t>
+      </w:r>
+      <w:proofErr w:type="gramStart"/>
+      <w:r>
+        <w:t>ed</w:t>
+      </w:r>
+      <w:proofErr w:type="gramEnd"/>
+      <w:r>
+        <w:t xml:space="preserve"> allo stesso tempo semplice ed immediata abbiamo pensato di utilizzare le ultime versioni dell’SDK di </w:t>
+      </w:r>
+      <w:proofErr w:type="spellStart"/>
+      <w:r>
+        <w:t>Android</w:t>
+      </w:r>
+      <w:proofErr w:type="spellEnd"/>
+      <w:r>
+        <w:t xml:space="preserve"> fornito da Google, che consente di utilizzare strumenti più avanzati sia per la programmazione che per lo sfruttamento di risorse dei dispositivi moderni, come l’accelerazione dell’interfaccia grafica utilizzando le risorse di calcolo grafico della GPU.</w:t>
+      </w:r>
+    </w:p>
+    <w:p>
+      <w:r>
+        <w:t xml:space="preserve">Non tutte le </w:t>
+      </w:r>
+      <w:proofErr w:type="spellStart"/>
+      <w:r>
+        <w:t>features</w:t>
+      </w:r>
+      <w:proofErr w:type="spellEnd"/>
+      <w:r>
+        <w:t xml:space="preserve"> fornite dagli aggiornamenti </w:t>
+      </w:r>
+      <w:proofErr w:type="gramStart"/>
+      <w:r>
+        <w:t>dell’</w:t>
+      </w:r>
+      <w:proofErr w:type="gramEnd"/>
+      <w:r>
+        <w:t xml:space="preserve">SDK sono </w:t>
+      </w:r>
+      <w:proofErr w:type="spellStart"/>
+      <w:r>
+        <w:t>retrocompatibili</w:t>
+      </w:r>
+      <w:proofErr w:type="spellEnd"/>
+      <w:r>
+        <w:t xml:space="preserve"> con le vecchie versioni del sistema operativo </w:t>
+      </w:r>
+      <w:proofErr w:type="spellStart"/>
+      <w:r>
+        <w:t>Android</w:t>
+      </w:r>
+      <w:proofErr w:type="spellEnd"/>
+      <w:r>
+        <w:t xml:space="preserve">, per questo siamo stati costretti a scegliere in anticipo quali versioni di </w:t>
+      </w:r>
+      <w:proofErr w:type="spellStart"/>
+      <w:r>
+        <w:t>android</w:t>
+      </w:r>
+      <w:proofErr w:type="spellEnd"/>
+      <w:r>
+        <w:t xml:space="preserve"> escludere dal supporto del nostro software e quali invece integrare.</w:t>
       </w:r>
       <w:r>
         <w:br/>
-        <w:t>Giudicando le analisi ufficiali fornite da google e confrontandole con i reali guadagni nell’utilizzare una versione minima richiesta più moderna, siamo giunti alla conclusione che avremmo potuto escludere le versioni di android precedenti alla 4 (ed eventualmente anche la 4, includendo così il supporto solo dalla 4.1 Jellibeam, se si fossero stati riscontrati dei reali vantaggi nell’escludere la versione 4).</w:t>
+        <w:t xml:space="preserve">Giudicando le analisi ufficiali fornite da </w:t>
+      </w:r>
+      <w:proofErr w:type="spellStart"/>
+      <w:r>
+        <w:t>google</w:t>
+      </w:r>
+      <w:proofErr w:type="spellEnd"/>
+      <w:r>
+        <w:t xml:space="preserve"> e confrontandole con i reali guadagni nell’utilizzare una versione minima richiesta più moderna, siamo </w:t>
+      </w:r>
+      <w:proofErr w:type="gramStart"/>
+      <w:r>
+        <w:t>giunti alla conclusione</w:t>
+      </w:r>
+      <w:proofErr w:type="gramEnd"/>
+      <w:r>
+        <w:t xml:space="preserve"> che avremmo potuto escludere le versioni di </w:t>
+      </w:r>
+      <w:proofErr w:type="spellStart"/>
+      <w:r>
+        <w:t>android</w:t>
+      </w:r>
+      <w:proofErr w:type="spellEnd"/>
+      <w:r>
+        <w:t xml:space="preserve"> precedenti alla 4 (ed eventualmente anche la 4, includendo così </w:t>
+      </w:r>
+      <w:r>
+        <w:t xml:space="preserve">il supporto solo dalla 4.1 </w:t>
+      </w:r>
+      <w:proofErr w:type="spellStart"/>
+      <w:r>
+        <w:t>Jelly</w:t>
+      </w:r>
+      <w:r>
+        <w:t>beam</w:t>
+      </w:r>
+      <w:proofErr w:type="spellEnd"/>
+      <w:r>
+        <w:t>, se si fossero stati riscontrati dei reali vantaggi nell’escludere la versione 4).</w:t>
       </w:r>
     </w:p>
     <w:p/>
     <w:p>
       <w:r>
-        <w:t>La versione 4</w:t>
-      </w:r>
+        <w:t xml:space="preserve">La versione </w:t>
+      </w:r>
+      <w:proofErr w:type="gramStart"/>
+      <w:r>
+        <w:t>4</w:t>
+      </w:r>
+      <w:proofErr w:type="gramEnd"/>
       <w:r>
         <w:t xml:space="preserve"> </w:t>
       </w:r>
       <w:r>
-        <w:t xml:space="preserve"> di android </w:t>
-      </w:r>
+        <w:t xml:space="preserve"> di </w:t>
+      </w:r>
+      <w:proofErr w:type="spellStart"/>
+      <w:r>
+        <w:t>android</w:t>
+      </w:r>
+      <w:proofErr w:type="spellEnd"/>
       <w:r>
         <w:t xml:space="preserve"> </w:t>
       </w:r>
       <w:r>
-        <w:t xml:space="preserve">offre infatti una serie di nuove feature </w:t>
+        <w:t xml:space="preserve"> </w:t>
+      </w:r>
+      <w:r>
+        <w:t xml:space="preserve">offre infatti una serie di nuove </w:t>
+      </w:r>
+      <w:proofErr w:type="spellStart"/>
+      <w:r>
+        <w:t>feature</w:t>
+      </w:r>
+      <w:proofErr w:type="spellEnd"/>
+      <w:r>
+        <w:t xml:space="preserve"> </w:t>
       </w:r>
       <w:r>
         <w:t>che rivoluzionano completamente il sistema</w:t>
@@ -432,42 +881,183 @@
       </w:r>
       <w:r>
         <w:rPr>
-          <w:rStyle w:val="Rimandonotaapidipagina"/>
+          <w:rStyle w:val="FootnoteReference"/>
         </w:rPr>
         <w:footnoteReference w:id="1"/>
       </w:r>
+      <w:proofErr w:type="gramStart"/>
       <w:r>
         <w:t>]</w:t>
       </w:r>
       <w:r>
-        <w:t>, offrendo una nuova modalitá più efficace e dinamica per la gestione della interfaccia grafica (i fragment, disponibili fino a quel momento solo su android 3 che era riservato a device con grossi schermi, come tablet) oltre che un nuovo tema di base più moderno ed il supporto all’accelerazione hardware tramite GPU per il disegno dell’interfaccia grafica.</w:t>
+        <w:t>,</w:t>
+      </w:r>
+      <w:proofErr w:type="gramEnd"/>
+      <w:r>
+        <w:t xml:space="preserve"> offrendo una nuova </w:t>
+      </w:r>
+      <w:proofErr w:type="spellStart"/>
+      <w:r>
+        <w:t>modalitá</w:t>
+      </w:r>
+      <w:proofErr w:type="spellEnd"/>
+      <w:r>
+        <w:t xml:space="preserve"> più efficace e dinamica per la gestione della interfaccia grafica (i </w:t>
+      </w:r>
+      <w:proofErr w:type="spellStart"/>
+      <w:r>
+        <w:t>fragment</w:t>
+      </w:r>
+      <w:proofErr w:type="spellEnd"/>
+      <w:r>
+        <w:t xml:space="preserve">, disponibili fino a quel momento solo su </w:t>
+      </w:r>
+      <w:proofErr w:type="spellStart"/>
+      <w:r>
+        <w:t>android</w:t>
+      </w:r>
+      <w:proofErr w:type="spellEnd"/>
+      <w:r>
+        <w:t xml:space="preserve"> 3 che era riservato a </w:t>
+      </w:r>
+      <w:proofErr w:type="spellStart"/>
+      <w:r>
+        <w:t>device</w:t>
+      </w:r>
+      <w:proofErr w:type="spellEnd"/>
+      <w:r>
+        <w:t xml:space="preserve"> con grossi schermi, come </w:t>
+      </w:r>
+      <w:proofErr w:type="spellStart"/>
+      <w:r>
+        <w:t>tablet</w:t>
+      </w:r>
+      <w:proofErr w:type="spellEnd"/>
+      <w:r>
+        <w:t>) oltre che un nuovo tema di base più moderno ed il supporto all’accelerazione hardware tramite GPU per il disegno dell’interfaccia grafica.</w:t>
       </w:r>
       <w:r>
         <w:br/>
-        <w:t>Tutte queste feature (e probabilmente molte altre) si sono rivelate fondamentali nella costruzione della nostra applicazione, che fa largo utilizzo di fragment e della accelerazione hardware per disegnare le mappe degli edifici tramite le librerie di disegno standard di android per le interfacce grafiche.</w:t>
-      </w:r>
-    </w:p>
-    <w:p>
-      <w:r>
-        <w:t xml:space="preserve">Inoltre con android 4 viene riunificato l’ecosistema che era stato diviso in due con </w:t>
+        <w:t xml:space="preserve">Tutte queste </w:t>
+      </w:r>
+      <w:proofErr w:type="spellStart"/>
+      <w:r>
+        <w:t>feature</w:t>
+      </w:r>
+      <w:proofErr w:type="spellEnd"/>
+      <w:r>
+        <w:t xml:space="preserve"> (e probabilmente molte altre) si sono rivelate fondamentali nella costruzione della nostra applicazione, che fa largo utilizzo di </w:t>
+      </w:r>
+      <w:proofErr w:type="spellStart"/>
+      <w:r>
+        <w:t>fragment</w:t>
+      </w:r>
+      <w:proofErr w:type="spellEnd"/>
+      <w:r>
+        <w:t xml:space="preserve"> e </w:t>
+      </w:r>
+      <w:proofErr w:type="gramStart"/>
+      <w:r>
+        <w:t xml:space="preserve">della </w:t>
+      </w:r>
+      <w:proofErr w:type="gramEnd"/>
+      <w:r>
+        <w:t xml:space="preserve">accelerazione hardware per disegnare le mappe degli edifici tramite le librerie di disegno standard di </w:t>
+      </w:r>
+      <w:proofErr w:type="spellStart"/>
+      <w:r>
+        <w:t>android</w:t>
+      </w:r>
+      <w:proofErr w:type="spellEnd"/>
+      <w:r>
+        <w:t xml:space="preserve"> per le interfacce grafiche.</w:t>
+      </w:r>
+    </w:p>
+    <w:p>
+      <w:r>
+        <w:t xml:space="preserve">Inoltre con </w:t>
+      </w:r>
+      <w:proofErr w:type="spellStart"/>
+      <w:r>
+        <w:t>android</w:t>
+      </w:r>
+      <w:proofErr w:type="spellEnd"/>
+      <w:r>
+        <w:t xml:space="preserve"> </w:t>
+      </w:r>
+      <w:proofErr w:type="gramStart"/>
+      <w:r>
+        <w:t>4</w:t>
+      </w:r>
+      <w:proofErr w:type="gramEnd"/>
+      <w:r>
+        <w:t xml:space="preserve"> viene riunificato l’ecosistema che era stato diviso in due con </w:t>
       </w:r>
       <w:r>
         <w:t xml:space="preserve">l’annuncio </w:t>
       </w:r>
       <w:r>
-        <w:t>di android 3 (disponibile</w:t>
+        <w:t xml:space="preserve">di </w:t>
+      </w:r>
+      <w:proofErr w:type="spellStart"/>
+      <w:r>
+        <w:t>android</w:t>
+      </w:r>
+      <w:proofErr w:type="spellEnd"/>
+      <w:r>
+        <w:t xml:space="preserve"> 3 (disponibile</w:t>
       </w:r>
       <w:r>
         <w:t xml:space="preserve"> ed ottimizzato</w:t>
       </w:r>
       <w:r>
-        <w:t xml:space="preserve"> solo per tablet). Android 4 infatti supporta pienamente sia dispositivi con piccoli schermi (smartphone) ch</w:t>
+        <w:t xml:space="preserve"> solo per </w:t>
+      </w:r>
+      <w:proofErr w:type="spellStart"/>
+      <w:r>
+        <w:t>tablet</w:t>
+      </w:r>
+      <w:proofErr w:type="spellEnd"/>
+      <w:r>
+        <w:t xml:space="preserve">). </w:t>
+      </w:r>
+      <w:proofErr w:type="spellStart"/>
+      <w:r>
+        <w:t>Android</w:t>
+      </w:r>
+      <w:proofErr w:type="spellEnd"/>
+      <w:r>
+        <w:t xml:space="preserve"> 4</w:t>
+      </w:r>
+      <w:proofErr w:type="gramStart"/>
+      <w:r>
+        <w:t xml:space="preserve"> infatti</w:t>
+      </w:r>
+      <w:proofErr w:type="gramEnd"/>
+      <w:r>
+        <w:t xml:space="preserve"> supporta pienamente sia dispositivi con piccoli schermi (</w:t>
+      </w:r>
+      <w:proofErr w:type="spellStart"/>
+      <w:r>
+        <w:t>smartphone</w:t>
+      </w:r>
+      <w:proofErr w:type="spellEnd"/>
+      <w:r>
+        <w:t>) ch</w:t>
       </w:r>
       <w:r>
         <w:t>e dispositivi con schermi più grossi</w:t>
       </w:r>
       <w:r>
-        <w:t xml:space="preserve"> (tablet o mini-pc).</w:t>
+        <w:t xml:space="preserve"> (</w:t>
+      </w:r>
+      <w:proofErr w:type="spellStart"/>
+      <w:r>
+        <w:t>tablet</w:t>
+      </w:r>
+      <w:proofErr w:type="spellEnd"/>
+      <w:r>
+        <w:t xml:space="preserve"> o mini-pc).</w:t>
       </w:r>
       <w:r>
         <w:br/>
@@ -492,26 +1082,41 @@
         <w:t xml:space="preserve"> utenti</w:t>
       </w:r>
       <w:r>
-        <w:t xml:space="preserve"> dell’ecosistema android [</w:t>
-      </w:r>
+        <w:t xml:space="preserve"> dell’ecosistema </w:t>
+      </w:r>
+      <w:proofErr w:type="spellStart"/>
+      <w:r>
+        <w:t>android</w:t>
+      </w:r>
+      <w:proofErr w:type="spellEnd"/>
+      <w:r>
+        <w:t xml:space="preserve"> </w:t>
+      </w:r>
+      <w:proofErr w:type="gramStart"/>
+      <w:r>
+        <w:t>[</w:t>
+      </w:r>
+      <w:proofErr w:type="gramEnd"/>
       <w:r>
         <w:rPr>
-          <w:rStyle w:val="Rimandonotaapidipagina"/>
+          <w:rStyle w:val="FootnoteReference"/>
         </w:rPr>
         <w:footnoteReference w:id="2"/>
       </w:r>
+      <w:proofErr w:type="gramStart"/>
       <w:r>
         <w:t>]</w:t>
       </w:r>
       <w:r>
         <w:t>.</w:t>
       </w:r>
+      <w:proofErr w:type="gramEnd"/>
     </w:p>
     <w:p>
       <w:r>
         <w:rPr>
           <w:noProof/>
-          <w:lang w:eastAsia="it-IT"/>
+          <w:lang w:val="en-US"/>
         </w:rPr>
         <w:drawing>
           <wp:inline distT="0" distB="0" distL="0" distR="0" wp14:anchorId="334B5CA8" wp14:editId="0DA9E7F3">
@@ -565,12 +1170,12 @@
     </w:p>
     <w:p>
       <w:pPr>
-        <w:pStyle w:val="Titolo2"/>
-      </w:pPr>
-    </w:p>
-    <w:p>
-      <w:pPr>
-        <w:pStyle w:val="Titolo2"/>
+        <w:pStyle w:val="Heading2"/>
+      </w:pPr>
+    </w:p>
+    <w:p>
+      <w:pPr>
+        <w:pStyle w:val="Heading2"/>
       </w:pPr>
       <w:r>
         <w:t>Utente erogatore del servizio</w:t>
@@ -578,8 +1183,34 @@
     </w:p>
     <w:p>
       <w:r>
-        <w:t>L’utente erogatore del servizio è colui che decide di utilizzare la tecnologia descritta per offrire un servizio ai propri client/utenti. Potrá quindi porre beacons Bluetooth e QR code nel proprio edificio (museo, nello specifico).</w:t>
-      </w:r>
+        <w:t xml:space="preserve">L’utente erogatore del servizio è </w:t>
+      </w:r>
+      <w:proofErr w:type="gramStart"/>
+      <w:r>
+        <w:t>colui che</w:t>
+      </w:r>
+      <w:proofErr w:type="gramEnd"/>
+      <w:r>
+        <w:t xml:space="preserve"> decide di utilizzare la tecnologia descritta per offrire un servizio ai propri client/utenti. </w:t>
+      </w:r>
+      <w:proofErr w:type="spellStart"/>
+      <w:proofErr w:type="gramStart"/>
+      <w:r>
+        <w:t>Potrá</w:t>
+      </w:r>
+      <w:proofErr w:type="spellEnd"/>
+      <w:r>
+        <w:t xml:space="preserve"> quindi porre </w:t>
+      </w:r>
+      <w:proofErr w:type="spellStart"/>
+      <w:r>
+        <w:t>beacons</w:t>
+      </w:r>
+      <w:proofErr w:type="spellEnd"/>
+      <w:r>
+        <w:t xml:space="preserve"> Bluetooth e QR code nel proprio edificio (museo, nello specifico).</w:t>
+      </w:r>
+      <w:proofErr w:type="gramEnd"/>
     </w:p>
     <w:p/>
     <w:p/>
@@ -587,14 +1218,24 @@
     <w:p/>
     <w:p/>
     <w:p>
-      <w:r>
-        <w:t>[ TODO ]</w:t>
+      <w:proofErr w:type="gramStart"/>
+      <w:r>
+        <w:t xml:space="preserve">[ </w:t>
+      </w:r>
+      <w:proofErr w:type="gramEnd"/>
+      <w:r>
+        <w:t>TODO ]</w:t>
       </w:r>
     </w:p>
     <w:p/>
     <w:p>
-      <w:r>
-        <w:t>[ PARLARE DEI BEACONS, CON SPECIFICHE TECNICHE, COSTI, E ANALISI DI MERCATO RIGUARDANTE I COSTI DEI BEACONS ANCORA NON PROPRIAMENTE BASSI PER VIA DELLA ANCORA SCARSA DIFFUSIONE, CHE SIAMO SICURI CRESCERÁ NEL TEMPO ANDANDO AD ABBASSARE I PREZZI ALL’UTENTE FINALE DEI BEACONS]</w:t>
+      <w:proofErr w:type="gramStart"/>
+      <w:r>
+        <w:t xml:space="preserve">[ </w:t>
+      </w:r>
+      <w:proofErr w:type="gramEnd"/>
+      <w:r>
+        <w:t>PARLARE DEI BEACONS, CON SPECIFICHE TECNICHE, COSTI, E ANALISI DI MERCATO RIGUARDANTE I COSTI DEI BEACONS ANCORA NON PROPRIAMENTE BASSI PER VIA DELLA ANCORA SCARSA DIFFUSIONE, CHE SIAMO SICURI CRESCERÁ NEL TEMPO ANDANDO AD ABBASSARE I PREZZI ALL’UTENTE FINALE DEI BEACONS]</w:t>
       </w:r>
     </w:p>
     <w:p/>
@@ -606,18 +1247,76 @@
     <w:p/>
     <w:p>
       <w:r>
-        <w:t>Una delle prime cose che si notano (anche con una scarsa esperienza) nello sviluppare software, è che quando si può risolvere un problema lo sforzo necessario a risolvere la sua astrazione (e quindi risolvere contemporaneamente molti problem simili) è spesso irrisorio, e porta anche il vantaggio di costrigenrsi a lavorare con una migliore progettazione ed organizzazione del progetto.</w:t>
-      </w:r>
-    </w:p>
-    <w:p>
-      <w:r>
-        <w:t>L’estendibilitá del software è un presupposto fondamentale per il ciclo di vita del software stesso, per questo motive il nostro approccio nello sviluppo è stato quello di essere il più astratti possibili nei limiti del buon senso, mantenendo un giusto equilibrio tra estendibilitá e sforzo necessario ad implementare tale proprietá.</w:t>
+        <w:t xml:space="preserve">Una delle prime cose che si notano (anche con una scarsa esperienza) nello sviluppare software, è che quando si può risolvere un </w:t>
+      </w:r>
+      <w:proofErr w:type="gramStart"/>
+      <w:r>
+        <w:t>problema lo</w:t>
+      </w:r>
+      <w:proofErr w:type="gramEnd"/>
+      <w:r>
+        <w:t xml:space="preserve"> sforzo necessario a risolvere la sua astrazione (e quindi risolvere contemporaneamente molti problem</w:t>
+      </w:r>
+      <w:r>
+        <w:t>i</w:t>
+      </w:r>
+      <w:r>
+        <w:t xml:space="preserve"> simili) è spesso irrisorio, e porta anche il vantaggio di costri</w:t>
+      </w:r>
+      <w:r>
+        <w:t>nge</w:t>
+      </w:r>
+      <w:r>
+        <w:t>rsi a lavorare con una migliore progettazione ed organizzazione del progetto.</w:t>
+      </w:r>
+    </w:p>
+    <w:p>
+      <w:r>
+        <w:t>L’</w:t>
+      </w:r>
+      <w:proofErr w:type="spellStart"/>
+      <w:r>
+        <w:t>estendibilitá</w:t>
+      </w:r>
+      <w:proofErr w:type="spellEnd"/>
+      <w:r>
+        <w:t xml:space="preserve"> del software è un presupposto fondamentale per il ciclo di vita del so</w:t>
+      </w:r>
+      <w:r>
+        <w:t>ftware stesso, per questo motivo</w:t>
+      </w:r>
+      <w:r>
+        <w:t xml:space="preserve"> il nostro approccio nello sviluppo è stato quello di essere </w:t>
+      </w:r>
+      <w:proofErr w:type="gramStart"/>
+      <w:r>
+        <w:t>il più astratti possibili</w:t>
+      </w:r>
+      <w:proofErr w:type="gramEnd"/>
+      <w:r>
+        <w:t xml:space="preserve"> nei limiti del buon senso, mantenendo un giusto equilibrio tra </w:t>
+      </w:r>
+      <w:proofErr w:type="spellStart"/>
+      <w:r>
+        <w:t>estendibilitá</w:t>
+      </w:r>
+      <w:proofErr w:type="spellEnd"/>
+      <w:r>
+        <w:t xml:space="preserve"> e sforzo necessario ad implementare tale </w:t>
+      </w:r>
+      <w:proofErr w:type="spellStart"/>
+      <w:r>
+        <w:t>proprietá</w:t>
+      </w:r>
+      <w:proofErr w:type="spellEnd"/>
+      <w:r>
+        <w:t>.</w:t>
       </w:r>
     </w:p>
     <w:p/>
     <w:p>
       <w:pPr>
-        <w:pStyle w:val="Titolo"/>
+        <w:pStyle w:val="Title"/>
         <w:rPr>
           <w:sz w:val="2"/>
           <w:szCs w:val="2"/>
@@ -645,7 +1344,7 @@
     </w:p>
     <w:p>
       <w:pPr>
-        <w:pStyle w:val="Titolo1"/>
+        <w:pStyle w:val="Heading1"/>
       </w:pPr>
       <w:r>
         <w:t>Soluzioni tecniche adottate</w:t>
@@ -659,7 +1358,13 @@
         <w:t xml:space="preserve">, </w:t>
       </w:r>
       <w:r>
-        <w:t xml:space="preserve">come abbiamo detto, è proprio offrire una esperienza meno </w:t>
+        <w:t>come abbia</w:t>
+      </w:r>
+      <w:r>
+        <w:t>mo detto, è proprio offrire un’</w:t>
+      </w:r>
+      <w:r>
+        <w:t xml:space="preserve">esperienza meno </w:t>
       </w:r>
       <w:r>
         <w:t>invasiva</w:t>
@@ -716,8 +1421,13 @@
       <w:r>
         <w:t xml:space="preserve"> apparire tutti gli elementi grafici. Abbiamo così prodotto un </w:t>
       </w:r>
-      <w:r>
-        <w:t xml:space="preserve">mockup </w:t>
+      <w:proofErr w:type="spellStart"/>
+      <w:r>
+        <w:t>mockup</w:t>
+      </w:r>
+      <w:proofErr w:type="spellEnd"/>
+      <w:r>
+        <w:t xml:space="preserve"> </w:t>
       </w:r>
       <w:r>
         <w:t>dell’</w:t>
@@ -731,7 +1441,31 @@
     </w:p>
     <w:p>
       <w:r>
-        <w:t>Le ultime linee guida di Google per lo sviluppo di interfacce grafiche ci sono venute in aiuto. Esprimono proprio quel bisogno di semplicitá ed imm</w:t>
+        <w:t xml:space="preserve">Le ultime linee guida di Google per lo sviluppo </w:t>
+      </w:r>
+      <w:proofErr w:type="gramStart"/>
+      <w:r>
+        <w:t xml:space="preserve">di </w:t>
+      </w:r>
+      <w:proofErr w:type="gramEnd"/>
+      <w:r>
+        <w:t xml:space="preserve">interfacce grafiche ci sono venute in aiuto. Esprimono proprio quel bisogno di </w:t>
+      </w:r>
+      <w:proofErr w:type="spellStart"/>
+      <w:r>
+        <w:t>semplicitá</w:t>
+      </w:r>
+      <w:proofErr w:type="spellEnd"/>
+      <w:r>
+        <w:t xml:space="preserve"> </w:t>
+      </w:r>
+      <w:proofErr w:type="gramStart"/>
+      <w:r>
+        <w:t>ed</w:t>
+      </w:r>
+      <w:proofErr w:type="gramEnd"/>
+      <w:r>
+        <w:t xml:space="preserve"> imm</w:t>
       </w:r>
       <w:r>
         <w:t>ediatezza che stavamo cercando.</w:t>
@@ -739,15 +1473,28 @@
     </w:p>
     <w:p>
       <w:pPr>
-        <w:pStyle w:val="Titolo2"/>
-      </w:pPr>
-      <w:r>
-        <w:t>Material Design</w:t>
-      </w:r>
-    </w:p>
-    <w:p>
-      <w:r>
-        <w:t>Il Material Design</w:t>
+        <w:pStyle w:val="Heading2"/>
+      </w:pPr>
+      <w:proofErr w:type="spellStart"/>
+      <w:r>
+        <w:t>Material</w:t>
+      </w:r>
+      <w:proofErr w:type="spellEnd"/>
+      <w:r>
+        <w:t xml:space="preserve"> Design</w:t>
+      </w:r>
+    </w:p>
+    <w:p>
+      <w:r>
+        <w:t xml:space="preserve">Il </w:t>
+      </w:r>
+      <w:proofErr w:type="spellStart"/>
+      <w:r>
+        <w:t>Material</w:t>
+      </w:r>
+      <w:proofErr w:type="spellEnd"/>
+      <w:r>
+        <w:t xml:space="preserve"> Design</w:t>
       </w:r>
       <w:r>
         <w:t xml:space="preserve"> vuole essere </w:t>
@@ -786,34 +1533,63 @@
         <w:t xml:space="preserve">buon </w:t>
       </w:r>
       <w:r>
-        <w:t>design[</w:t>
-      </w:r>
+        <w:t>design</w:t>
+      </w:r>
+      <w:proofErr w:type="gramStart"/>
+      <w:r>
+        <w:t>[</w:t>
+      </w:r>
+      <w:proofErr w:type="gramEnd"/>
       <w:r>
         <w:rPr>
-          <w:rStyle w:val="Rimandonotaapidipagina"/>
+          <w:rStyle w:val="FootnoteReference"/>
         </w:rPr>
         <w:footnoteReference w:id="3"/>
       </w:r>
+      <w:proofErr w:type="gramStart"/>
       <w:r>
         <w:t>].</w:t>
       </w:r>
+      <w:proofErr w:type="gramEnd"/>
       <w:r>
         <w:t xml:space="preserve"> </w:t>
       </w:r>
       <w:r>
-        <w:t xml:space="preserve">Può quindi una chiave </w:t>
+        <w:t>Può quindi</w:t>
+      </w:r>
+      <w:r>
+        <w:t xml:space="preserve"> essere</w:t>
+      </w:r>
+      <w:r>
+        <w:t xml:space="preserve"> una chiave </w:t>
       </w:r>
       <w:r>
         <w:t xml:space="preserve">intuitiva </w:t>
       </w:r>
       <w:r>
-        <w:t xml:space="preserve">di lettura per una interfaccia grafica </w:t>
+        <w:t xml:space="preserve">di lettura per </w:t>
+      </w:r>
+      <w:proofErr w:type="gramStart"/>
+      <w:r>
+        <w:t xml:space="preserve">una </w:t>
+      </w:r>
+      <w:proofErr w:type="gramEnd"/>
+      <w:r>
+        <w:t xml:space="preserve">interfaccia grafica </w:t>
       </w:r>
       <w:r>
         <w:t>di un software. S</w:t>
       </w:r>
       <w:r>
-        <w:t xml:space="preserve">emplice ed immediata per un </w:t>
+        <w:t xml:space="preserve">emplice </w:t>
+      </w:r>
+      <w:proofErr w:type="gramStart"/>
+      <w:r>
+        <w:t>ed</w:t>
+      </w:r>
+      <w:proofErr w:type="gramEnd"/>
+      <w:r>
+        <w:t xml:space="preserve"> immediata per un </w:t>
       </w:r>
       <w:r>
         <w:t xml:space="preserve">nuovo </w:t>
@@ -831,18 +1607,37 @@
         <w:t xml:space="preserve">avuto modo di </w:t>
       </w:r>
       <w:r>
-        <w:t xml:space="preserve">utilizzato le ultime versioni </w:t>
+        <w:t>utilizzare</w:t>
+      </w:r>
+      <w:r>
+        <w:t xml:space="preserve"> le ultime versioni </w:t>
       </w:r>
       <w:r>
         <w:t xml:space="preserve"> dei software </w:t>
       </w:r>
       <w:r>
-        <w:t>Google e Android.</w:t>
-      </w:r>
-    </w:p>
-    <w:p>
-      <w:r>
-        <w:t>Abbiamo così deciso di seguire queste linee guida per uniformarci ad uno standa</w:t>
+        <w:t xml:space="preserve">Google e </w:t>
+      </w:r>
+      <w:proofErr w:type="spellStart"/>
+      <w:r>
+        <w:t>Android</w:t>
+      </w:r>
+      <w:proofErr w:type="spellEnd"/>
+      <w:r>
+        <w:t>.</w:t>
+      </w:r>
+    </w:p>
+    <w:p>
+      <w:r>
+        <w:t xml:space="preserve">Abbiamo così deciso di seguire queste linee guida per uniformarci </w:t>
+      </w:r>
+      <w:proofErr w:type="gramStart"/>
+      <w:r>
+        <w:t>ad</w:t>
+      </w:r>
+      <w:proofErr w:type="gramEnd"/>
+      <w:r>
+        <w:t xml:space="preserve"> uno standa</w:t>
       </w:r>
       <w:r>
         <w:t xml:space="preserve">rd che riteniamo comodo </w:t>
@@ -878,13 +1673,29 @@
         <w:t xml:space="preserve">supportando </w:t>
       </w:r>
       <w:r>
-        <w:t>terminali precedenti alla ult</w:t>
+        <w:t xml:space="preserve">terminali precedenti </w:t>
+      </w:r>
+      <w:proofErr w:type="gramStart"/>
+      <w:r>
+        <w:t xml:space="preserve">alla </w:t>
+      </w:r>
+      <w:proofErr w:type="gramEnd"/>
+      <w:r>
+        <w:t>ult</w:t>
       </w:r>
       <w:r>
         <w:t>im</w:t>
       </w:r>
       <w:r>
-        <w:t>a release di Android (</w:t>
+        <w:t xml:space="preserve">a release di </w:t>
+      </w:r>
+      <w:proofErr w:type="spellStart"/>
+      <w:r>
+        <w:t>Android</w:t>
+      </w:r>
+      <w:proofErr w:type="spellEnd"/>
+      <w:r>
+        <w:t xml:space="preserve"> (</w:t>
       </w:r>
       <w:r>
         <w:t>L</w:t>
@@ -901,16 +1712,56 @@
     </w:p>
     <w:p>
       <w:r>
-        <w:t>Il Material Design è infatti una idea nu</w:t>
-      </w:r>
-      <w:r>
-        <w:t xml:space="preserve">ova e gli aiuti per implementare i suoi principi in modo semplice nelle applicazioni Android </w:t>
+        <w:t xml:space="preserve">Il </w:t>
+      </w:r>
+      <w:proofErr w:type="spellStart"/>
+      <w:r>
+        <w:t>Material</w:t>
+      </w:r>
+      <w:proofErr w:type="spellEnd"/>
+      <w:r>
+        <w:t xml:space="preserve"> Design è</w:t>
+      </w:r>
+      <w:proofErr w:type="gramStart"/>
+      <w:r>
+        <w:t xml:space="preserve"> infatti</w:t>
+      </w:r>
+      <w:proofErr w:type="gramEnd"/>
+      <w:r>
+        <w:t xml:space="preserve"> una idea nu</w:t>
+      </w:r>
+      <w:r>
+        <w:t xml:space="preserve">ova e gli aiuti per implementare i suoi principi in modo semplice nelle applicazioni </w:t>
+      </w:r>
+      <w:proofErr w:type="spellStart"/>
+      <w:r>
+        <w:t>Android</w:t>
+      </w:r>
+      <w:proofErr w:type="spellEnd"/>
+      <w:r>
+        <w:t xml:space="preserve"> </w:t>
       </w:r>
       <w:r>
         <w:t>sono stati introdotti</w:t>
       </w:r>
       <w:r>
-        <w:t xml:space="preserve"> con le ultime API (level 21). Non è possibile quindi utilizzare la maggior parte di questo supporto sui terminali con versione Android installata precedente a</w:t>
+        <w:t xml:space="preserve"> con le ultime API (</w:t>
+      </w:r>
+      <w:proofErr w:type="spellStart"/>
+      <w:r>
+        <w:t>level</w:t>
+      </w:r>
+      <w:proofErr w:type="spellEnd"/>
+      <w:r>
+        <w:t xml:space="preserve"> 21). Non è possibile quindi utilizzare la maggior parte di questo supporto sui terminali con versione </w:t>
+      </w:r>
+      <w:proofErr w:type="spellStart"/>
+      <w:r>
+        <w:t>Android</w:t>
+      </w:r>
+      <w:proofErr w:type="spellEnd"/>
+      <w:r>
+        <w:t xml:space="preserve"> installata precedente a</w:t>
       </w:r>
       <w:r>
         <w:t>lla</w:t>
@@ -921,17 +1772,78 @@
     </w:p>
     <w:p>
       <w:r>
-        <w:t>Essendo affascinati da questa filosofia di design, abbiamo ricercato sulla rete strumenti che ci potessero aiutare ad implementare il Material Design sulla nostra applicazione mantenendo la retrocompatibilitá con android 4. Ci siamo così imbattuti in alcuni progetti open source che ci hanno aperto la possibilitá di utilizzare alcuni componenti di base del design ideato da Google</w:t>
+        <w:t xml:space="preserve">Essendo affascinati da questa filosofia di design, abbiamo ricercato sulla rete strumenti che ci potessero aiutare </w:t>
+      </w:r>
+      <w:proofErr w:type="gramStart"/>
+      <w:r>
+        <w:t>ad</w:t>
+      </w:r>
+      <w:proofErr w:type="gramEnd"/>
+      <w:r>
+        <w:t xml:space="preserve"> implementare il </w:t>
+      </w:r>
+      <w:proofErr w:type="spellStart"/>
+      <w:r>
+        <w:t>Material</w:t>
+      </w:r>
+      <w:proofErr w:type="spellEnd"/>
+      <w:r>
+        <w:t xml:space="preserve"> Design sulla nostra applicazione mantenendo la </w:t>
+      </w:r>
+      <w:proofErr w:type="spellStart"/>
+      <w:r>
+        <w:t>retrocompatibilitá</w:t>
+      </w:r>
+      <w:proofErr w:type="spellEnd"/>
+      <w:r>
+        <w:t xml:space="preserve"> con </w:t>
+      </w:r>
+      <w:proofErr w:type="spellStart"/>
+      <w:r>
+        <w:t>android</w:t>
+      </w:r>
+      <w:proofErr w:type="spellEnd"/>
+      <w:r>
+        <w:t xml:space="preserve"> 4. Ci </w:t>
+      </w:r>
+      <w:proofErr w:type="gramStart"/>
+      <w:r>
+        <w:t>siamo</w:t>
+      </w:r>
+      <w:proofErr w:type="gramEnd"/>
+      <w:r>
+        <w:t xml:space="preserve"> così imbattuti in alcuni progetti open source che ci hanno aperto la </w:t>
+      </w:r>
+      <w:proofErr w:type="spellStart"/>
+      <w:r>
+        <w:t>possibilitá</w:t>
+      </w:r>
+      <w:proofErr w:type="spellEnd"/>
+      <w:r>
+        <w:t xml:space="preserve"> di utilizzare alcuni componenti di base del design ideato da Google</w:t>
       </w:r>
       <w:r>
         <w:t xml:space="preserve"> senza dover reinventare la ruota partendo da zero</w:t>
       </w:r>
       <w:r>
-        <w:t xml:space="preserve">. Convinti della possibilitá di poterlo quindi implementare in qualche modo con le nostre mani e con l’aiuto della comunità open source, dopo alcuni test tecnici, abbiamo </w:t>
-      </w:r>
-      <w:r>
-        <w:t>iniziato a progettare e disegnare il mockup</w:t>
-      </w:r>
+        <w:t xml:space="preserve">. Convinti della </w:t>
+      </w:r>
+      <w:proofErr w:type="spellStart"/>
+      <w:r>
+        <w:t>possibilitá</w:t>
+      </w:r>
+      <w:proofErr w:type="spellEnd"/>
+      <w:r>
+        <w:t xml:space="preserve"> di poterlo quindi implementare in qualche modo con le nostre mani e con l’aiuto della comunità open source, dopo alcuni test tecnici, abbiamo </w:t>
+      </w:r>
+      <w:r>
+        <w:t xml:space="preserve">iniziato a progettare e disegnare il </w:t>
+      </w:r>
+      <w:proofErr w:type="spellStart"/>
+      <w:r>
+        <w:t>mockup</w:t>
+      </w:r>
+      <w:proofErr w:type="spellEnd"/>
       <w:r>
         <w:t xml:space="preserve"> seguendo le linee guida di Google</w:t>
       </w:r>
@@ -940,26 +1852,88 @@
       </w:r>
     </w:p>
     <w:p>
-      <w:r>
-        <w:t>[ … TODO parlare del mockup e/o immagini … ]</w:t>
+      <w:proofErr w:type="gramStart"/>
+      <w:r>
+        <w:t xml:space="preserve">[ </w:t>
+      </w:r>
+      <w:proofErr w:type="gramEnd"/>
+      <w:r>
+        <w:t xml:space="preserve">… TODO parlare del </w:t>
+      </w:r>
+      <w:proofErr w:type="spellStart"/>
+      <w:r>
+        <w:t>mockup</w:t>
+      </w:r>
+      <w:proofErr w:type="spellEnd"/>
+      <w:r>
+        <w:t xml:space="preserve"> e/o immagini … ]</w:t>
       </w:r>
     </w:p>
     <w:p/>
     <w:p>
       <w:r>
-        <w:t>Per la concretizzazione del nostro mockup su applciazione reale, sono stati fondamentali gli aiuti fornitici indirettamente dalla comunità open source. In particolare abbiamo basato la nostra interfaccia su due componenti grafici personalizzati (custom view) completamente open source e reperibili sulla rete:</w:t>
-      </w:r>
-    </w:p>
-    <w:p>
-      <w:pPr>
-        <w:pStyle w:val="Paragrafoelenco"/>
+        <w:t>Per la concretizza</w:t>
+      </w:r>
+      <w:r>
+        <w:t xml:space="preserve">zione del nostro </w:t>
+      </w:r>
+      <w:proofErr w:type="spellStart"/>
+      <w:r>
+        <w:t>mockup</w:t>
+      </w:r>
+      <w:proofErr w:type="spellEnd"/>
+      <w:r>
+        <w:t xml:space="preserve"> su appl</w:t>
+      </w:r>
+      <w:r>
+        <w:t>i</w:t>
+      </w:r>
+      <w:r>
+        <w:t>c</w:t>
+      </w:r>
+      <w:r>
+        <w:t xml:space="preserve">azione reale, sono stati fondamentali gli aiuti fornitici indirettamente dalla comunità open source. In particolare abbiamo basato la nostra interfaccia su due </w:t>
+      </w:r>
+      <w:proofErr w:type="gramStart"/>
+      <w:r>
+        <w:t>componenti</w:t>
+      </w:r>
+      <w:proofErr w:type="gramEnd"/>
+      <w:r>
+        <w:t xml:space="preserve"> grafici personalizzati (custom </w:t>
+      </w:r>
+      <w:proofErr w:type="spellStart"/>
+      <w:r>
+        <w:t>view</w:t>
+      </w:r>
+      <w:proofErr w:type="spellEnd"/>
+      <w:r>
+        <w:t>) completamente open source e reperibili sulla rete:</w:t>
+      </w:r>
+    </w:p>
+    <w:p>
+      <w:pPr>
+        <w:pStyle w:val="ListParagraph"/>
         <w:numPr>
           <w:ilvl w:val="0"/>
           <w:numId w:val="4"/>
         </w:numPr>
       </w:pPr>
-      <w:r>
-        <w:t xml:space="preserve">Sliding Up Panel library: </w:t>
+      <w:proofErr w:type="spellStart"/>
+      <w:r>
+        <w:t>Sliding</w:t>
+      </w:r>
+      <w:proofErr w:type="spellEnd"/>
+      <w:r>
+        <w:t xml:space="preserve"> Up Panel </w:t>
+      </w:r>
+      <w:proofErr w:type="spellStart"/>
+      <w:r>
+        <w:t>library</w:t>
+      </w:r>
+      <w:proofErr w:type="spellEnd"/>
+      <w:r>
+        <w:t xml:space="preserve">: </w:t>
       </w:r>
       <w:r>
         <w:t>https://github.com/umano/AndroidSlidingUpPanel</w:t>
@@ -970,19 +1944,32 @@
     </w:p>
     <w:p>
       <w:pPr>
-        <w:pStyle w:val="Paragrafoelenco"/>
+        <w:pStyle w:val="ListParagraph"/>
         <w:numPr>
           <w:ilvl w:val="0"/>
           <w:numId w:val="4"/>
         </w:numPr>
       </w:pPr>
-      <w:r>
-        <w:t xml:space="preserve">Getbase Floating Action Button: </w:t>
+      <w:proofErr w:type="spellStart"/>
+      <w:r>
+        <w:t>Getbase</w:t>
+      </w:r>
+      <w:proofErr w:type="spellEnd"/>
+      <w:r>
+        <w:t xml:space="preserve"> </w:t>
+      </w:r>
+      <w:proofErr w:type="spellStart"/>
+      <w:r>
+        <w:t>Floating</w:t>
+      </w:r>
+      <w:proofErr w:type="spellEnd"/>
+      <w:r>
+        <w:t xml:space="preserve"> Action Button: </w:t>
       </w:r>
       <w:hyperlink r:id="rId11" w:history="1">
         <w:r>
           <w:rPr>
-            <w:rStyle w:val="Collegamentoipertestuale"/>
+            <w:rStyle w:val="Hyperlink"/>
           </w:rPr>
           <w:t>https://github.com/futuresimple/android-floating-action-button</w:t>
         </w:r>
@@ -992,8 +1979,13 @@
       </w:r>
     </w:p>
     <w:p>
-      <w:r>
-        <w:t>Sliding Up Panel è stato utilizzato come scheletro dell’interfaccia della nostra applicazione</w:t>
+      <w:proofErr w:type="spellStart"/>
+      <w:r>
+        <w:t>Sliding</w:t>
+      </w:r>
+      <w:proofErr w:type="spellEnd"/>
+      <w:r>
+        <w:t xml:space="preserve"> Up Panel è stato utilizzato come scheletro dell’interfaccia della nostra applicazione</w:t>
       </w:r>
       <w:r>
         <w:t xml:space="preserve">, mantenendola sempre attiva sulla finestra principale e modificando i </w:t>
@@ -1001,28 +1993,97 @@
       <w:r>
         <w:t>“</w:t>
       </w:r>
+      <w:proofErr w:type="spellStart"/>
       <w:r>
         <w:t>fragment</w:t>
       </w:r>
+      <w:proofErr w:type="spellEnd"/>
       <w:r>
         <w:t>”</w:t>
       </w:r>
       <w:r>
-        <w:t xml:space="preserve"> contenuti da essa a seconda degli eventi scaturiti dall’interazione con l’utente e con l’ambiente sensorizzato.</w:t>
-      </w:r>
-    </w:p>
-    <w:p>
-      <w:r>
-        <w:t>I c</w:t>
-      </w:r>
-      <w:r>
-        <w:t>omponenti fondamentali delle GUIs (Graphic User Interface, interfaccia grafica) in Android</w:t>
-      </w:r>
+        <w:t xml:space="preserve"> contenuti da essa </w:t>
+      </w:r>
+      <w:proofErr w:type="gramStart"/>
+      <w:r>
+        <w:t>a seconda degli</w:t>
+      </w:r>
+      <w:proofErr w:type="gramEnd"/>
+      <w:r>
+        <w:t xml:space="preserve"> eventi scaturiti dall’interazione con l’utente e con l’ambiente sensorizzato.</w:t>
+      </w:r>
+    </w:p>
+    <w:p>
+      <w:r>
+        <w:t xml:space="preserve">I </w:t>
+      </w:r>
+      <w:proofErr w:type="gramStart"/>
+      <w:r>
+        <w:t>c</w:t>
+      </w:r>
+      <w:r>
+        <w:t>omponenti</w:t>
+      </w:r>
+      <w:proofErr w:type="gramEnd"/>
+      <w:r>
+        <w:t xml:space="preserve"> fondamentali delle </w:t>
+      </w:r>
+      <w:proofErr w:type="spellStart"/>
+      <w:r>
+        <w:t>GUIs</w:t>
+      </w:r>
+      <w:proofErr w:type="spellEnd"/>
+      <w:r>
+        <w:t xml:space="preserve"> (</w:t>
+      </w:r>
+      <w:proofErr w:type="spellStart"/>
+      <w:r>
+        <w:t>Graphic</w:t>
+      </w:r>
+      <w:proofErr w:type="spellEnd"/>
+      <w:r>
+        <w:t xml:space="preserve"> User Interface, interfaccia grafica) in </w:t>
+      </w:r>
+      <w:proofErr w:type="spellStart"/>
+      <w:r>
+        <w:t>Android</w:t>
+      </w:r>
+      <w:proofErr w:type="spellEnd"/>
       <w:r>
         <w:t xml:space="preserve"> 4.0 e successivi,</w:t>
       </w:r>
       <w:r>
-        <w:t xml:space="preserve"> sono proprio le Activity ed i Fragment. Le Activity sono molto simili al concetto di finestra, che ormai qualsiasi utente tecnologico conosce, il Fragment è invece un concetto un poco più tecnico. Sono “pezzi” di interfaccia grafica con un loro proprio ciclo vitale che possono essere “incollati” uno alla volta o più di uno in contemporanea su una o più Activity, come adesivi che possono essere staccati e riattaccati in vari punti della finestra in qualsiasi momento.</w:t>
+        <w:t xml:space="preserve"> sono proprio le Activity ed i </w:t>
+      </w:r>
+      <w:proofErr w:type="spellStart"/>
+      <w:r>
+        <w:t>Fragment</w:t>
+      </w:r>
+      <w:proofErr w:type="spellEnd"/>
+      <w:r>
+        <w:t xml:space="preserve">. Le Activity sono molto simili al concetto di finestra, che ormai qualsiasi utente tecnologico conosce, il </w:t>
+      </w:r>
+      <w:proofErr w:type="spellStart"/>
+      <w:r>
+        <w:t>Fragm</w:t>
+      </w:r>
+      <w:r>
+        <w:t>ent</w:t>
+      </w:r>
+      <w:proofErr w:type="spellEnd"/>
+      <w:r>
+        <w:t xml:space="preserve"> è invece un concetto un po’</w:t>
+      </w:r>
+      <w:r>
+        <w:t xml:space="preserve"> più tecnico. Sono “pezzi” </w:t>
+      </w:r>
+      <w:proofErr w:type="gramStart"/>
+      <w:r>
+        <w:t xml:space="preserve">di </w:t>
+      </w:r>
+      <w:proofErr w:type="gramEnd"/>
+      <w:r>
+        <w:t>interfaccia grafica con un loro proprio ciclo vitale che possono essere “incollati” uno alla volta o più di uno in contemporanea su una o più Activity, come adesivi che possono essere staccati e riattaccati in vari punti della finestra in qualsiasi momento.</w:t>
       </w:r>
     </w:p>
     <w:p>
@@ -1033,7 +2094,23 @@
         <w:t>un’</w:t>
       </w:r>
       <w:r>
-        <w:t xml:space="preserve">unica Activity nella quale andiamo a scambiare i fragment attivi con quelli non attivi </w:t>
+        <w:t xml:space="preserve">unica Activity nella quale andiamo a scambiare i </w:t>
+      </w:r>
+      <w:proofErr w:type="spellStart"/>
+      <w:r>
+        <w:t>fragment</w:t>
+      </w:r>
+      <w:proofErr w:type="spellEnd"/>
+      <w:r>
+        <w:t xml:space="preserve"> attivi con quelli non </w:t>
+      </w:r>
+      <w:proofErr w:type="gramStart"/>
+      <w:r>
+        <w:t>attivi</w:t>
+      </w:r>
+      <w:proofErr w:type="gramEnd"/>
+      <w:r>
+        <w:t xml:space="preserve"> </w:t>
       </w:r>
       <w:r>
         <w:t xml:space="preserve">secondo </w:t>
@@ -1047,78 +2124,263 @@
         <w:t>L’</w:t>
       </w:r>
       <w:r>
-        <w:t xml:space="preserve">Activity contiene così solo lo scheletro dell’interfaccia, con lo SlidingUpPanel che fa da contenitore per 3 fragment. </w:t>
-      </w:r>
-      <w:r>
-        <w:t xml:space="preserve">Deve quindi solo preoccuparsi di gestire i componenti grafici comuni a tutta l’interfaccia grafica, lasciando che siano i singoli fragment a gestire i propri peculari componenti. </w:t>
-      </w:r>
-      <w:r>
-        <w:t>Lo SlidingUpPanel infatti gestisce 2 contenuti dei quali il secondo può scorrere sopra il primo partendo dal basso fino a coprirlo completamente:</w:t>
-      </w:r>
-    </w:p>
-    <w:p>
-      <w:pPr>
-        <w:pStyle w:val="Paragrafoelenco"/>
+        <w:t xml:space="preserve">Activity contiene così solo lo scheletro dell’interfaccia, con lo </w:t>
+      </w:r>
+      <w:proofErr w:type="spellStart"/>
+      <w:r>
+        <w:t>SlidingUpPanel</w:t>
+      </w:r>
+      <w:proofErr w:type="spellEnd"/>
+      <w:r>
+        <w:t xml:space="preserve"> che fa da contenitore per </w:t>
+      </w:r>
+      <w:proofErr w:type="gramStart"/>
+      <w:r>
+        <w:t>3</w:t>
+      </w:r>
+      <w:proofErr w:type="gramEnd"/>
+      <w:r>
+        <w:t xml:space="preserve"> </w:t>
+      </w:r>
+      <w:proofErr w:type="spellStart"/>
+      <w:r>
+        <w:t>fragment</w:t>
+      </w:r>
+      <w:proofErr w:type="spellEnd"/>
+      <w:r>
+        <w:t xml:space="preserve">. </w:t>
+      </w:r>
+      <w:r>
+        <w:t xml:space="preserve">Deve quindi solo preoccuparsi di gestire i </w:t>
+      </w:r>
+      <w:proofErr w:type="gramStart"/>
+      <w:r>
+        <w:t>componenti</w:t>
+      </w:r>
+      <w:proofErr w:type="gramEnd"/>
+      <w:r>
+        <w:t xml:space="preserve"> grafici comuni a tutta l’interfaccia grafica, lasciando che siano i singoli </w:t>
+      </w:r>
+      <w:proofErr w:type="spellStart"/>
+      <w:r>
+        <w:t>fragment</w:t>
+      </w:r>
+      <w:proofErr w:type="spellEnd"/>
+      <w:r>
+        <w:t xml:space="preserve"> a gestire i propri pecul</w:t>
+      </w:r>
+      <w:r>
+        <w:t>i</w:t>
+      </w:r>
+      <w:r>
+        <w:t xml:space="preserve">ari componenti. </w:t>
+      </w:r>
+      <w:r>
+        <w:t xml:space="preserve">Lo </w:t>
+      </w:r>
+      <w:proofErr w:type="spellStart"/>
+      <w:r>
+        <w:t>SlidingUpPanel</w:t>
+      </w:r>
+      <w:proofErr w:type="spellEnd"/>
+      <w:r>
+        <w:t>,</w:t>
+      </w:r>
+      <w:r>
+        <w:t xml:space="preserve"> infatti</w:t>
+      </w:r>
+      <w:r>
+        <w:t>,</w:t>
+      </w:r>
+      <w:r>
+        <w:t xml:space="preserve"> gestisce </w:t>
+      </w:r>
+      <w:proofErr w:type="gramStart"/>
+      <w:r>
+        <w:t>2</w:t>
+      </w:r>
+      <w:proofErr w:type="gramEnd"/>
+      <w:r>
+        <w:t xml:space="preserve"> contenuti dei quali il secondo può scorrere sopra il primo partendo dal basso fino a coprirlo completamente:</w:t>
+      </w:r>
+    </w:p>
+    <w:p>
+      <w:pPr>
+        <w:pStyle w:val="ListParagraph"/>
         <w:numPr>
           <w:ilvl w:val="0"/>
           <w:numId w:val="5"/>
         </w:numPr>
       </w:pPr>
+      <w:proofErr w:type="spellStart"/>
       <w:r>
         <w:rPr>
           <w:b/>
         </w:rPr>
-        <w:t>Main Content</w:t>
-      </w:r>
-      <w:r>
-        <w:t>: il contenuto principale, lo sfondo. Contiene il fragment principale della nostra applicazione. In particolare contiene la vista della mappa, sia che ci troviamo all’esterno di un edificio sia che ci troviamo all’interno (visualizzando ovviamente in questo caso la mappa dell’edificio, se disponibile).</w:t>
-      </w:r>
-    </w:p>
-    <w:p>
-      <w:pPr>
-        <w:pStyle w:val="Paragrafoelenco"/>
-      </w:pPr>
-    </w:p>
-    <w:p>
-      <w:pPr>
-        <w:pStyle w:val="Paragrafoelenco"/>
+        <w:t>Main</w:t>
+      </w:r>
+      <w:proofErr w:type="spellEnd"/>
+      <w:r>
+        <w:rPr>
+          <w:b/>
+        </w:rPr>
+        <w:t xml:space="preserve"> Content</w:t>
+      </w:r>
+      <w:r>
+        <w:t xml:space="preserve">: il contenuto principale, lo sfondo. Contiene il </w:t>
+      </w:r>
+      <w:proofErr w:type="spellStart"/>
+      <w:r>
+        <w:t>fragment</w:t>
+      </w:r>
+      <w:proofErr w:type="spellEnd"/>
+      <w:r>
+        <w:t xml:space="preserve"> principale della nostra applicazione. In particolare contiene la vista della mappa, sia </w:t>
+      </w:r>
+      <w:proofErr w:type="gramStart"/>
+      <w:r>
+        <w:t>che</w:t>
+      </w:r>
+      <w:proofErr w:type="gramEnd"/>
+      <w:r>
+        <w:t xml:space="preserve"> ci troviamo all’esterno di un edificio sia che ci troviamo all’interno (visualizzando ovviamente in questo caso la mappa dell’edificio, se disponibile).</w:t>
+      </w:r>
+    </w:p>
+    <w:p>
+      <w:pPr>
+        <w:pStyle w:val="ListParagraph"/>
+      </w:pPr>
+    </w:p>
+    <w:p>
+      <w:pPr>
+        <w:pStyle w:val="ListParagraph"/>
         <w:numPr>
           <w:ilvl w:val="0"/>
           <w:numId w:val="5"/>
         </w:numPr>
       </w:pPr>
+      <w:proofErr w:type="spellStart"/>
       <w:r>
         <w:rPr>
           <w:b/>
         </w:rPr>
-        <w:t>Sliding Content</w:t>
-      </w:r>
-      <w:r>
-        <w:t>: il contenuto scorrevole. La custom view SlidingUpPanel gestisce lo scorrimento di questo contenuto quando l’utente effettua un trascinamento della sua parte più alta (barra dello slider) che è sempre visibile. Lo abbiamo gestito in modo che contenga due fragment:</w:t>
-      </w:r>
-    </w:p>
-    <w:p>
-      <w:pPr>
-        <w:pStyle w:val="Paragrafoelenco"/>
+        <w:t>Sliding</w:t>
+      </w:r>
+      <w:proofErr w:type="spellEnd"/>
+      <w:r>
+        <w:rPr>
+          <w:b/>
+        </w:rPr>
+        <w:t xml:space="preserve"> Content</w:t>
+      </w:r>
+      <w:r>
+        <w:t xml:space="preserve">: il contenuto scorrevole. </w:t>
+      </w:r>
+      <w:proofErr w:type="gramStart"/>
+      <w:r>
+        <w:t>La</w:t>
+      </w:r>
+      <w:proofErr w:type="gramEnd"/>
+      <w:r>
+        <w:t xml:space="preserve"> custom </w:t>
+      </w:r>
+      <w:proofErr w:type="spellStart"/>
+      <w:r>
+        <w:t>view</w:t>
+      </w:r>
+      <w:proofErr w:type="spellEnd"/>
+      <w:r>
+        <w:t xml:space="preserve"> </w:t>
+      </w:r>
+      <w:proofErr w:type="spellStart"/>
+      <w:r>
+        <w:t>SlidingUpPanel</w:t>
+      </w:r>
+      <w:proofErr w:type="spellEnd"/>
+      <w:r>
+        <w:t xml:space="preserve"> gestisce lo scorrimento di questo contenuto quando l’utente effettua un trascinamento della sua parte più alta (barra dello </w:t>
+      </w:r>
+      <w:proofErr w:type="spellStart"/>
+      <w:r>
+        <w:t>slider</w:t>
+      </w:r>
+      <w:proofErr w:type="spellEnd"/>
+      <w:r>
+        <w:t xml:space="preserve">) che è sempre visibile. Lo abbiamo gestito in modo che contenga due </w:t>
+      </w:r>
+      <w:proofErr w:type="spellStart"/>
+      <w:r>
+        <w:t>fragment</w:t>
+      </w:r>
+      <w:proofErr w:type="spellEnd"/>
+      <w:r>
+        <w:t>:</w:t>
+      </w:r>
+    </w:p>
+    <w:p>
+      <w:pPr>
+        <w:pStyle w:val="ListParagraph"/>
         <w:numPr>
           <w:ilvl w:val="1"/>
           <w:numId w:val="5"/>
         </w:numPr>
       </w:pPr>
-      <w:r>
-        <w:t>Fragment sliding header: contiene il contenuto della barra dello slider.</w:t>
-      </w:r>
-    </w:p>
-    <w:p>
-      <w:pPr>
-        <w:pStyle w:val="Paragrafoelenco"/>
+      <w:proofErr w:type="spellStart"/>
+      <w:r>
+        <w:t>Fragment</w:t>
+      </w:r>
+      <w:proofErr w:type="spellEnd"/>
+      <w:r>
+        <w:t xml:space="preserve"> </w:t>
+      </w:r>
+      <w:proofErr w:type="spellStart"/>
+      <w:r>
+        <w:t>sliding</w:t>
+      </w:r>
+      <w:proofErr w:type="spellEnd"/>
+      <w:r>
+        <w:t xml:space="preserve"> </w:t>
+      </w:r>
+      <w:proofErr w:type="spellStart"/>
+      <w:r>
+        <w:t>header</w:t>
+      </w:r>
+      <w:proofErr w:type="spellEnd"/>
+      <w:r>
+        <w:t xml:space="preserve">: contiene il contenuto della barra dello </w:t>
+      </w:r>
+      <w:proofErr w:type="spellStart"/>
+      <w:r>
+        <w:t>slider</w:t>
+      </w:r>
+      <w:proofErr w:type="spellEnd"/>
+      <w:r>
+        <w:t>.</w:t>
+      </w:r>
+    </w:p>
+    <w:p>
+      <w:pPr>
+        <w:pStyle w:val="ListParagraph"/>
         <w:numPr>
           <w:ilvl w:val="1"/>
           <w:numId w:val="5"/>
         </w:numPr>
       </w:pPr>
-      <w:r>
-        <w:t>Fragment List Container: contiene il content secondario, nella pratica saranno delle liste o delle descrizioni dei contenuti selezionati.</w:t>
+      <w:proofErr w:type="spellStart"/>
+      <w:r>
+        <w:t>Fragment</w:t>
+      </w:r>
+      <w:proofErr w:type="spellEnd"/>
+      <w:r>
+        <w:t xml:space="preserve"> List Container: contiene il </w:t>
+      </w:r>
+      <w:proofErr w:type="spellStart"/>
+      <w:r>
+        <w:t>content</w:t>
+      </w:r>
+      <w:proofErr w:type="spellEnd"/>
+      <w:r>
+        <w:t xml:space="preserve"> secondario, nella pratica saranno delle liste o delle descrizioni dei contenuti selezionati.</w:t>
       </w:r>
     </w:p>
     <w:p>
@@ -1132,7 +2394,39 @@
         <w:t>, ad esempio,</w:t>
       </w:r>
       <w:r>
-        <w:t xml:space="preserve"> dalla lista dei musei alla descrizione di un museo, rimuoveremo il fragment della lista dal fragment_list_container, inserendo al suo posto un fragment dedicato alla visualizzazione dei dettagli dei musei in generale, al quale </w:t>
+        <w:t xml:space="preserve"> dalla lista dei musei alla descrizione di un museo, rimuoveremo il </w:t>
+      </w:r>
+      <w:proofErr w:type="spellStart"/>
+      <w:r>
+        <w:t>fragment</w:t>
+      </w:r>
+      <w:proofErr w:type="spellEnd"/>
+      <w:r>
+        <w:t xml:space="preserve"> della lista dal </w:t>
+      </w:r>
+      <w:proofErr w:type="spellStart"/>
+      <w:r>
+        <w:t>fragment_list_container</w:t>
+      </w:r>
+      <w:proofErr w:type="spellEnd"/>
+      <w:r>
+        <w:t xml:space="preserve">, inserendo al suo posto un </w:t>
+      </w:r>
+      <w:proofErr w:type="spellStart"/>
+      <w:r>
+        <w:t>fragment</w:t>
+      </w:r>
+      <w:proofErr w:type="spellEnd"/>
+      <w:r>
+        <w:t xml:space="preserve"> dedicato alla visualizzazione dei dettagli dei musei in generale, </w:t>
+      </w:r>
+      <w:proofErr w:type="gramStart"/>
+      <w:r>
+        <w:t>al quale</w:t>
+      </w:r>
+      <w:proofErr w:type="gramEnd"/>
+      <w:r>
+        <w:t xml:space="preserve"> </w:t>
       </w:r>
       <w:r>
         <w:t>diremo</w:t>
@@ -1145,7 +2439,7 @@
       <w:r>
         <w:rPr>
           <w:noProof/>
-          <w:lang w:eastAsia="it-IT"/>
+          <w:lang w:val="en-US"/>
         </w:rPr>
         <mc:AlternateContent>
           <mc:Choice Requires="wpg">
@@ -1412,7 +2706,21 @@
                                 <w:rPr>
                                   <w:color w:val="000000"/>
                                 </w:rPr>
-                                <w:t>Risultato finale in Main Activity</w:t>
+                                <w:t xml:space="preserve">Risultato finale in </w:t>
+                              </w:r>
+                              <w:proofErr w:type="spellStart"/>
+                              <w:r>
+                                <w:rPr>
+                                  <w:color w:val="000000"/>
+                                </w:rPr>
+                                <w:t>Main</w:t>
+                              </w:r>
+                              <w:proofErr w:type="spellEnd"/>
+                              <w:r>
+                                <w:rPr>
+                                  <w:color w:val="000000"/>
+                                </w:rPr>
+                                <w:t xml:space="preserve"> Activity</w:t>
                               </w:r>
                             </w:p>
                             <w:p>
@@ -1555,7 +2863,7 @@
       <w:r>
         <w:rPr>
           <w:noProof/>
-          <w:lang w:eastAsia="it-IT"/>
+          <w:lang w:val="en-US"/>
         </w:rPr>
         <mc:AlternateContent>
           <mc:Choice Requires="wpg">
@@ -1643,18 +2951,33 @@
                                 </w:rPr>
                                 <w:t xml:space="preserve">Contenitore </w:t>
                               </w:r>
+                              <w:proofErr w:type="gramStart"/>
                               <w:r>
                                 <w:rPr>
                                   <w:color w:val="000000"/>
                                 </w:rPr>
                                 <w:t>del</w:t>
                               </w:r>
+                              <w:proofErr w:type="gramEnd"/>
                               <w:r>
                                 <w:rPr>
                                   <w:color w:val="000000"/>
                                 </w:rPr>
                                 <w:br/>
-                                <w:t>Fragment List Container</w:t>
+                              </w:r>
+                              <w:proofErr w:type="spellStart"/>
+                              <w:r>
+                                <w:rPr>
+                                  <w:color w:val="000000"/>
+                                </w:rPr>
+                                <w:t>Fragment</w:t>
+                              </w:r>
+                              <w:proofErr w:type="spellEnd"/>
+                              <w:r>
+                                <w:rPr>
+                                  <w:color w:val="000000"/>
+                                </w:rPr>
+                                <w:t xml:space="preserve"> List Container</w:t>
                               </w:r>
                             </w:p>
                             <w:p/>
@@ -1703,12 +3026,37 @@
                                 <w:jc w:val="center"/>
                               </w:pPr>
                               <w:r>
-                                <w:t>Contenitore del</w:t>
+                                <w:t xml:space="preserve">Contenitore </w:t>
                               </w:r>
+                              <w:proofErr w:type="gramStart"/>
+                              <w:r>
+                                <w:t>del</w:t>
+                              </w:r>
+                              <w:proofErr w:type="gramEnd"/>
                               <w:r>
                                 <w:br/>
-                                <w:t>Fragment Sliding Header</w:t>
                               </w:r>
+                              <w:proofErr w:type="spellStart"/>
+                              <w:r>
+                                <w:t>Fragment</w:t>
+                              </w:r>
+                              <w:proofErr w:type="spellEnd"/>
+                              <w:r>
+                                <w:t xml:space="preserve"> </w:t>
+                              </w:r>
+                              <w:proofErr w:type="spellStart"/>
+                              <w:r>
+                                <w:t>Sliding</w:t>
+                              </w:r>
+                              <w:proofErr w:type="spellEnd"/>
+                              <w:r>
+                                <w:t xml:space="preserve"> </w:t>
+                              </w:r>
+                              <w:proofErr w:type="spellStart"/>
+                              <w:r>
+                                <w:t>Header</w:t>
+                              </w:r>
+                              <w:proofErr w:type="spellEnd"/>
                             </w:p>
                           </w:txbxContent>
                         </wps:txbx>
@@ -1758,11 +3106,19 @@
                                   <w:color w:val="000000"/>
                                 </w:rPr>
                               </w:pPr>
+                              <w:proofErr w:type="spellStart"/>
                               <w:r>
                                 <w:rPr>
                                   <w:color w:val="000000"/>
                                 </w:rPr>
-                                <w:t>Sliding Content</w:t>
+                                <w:t>Sliding</w:t>
+                              </w:r>
+                              <w:proofErr w:type="spellEnd"/>
+                              <w:r>
+                                <w:rPr>
+                                  <w:color w:val="000000"/>
+                                </w:rPr>
+                                <w:t xml:space="preserve"> Content</w:t>
                               </w:r>
                             </w:p>
                             <w:p>
@@ -1883,7 +3239,7 @@
       <w:r>
         <w:rPr>
           <w:noProof/>
-          <w:lang w:eastAsia="it-IT"/>
+          <w:lang w:val="en-US"/>
         </w:rPr>
         <mc:AlternateContent>
           <mc:Choice Requires="wpg">
@@ -1966,15 +3322,44 @@
                                 <w:rPr>
                                   <w:color w:val="000000"/>
                                 </w:rPr>
-                                <w:t>Contenitore del</w:t>
+                                <w:t xml:space="preserve">Contenitore </w:t>
                               </w:r>
+                              <w:proofErr w:type="gramStart"/>
+                              <w:r>
+                                <w:rPr>
+                                  <w:color w:val="000000"/>
+                                </w:rPr>
+                                <w:t>del</w:t>
+                              </w:r>
+                              <w:proofErr w:type="gramEnd"/>
                               <w:r>
                                 <w:rPr>
                                   <w:color w:val="000000"/>
                                 </w:rPr>
                                 <w:br/>
-                                <w:t>Main Fragment</w:t>
                               </w:r>
+                              <w:proofErr w:type="spellStart"/>
+                              <w:r>
+                                <w:rPr>
+                                  <w:color w:val="000000"/>
+                                </w:rPr>
+                                <w:t>Main</w:t>
+                              </w:r>
+                              <w:proofErr w:type="spellEnd"/>
+                              <w:r>
+                                <w:rPr>
+                                  <w:color w:val="000000"/>
+                                </w:rPr>
+                                <w:t xml:space="preserve"> </w:t>
+                              </w:r>
+                              <w:proofErr w:type="spellStart"/>
+                              <w:r>
+                                <w:rPr>
+                                  <w:color w:val="000000"/>
+                                </w:rPr>
+                                <w:t>Fragment</w:t>
+                              </w:r>
+                              <w:proofErr w:type="spellEnd"/>
                             </w:p>
                             <w:p>
                               <w:pPr>
@@ -2029,11 +3414,19 @@
                                   <w:color w:val="000000"/>
                                 </w:rPr>
                               </w:pPr>
+                              <w:proofErr w:type="spellStart"/>
                               <w:r>
                                 <w:rPr>
                                   <w:color w:val="000000"/>
                                 </w:rPr>
-                                <w:t>Main Content</w:t>
+                                <w:t>Main</w:t>
+                              </w:r>
+                              <w:proofErr w:type="spellEnd"/>
+                              <w:r>
+                                <w:rPr>
+                                  <w:color w:val="000000"/>
+                                </w:rPr>
+                                <w:t xml:space="preserve"> Content</w:t>
                               </w:r>
                             </w:p>
                           </w:txbxContent>
@@ -2115,23 +3508,68 @@
         </mc:AlternateContent>
       </w:r>
       <w:r>
-        <w:t>Con questo tipo di gestione evitiamo cambi di interfaccia, l’utente non si preoccuperá di dove si trova poiché i fragment verranno posti nel posto giusto al momento giusto in modo automatico, e con un semplice trascinamento</w:t>
-      </w:r>
-      <w:r>
-        <w:t xml:space="preserve"> dello Sliding Header</w:t>
-      </w:r>
-      <w:r>
-        <w:t xml:space="preserve"> sará possibile passare dalla visualizzazione della mappa alla visualizzazione dei dettagli su ciò che abbiamo vicino (opera o museo).</w:t>
-      </w:r>
-    </w:p>
-    <w:p>
-      <w:pPr>
-        <w:pStyle w:val="Titolo2"/>
+        <w:t xml:space="preserve">Con questo tipo di gestione evitiamo cambi </w:t>
+      </w:r>
+      <w:proofErr w:type="gramStart"/>
+      <w:r>
+        <w:t xml:space="preserve">di </w:t>
+      </w:r>
+      <w:proofErr w:type="gramEnd"/>
+      <w:r>
+        <w:t xml:space="preserve">interfaccia, l’utente non si </w:t>
+      </w:r>
+      <w:proofErr w:type="spellStart"/>
+      <w:r>
+        <w:t>preoccuperá</w:t>
+      </w:r>
+      <w:proofErr w:type="spellEnd"/>
+      <w:r>
+        <w:t xml:space="preserve"> di dove si trova poiché i </w:t>
+      </w:r>
+      <w:proofErr w:type="spellStart"/>
+      <w:r>
+        <w:t>fragment</w:t>
+      </w:r>
+      <w:proofErr w:type="spellEnd"/>
+      <w:r>
+        <w:t xml:space="preserve"> verranno posti nel posto giusto al momento giusto in modo automatico, e con un semplice trascinamento</w:t>
+      </w:r>
+      <w:r>
+        <w:t xml:space="preserve"> dello </w:t>
+      </w:r>
+      <w:proofErr w:type="spellStart"/>
+      <w:r>
+        <w:t>Sliding</w:t>
+      </w:r>
+      <w:proofErr w:type="spellEnd"/>
+      <w:r>
+        <w:t xml:space="preserve"> </w:t>
+      </w:r>
+      <w:proofErr w:type="spellStart"/>
+      <w:r>
+        <w:t>Header</w:t>
+      </w:r>
+      <w:proofErr w:type="spellEnd"/>
+      <w:r>
+        <w:t xml:space="preserve"> </w:t>
+      </w:r>
+      <w:proofErr w:type="spellStart"/>
+      <w:r>
+        <w:t>sará</w:t>
+      </w:r>
+      <w:proofErr w:type="spellEnd"/>
+      <w:r>
+        <w:t xml:space="preserve"> possibile passare dalla visualizzazione della mappa alla visualizzazione dei dettagli su ciò che abbiamo vicino (opera o museo).</w:t>
+      </w:r>
+    </w:p>
+    <w:p>
+      <w:pPr>
+        <w:pStyle w:val="Heading2"/>
       </w:pPr>
       <w:r>
         <w:rPr>
           <w:noProof/>
-          <w:lang w:eastAsia="it-IT"/>
+          <w:lang w:val="en-US"/>
         </w:rPr>
         <mc:AlternateContent>
           <mc:Choice Requires="wps">
@@ -2237,12 +3675,30 @@
     </w:p>
     <w:p>
       <w:r>
-        <w:t>Completato il mockup siamo passati alla progttazione del software suddividendo inizialmente il contesto in:</w:t>
-      </w:r>
-    </w:p>
-    <w:p>
-      <w:pPr>
-        <w:pStyle w:val="Paragrafoelenco"/>
+        <w:t xml:space="preserve">Completato il </w:t>
+      </w:r>
+      <w:proofErr w:type="spellStart"/>
+      <w:proofErr w:type="gramStart"/>
+      <w:r>
+        <w:t>mockup</w:t>
+      </w:r>
+      <w:proofErr w:type="spellEnd"/>
+      <w:proofErr w:type="gramEnd"/>
+      <w:r>
+        <w:t xml:space="preserve"> siamo passati alla </w:t>
+      </w:r>
+      <w:proofErr w:type="spellStart"/>
+      <w:r>
+        <w:t>progttazione</w:t>
+      </w:r>
+      <w:proofErr w:type="spellEnd"/>
+      <w:r>
+        <w:t xml:space="preserve"> del software suddividendo inizialmente il contesto in:</w:t>
+      </w:r>
+    </w:p>
+    <w:p>
+      <w:pPr>
+        <w:pStyle w:val="ListParagraph"/>
         <w:numPr>
           <w:ilvl w:val="0"/>
           <w:numId w:val="6"/>
@@ -2254,7 +3710,7 @@
     </w:p>
     <w:p>
       <w:pPr>
-        <w:pStyle w:val="Paragrafoelenco"/>
+        <w:pStyle w:val="ListParagraph"/>
         <w:numPr>
           <w:ilvl w:val="1"/>
           <w:numId w:val="6"/>
@@ -2266,29 +3722,53 @@
     </w:p>
     <w:p>
       <w:pPr>
-        <w:pStyle w:val="Paragrafoelenco"/>
+        <w:pStyle w:val="ListParagraph"/>
         <w:numPr>
           <w:ilvl w:val="1"/>
           <w:numId w:val="6"/>
         </w:numPr>
       </w:pPr>
       <w:r>
-        <w:t>Gestione del motore outdoor (mappe, localizzazione e prossimitá).</w:t>
-      </w:r>
-    </w:p>
-    <w:p>
-      <w:pPr>
-        <w:pStyle w:val="Paragrafoelenco"/>
+        <w:t xml:space="preserve">Gestione del motore outdoor (mappe, localizzazione e </w:t>
+      </w:r>
+      <w:proofErr w:type="spellStart"/>
+      <w:r>
+        <w:t>prossimitá</w:t>
+      </w:r>
+      <w:proofErr w:type="spellEnd"/>
+      <w:r>
+        <w:t>).</w:t>
+      </w:r>
+    </w:p>
+    <w:p>
+      <w:pPr>
+        <w:pStyle w:val="ListParagraph"/>
         <w:numPr>
           <w:ilvl w:val="1"/>
           <w:numId w:val="6"/>
         </w:numPr>
       </w:pPr>
       <w:r>
-        <w:t>Gestione del motore indoor (mappe indoor, localizzazione</w:t>
-      </w:r>
-      <w:r>
-        <w:t xml:space="preserve"> e prossimitá indoor</w:t>
+        <w:t xml:space="preserve">Gestione del motore indoor (mappe </w:t>
+      </w:r>
+      <w:proofErr w:type="gramStart"/>
+      <w:r>
+        <w:t>indoor</w:t>
+      </w:r>
+      <w:proofErr w:type="gramEnd"/>
+      <w:r>
+        <w:t>, localizzazione</w:t>
+      </w:r>
+      <w:r>
+        <w:t xml:space="preserve"> e </w:t>
+      </w:r>
+      <w:proofErr w:type="spellStart"/>
+      <w:r>
+        <w:t>prossimitá</w:t>
+      </w:r>
+      <w:proofErr w:type="spellEnd"/>
+      <w:r>
+        <w:t xml:space="preserve"> indoor</w:t>
       </w:r>
       <w:r>
         <w:t>).</w:t>
@@ -2296,7 +3776,7 @@
     </w:p>
     <w:p>
       <w:pPr>
-        <w:pStyle w:val="Paragrafoelenco"/>
+        <w:pStyle w:val="ListParagraph"/>
         <w:numPr>
           <w:ilvl w:val="1"/>
           <w:numId w:val="6"/>
@@ -2308,25 +3788,31 @@
     </w:p>
     <w:p>
       <w:pPr>
-        <w:pStyle w:val="Paragrafoelenco"/>
+        <w:pStyle w:val="ListParagraph"/>
         <w:ind w:left="1440"/>
       </w:pPr>
     </w:p>
     <w:p>
       <w:pPr>
-        <w:pStyle w:val="Paragrafoelenco"/>
+        <w:pStyle w:val="ListParagraph"/>
         <w:numPr>
           <w:ilvl w:val="0"/>
           <w:numId w:val="6"/>
         </w:numPr>
       </w:pPr>
       <w:r>
-        <w:t>LatoServer</w:t>
-      </w:r>
-    </w:p>
-    <w:p>
-      <w:pPr>
-        <w:pStyle w:val="Paragrafoelenco"/>
+        <w:t>Lato</w:t>
+      </w:r>
+      <w:r>
+        <w:t xml:space="preserve"> </w:t>
+      </w:r>
+      <w:r>
+        <w:t>Server</w:t>
+      </w:r>
+    </w:p>
+    <w:p>
+      <w:pPr>
+        <w:pStyle w:val="ListParagraph"/>
         <w:numPr>
           <w:ilvl w:val="1"/>
           <w:numId w:val="6"/>
@@ -2338,14 +3824,22 @@
     </w:p>
     <w:p>
       <w:pPr>
-        <w:pStyle w:val="Paragrafoelenco"/>
+        <w:pStyle w:val="ListParagraph"/>
         <w:numPr>
           <w:ilvl w:val="1"/>
           <w:numId w:val="6"/>
         </w:numPr>
       </w:pPr>
       <w:r>
-        <w:t>Gestione del database con query e traduzione delle risposte in JSON.</w:t>
+        <w:t xml:space="preserve">Gestione del database con </w:t>
+      </w:r>
+      <w:proofErr w:type="spellStart"/>
+      <w:r>
+        <w:t>query</w:t>
+      </w:r>
+      <w:proofErr w:type="spellEnd"/>
+      <w:r>
+        <w:t xml:space="preserve"> e traduzione delle risposte in JSON.</w:t>
       </w:r>
     </w:p>
     <w:p>
@@ -2353,12 +3847,67 @@
         <w:t>Per la parte lato client,</w:t>
       </w:r>
       <w:r>
-        <w:t xml:space="preserve"> data la nostra totale ignoranza in merito all’SDK Android, abbiamo iniziato a studiare l’ecosistema sulla documentazione ufficiale Google, in modo da comprendere i principi fondamentali.</w:t>
-      </w:r>
-    </w:p>
-    <w:p>
-      <w:r>
-        <w:t xml:space="preserve">Una volta completato questo primo ciclo siamo passati ad un approccio empirico, dato che le conoscienze acquisite non sarebbero bastate data la quasi totale inesperienza sul campo: abbiamo iniziato a fare dei test per ogni singola area che sapevamo avremmo dovuto sviluppare, per capire quali fossero le strade percorribili, oltre che per fare esperienza ed ottenere manualitá con questi per noi nuovi strumenti. </w:t>
+        <w:t xml:space="preserve"> data la nostra totale ignoranza in merito </w:t>
+      </w:r>
+      <w:proofErr w:type="gramStart"/>
+      <w:r>
+        <w:t>all’</w:t>
+      </w:r>
+      <w:proofErr w:type="gramEnd"/>
+      <w:r>
+        <w:t xml:space="preserve">SDK </w:t>
+      </w:r>
+      <w:proofErr w:type="spellStart"/>
+      <w:r>
+        <w:t>Android</w:t>
+      </w:r>
+      <w:proofErr w:type="spellEnd"/>
+      <w:r>
+        <w:t>, abbiamo iniziato a studiare l’ecosistema sulla documentazione ufficiale Google, in modo da comprendere i principi fondamentali.</w:t>
+      </w:r>
+    </w:p>
+    <w:p>
+      <w:r>
+        <w:t xml:space="preserve">Una volta completato questo primo ciclo siamo passati </w:t>
+      </w:r>
+      <w:proofErr w:type="gramStart"/>
+      <w:r>
+        <w:t>ad</w:t>
+      </w:r>
+      <w:proofErr w:type="gramEnd"/>
+      <w:r>
+        <w:t xml:space="preserve"> un approcc</w:t>
+      </w:r>
+      <w:r>
+        <w:t>io empirico, dato che le conosc</w:t>
+      </w:r>
+      <w:r>
+        <w:t xml:space="preserve">enze acquisite non sarebbero bastate data la quasi totale inesperienza sul campo: abbiamo iniziato a fare dei test per ogni singola area che sapevamo avremmo dovuto sviluppare, per capire quali fossero le strade percorribili, oltre che per fare esperienza ed ottenere </w:t>
+      </w:r>
+      <w:proofErr w:type="spellStart"/>
+      <w:r>
+        <w:t>manualitá</w:t>
+      </w:r>
+      <w:proofErr w:type="spellEnd"/>
+      <w:r>
+        <w:t xml:space="preserve"> con questi</w:t>
+      </w:r>
+      <w:r>
+        <w:t>,</w:t>
+      </w:r>
+      <w:r>
+        <w:t xml:space="preserve"> </w:t>
+      </w:r>
+      <w:bookmarkStart w:id="0" w:name="_GoBack"/>
+      <w:bookmarkEnd w:id="0"/>
+      <w:r>
+        <w:t>per noi</w:t>
+      </w:r>
+      <w:r>
+        <w:t>,</w:t>
+      </w:r>
+      <w:r>
+        <w:t xml:space="preserve"> nuovi strumenti. </w:t>
       </w:r>
     </w:p>
     <w:p>
@@ -2368,7 +3917,7 @@
     </w:p>
     <w:p>
       <w:pPr>
-        <w:pStyle w:val="Paragrafoelenco"/>
+        <w:pStyle w:val="ListParagraph"/>
         <w:numPr>
           <w:ilvl w:val="0"/>
           <w:numId w:val="7"/>
@@ -2378,7 +3927,21 @@
         <w:rPr>
           <w:b/>
         </w:rPr>
-        <w:t xml:space="preserve">Test sulla gestione dei Fragment </w:t>
+        <w:t xml:space="preserve">Test sulla gestione dei </w:t>
+      </w:r>
+      <w:proofErr w:type="spellStart"/>
+      <w:r>
+        <w:rPr>
+          <w:b/>
+        </w:rPr>
+        <w:t>Fragment</w:t>
+      </w:r>
+      <w:proofErr w:type="spellEnd"/>
+      <w:r>
+        <w:rPr>
+          <w:b/>
+        </w:rPr>
+        <w:t xml:space="preserve"> </w:t>
       </w:r>
       <w:r>
         <w:rPr>
@@ -2387,8 +3950,13 @@
         <w:t>e dell’interfaccia grafica</w:t>
       </w:r>
       <w:r>
-        <w:t xml:space="preserve">: inoltre test sulla </w:t>
-      </w:r>
+        <w:t xml:space="preserve">: inoltre test </w:t>
+      </w:r>
+      <w:proofErr w:type="gramStart"/>
+      <w:r>
+        <w:t xml:space="preserve">sulla </w:t>
+      </w:r>
+      <w:proofErr w:type="gramEnd"/>
       <w:r>
         <w:t xml:space="preserve">integrazione dei componenti </w:t>
       </w:r>
@@ -2396,17 +3964,25 @@
         <w:t xml:space="preserve">grafici </w:t>
       </w:r>
       <w:r>
-        <w:t>open source (in particolare in questa fase abbiamo scelto di integrare SlidingUpPanel).</w:t>
-      </w:r>
-    </w:p>
-    <w:p>
-      <w:pPr>
-        <w:pStyle w:val="Paragrafoelenco"/>
-      </w:pPr>
-    </w:p>
-    <w:p>
-      <w:pPr>
-        <w:pStyle w:val="Paragrafoelenco"/>
+        <w:t xml:space="preserve">open source (in particolare in questa fase abbiamo scelto di integrare </w:t>
+      </w:r>
+      <w:proofErr w:type="spellStart"/>
+      <w:r>
+        <w:t>SlidingUpPanel</w:t>
+      </w:r>
+      <w:proofErr w:type="spellEnd"/>
+      <w:r>
+        <w:t>).</w:t>
+      </w:r>
+    </w:p>
+    <w:p>
+      <w:pPr>
+        <w:pStyle w:val="ListParagraph"/>
+      </w:pPr>
+    </w:p>
+    <w:p>
+      <w:pPr>
+        <w:pStyle w:val="ListParagraph"/>
         <w:numPr>
           <w:ilvl w:val="0"/>
           <w:numId w:val="7"/>
@@ -2419,20 +3995,52 @@
         <w:t>Test sulla visualizzazione delle mappe outdoor</w:t>
       </w:r>
       <w:r>
-        <w:t xml:space="preserve">: siamo partiti con l’idea di utilizzare Open Street Map, ma abbiamo riscontrato i grossi limiti di questa piattaforma dovuti anche ad una quasi inesistente documentazione. Siamo così ricaduti sull’utilizzo delle </w:t>
-      </w:r>
-      <w:r>
-        <w:t>Google Maps Api v2 per Android.</w:t>
-      </w:r>
-    </w:p>
-    <w:p>
-      <w:pPr>
-        <w:pStyle w:val="Paragrafoelenco"/>
-      </w:pPr>
-    </w:p>
-    <w:p>
-      <w:pPr>
-        <w:pStyle w:val="Paragrafoelenco"/>
+        <w:t xml:space="preserve">: siamo partiti con l’idea di utilizzare Open </w:t>
+      </w:r>
+      <w:proofErr w:type="gramStart"/>
+      <w:r>
+        <w:t>Street</w:t>
+      </w:r>
+      <w:proofErr w:type="gramEnd"/>
+      <w:r>
+        <w:t xml:space="preserve"> </w:t>
+      </w:r>
+      <w:proofErr w:type="spellStart"/>
+      <w:r>
+        <w:t>Map</w:t>
+      </w:r>
+      <w:proofErr w:type="spellEnd"/>
+      <w:r>
+        <w:t xml:space="preserve">, ma abbiamo riscontrato i grossi limiti di questa piattaforma dovuti anche ad una quasi inesistente documentazione. Siamo così ricaduti sull’utilizzo delle </w:t>
+      </w:r>
+      <w:r>
+        <w:t xml:space="preserve">Google </w:t>
+      </w:r>
+      <w:proofErr w:type="spellStart"/>
+      <w:r>
+        <w:t>Maps</w:t>
+      </w:r>
+      <w:proofErr w:type="spellEnd"/>
+      <w:r>
+        <w:t xml:space="preserve"> Api v2 per </w:t>
+      </w:r>
+      <w:proofErr w:type="spellStart"/>
+      <w:r>
+        <w:t>Android</w:t>
+      </w:r>
+      <w:proofErr w:type="spellEnd"/>
+      <w:r>
+        <w:t>.</w:t>
+      </w:r>
+    </w:p>
+    <w:p>
+      <w:pPr>
+        <w:pStyle w:val="ListParagraph"/>
+      </w:pPr>
+    </w:p>
+    <w:p>
+      <w:pPr>
+        <w:pStyle w:val="ListParagraph"/>
         <w:numPr>
           <w:ilvl w:val="0"/>
           <w:numId w:val="7"/>
@@ -2445,21 +4053,72 @@
         <w:t>Test sulla visualizzazione delle mappe indoor</w:t>
       </w:r>
       <w:r>
-        <w:t>: non avendo trovato alcun componente che potesse aiutarci nella visualizzazione di una mappa indoor personalizzata, siamo partiti con l’idea di costruire un nostro motore proprietario per la visualizzazione di mappe indoor.</w:t>
-      </w:r>
-      <w:r>
-        <w:t xml:space="preserve"> Google Maps fornisce infatti un motore per mappe indoor, ma obbliga che le nostre mappe siano fornite al server centrale Google, obbligo che non vogliamo noi stessi dover dare ai clienti erogatori del servizio. Abbiamo quindi iniziato a fare test con librerie grafiche (come openGL ES) ricadendo su un soluzione più consona ai nostri obiettivi, ovvero le librerie di disegno grafico di Android, che sono accelerate dalla GPU dalla versione 4.0 presentando quindi sia il vantaggio della semplicitá sia quello delle performance e leggerezza</w:t>
-      </w:r>
-      <w:bookmarkStart w:id="0" w:name="_GoBack"/>
-      <w:bookmarkEnd w:id="0"/>
-      <w:r>
-        <w:t>.</w:t>
+        <w:t xml:space="preserve">: non avendo trovato alcun </w:t>
+      </w:r>
+      <w:proofErr w:type="gramStart"/>
+      <w:r>
+        <w:t>componente</w:t>
+      </w:r>
+      <w:proofErr w:type="gramEnd"/>
+      <w:r>
+        <w:t xml:space="preserve"> che potesse aiutarci nella visualizzazione di una mappa indoor personalizzata, siamo partiti con l’idea di costruire un nostro motore proprietario per la visualizzazione di mappe indoor.</w:t>
+      </w:r>
+      <w:r>
+        <w:t xml:space="preserve"> Google </w:t>
+      </w:r>
+      <w:proofErr w:type="spellStart"/>
+      <w:r>
+        <w:t>Maps</w:t>
+      </w:r>
+      <w:proofErr w:type="spellEnd"/>
+      <w:r>
+        <w:t xml:space="preserve"> fornisce</w:t>
+      </w:r>
+      <w:proofErr w:type="gramStart"/>
+      <w:r>
+        <w:t xml:space="preserve"> infatti</w:t>
+      </w:r>
+      <w:proofErr w:type="gramEnd"/>
+      <w:r>
+        <w:t xml:space="preserve"> un motore per mappe indoor, ma obbliga che le nostre mappe siano fornite al server centrale Google, obbligo che non vogliamo noi stessi dover dare ai clienti erogatori del servizio. Abbiamo quindi iniziato a fare test con librerie grafiche (come </w:t>
+      </w:r>
+      <w:proofErr w:type="spellStart"/>
+      <w:r>
+        <w:t>openGL</w:t>
+      </w:r>
+      <w:proofErr w:type="spellEnd"/>
+      <w:r>
+        <w:t xml:space="preserve"> ES) ricadendo su </w:t>
+      </w:r>
+      <w:proofErr w:type="gramStart"/>
+      <w:r>
+        <w:t>un</w:t>
+      </w:r>
+      <w:proofErr w:type="gramEnd"/>
+      <w:r>
+        <w:t xml:space="preserve"> soluzione più consona ai nostri obiettivi, ovvero le librerie di disegno grafico di </w:t>
+      </w:r>
+      <w:proofErr w:type="spellStart"/>
+      <w:r>
+        <w:t>Android</w:t>
+      </w:r>
+      <w:proofErr w:type="spellEnd"/>
+      <w:r>
+        <w:t xml:space="preserve">, che sono accelerate dalla GPU dalla versione 4.0 presentando quindi sia il vantaggio della </w:t>
+      </w:r>
+      <w:proofErr w:type="spellStart"/>
+      <w:r>
+        <w:t>semplicitá</w:t>
+      </w:r>
+      <w:proofErr w:type="spellEnd"/>
+      <w:r>
+        <w:t xml:space="preserve"> sia quello delle performance e leggerezza.</w:t>
       </w:r>
     </w:p>
     <w:p/>
     <w:p>
       <w:pPr>
-        <w:pStyle w:val="Paragrafoelenco"/>
+        <w:pStyle w:val="ListParagraph"/>
         <w:numPr>
           <w:ilvl w:val="0"/>
           <w:numId w:val="7"/>
@@ -2516,11 +4175,11 @@
   <w:footnote w:id="1">
     <w:p>
       <w:pPr>
-        <w:pStyle w:val="Testonotaapidipagina"/>
+        <w:pStyle w:val="FootnoteText"/>
       </w:pPr>
       <w:r>
         <w:rPr>
-          <w:rStyle w:val="Rimandonotaapidipagina"/>
+          <w:rStyle w:val="FootnoteReference"/>
         </w:rPr>
         <w:footnoteRef/>
       </w:r>
@@ -2542,7 +4201,7 @@
       </w:pPr>
       <w:r>
         <w:rPr>
-          <w:rStyle w:val="Rimandonotaapidipagina"/>
+          <w:rStyle w:val="FootnoteReference"/>
         </w:rPr>
         <w:footnoteRef/>
       </w:r>
@@ -2557,14 +4216,14 @@
   <w:footnote w:id="3">
     <w:p>
       <w:pPr>
-        <w:pStyle w:val="Testonotaapidipagina"/>
+        <w:pStyle w:val="FootnoteText"/>
         <w:rPr>
           <w:lang w:val="en-US"/>
         </w:rPr>
       </w:pPr>
       <w:r>
         <w:rPr>
-          <w:rStyle w:val="Rimandonotaapidipagina"/>
+          <w:rStyle w:val="FootnoteReference"/>
         </w:rPr>
         <w:footnoteRef/>
       </w:r>
@@ -3477,7 +5136,7 @@
     <w:lsdException w:name="Bibliography" w:uiPriority="37"/>
     <w:lsdException w:name="TOC Heading" w:uiPriority="39" w:qFormat="1"/>
   </w:latentStyles>
-  <w:style w:type="paragraph" w:default="1" w:styleId="Normale">
+  <w:style w:type="paragraph" w:default="1" w:styleId="Normal">
     <w:name w:val="Normal"/>
     <w:qFormat/>
     <w:rsid w:val="002820FD"/>
@@ -3489,11 +5148,11 @@
       <w:lang w:val="it-IT"/>
     </w:rPr>
   </w:style>
-  <w:style w:type="paragraph" w:styleId="Titolo1">
+  <w:style w:type="paragraph" w:styleId="Heading1">
     <w:name w:val="heading 1"/>
-    <w:basedOn w:val="Normale"/>
-    <w:next w:val="Normale"/>
-    <w:link w:val="Titolo1Carattere"/>
+    <w:basedOn w:val="Normal"/>
+    <w:next w:val="Normal"/>
+    <w:link w:val="Heading1Char"/>
     <w:uiPriority w:val="9"/>
     <w:qFormat/>
     <w:rsid w:val="00E12215"/>
@@ -3512,11 +5171,11 @@
       <w:szCs w:val="36"/>
     </w:rPr>
   </w:style>
-  <w:style w:type="paragraph" w:styleId="Titolo2">
+  <w:style w:type="paragraph" w:styleId="Heading2">
     <w:name w:val="heading 2"/>
-    <w:basedOn w:val="Normale"/>
-    <w:next w:val="Normale"/>
-    <w:link w:val="Titolo2Carattere"/>
+    <w:basedOn w:val="Normal"/>
+    <w:next w:val="Normal"/>
+    <w:link w:val="Heading2Char"/>
     <w:uiPriority w:val="9"/>
     <w:unhideWhenUsed/>
     <w:qFormat/>
@@ -3532,11 +5191,11 @@
       <w:szCs w:val="28"/>
     </w:rPr>
   </w:style>
-  <w:style w:type="paragraph" w:styleId="Titolo3">
+  <w:style w:type="paragraph" w:styleId="Heading3">
     <w:name w:val="heading 3"/>
-    <w:basedOn w:val="Normale"/>
-    <w:next w:val="Normale"/>
-    <w:link w:val="Titolo3Carattere"/>
+    <w:basedOn w:val="Normal"/>
+    <w:next w:val="Normal"/>
+    <w:link w:val="Heading3Char"/>
     <w:uiPriority w:val="9"/>
     <w:semiHidden/>
     <w:unhideWhenUsed/>
@@ -3555,11 +5214,11 @@
       <w:szCs w:val="26"/>
     </w:rPr>
   </w:style>
-  <w:style w:type="paragraph" w:styleId="Titolo4">
+  <w:style w:type="paragraph" w:styleId="Heading4">
     <w:name w:val="heading 4"/>
-    <w:basedOn w:val="Normale"/>
-    <w:next w:val="Normale"/>
-    <w:link w:val="Titolo4Carattere"/>
+    <w:basedOn w:val="Normal"/>
+    <w:next w:val="Normal"/>
+    <w:link w:val="Heading4Char"/>
     <w:uiPriority w:val="9"/>
     <w:semiHidden/>
     <w:unhideWhenUsed/>
@@ -3577,11 +5236,11 @@
       <w:szCs w:val="24"/>
     </w:rPr>
   </w:style>
-  <w:style w:type="paragraph" w:styleId="Titolo5">
+  <w:style w:type="paragraph" w:styleId="Heading5">
     <w:name w:val="heading 5"/>
-    <w:basedOn w:val="Normale"/>
-    <w:next w:val="Normale"/>
-    <w:link w:val="Titolo5Carattere"/>
+    <w:basedOn w:val="Normal"/>
+    <w:next w:val="Normal"/>
+    <w:link w:val="Heading5Char"/>
     <w:uiPriority w:val="9"/>
     <w:semiHidden/>
     <w:unhideWhenUsed/>
@@ -3598,11 +5257,11 @@
       <w:szCs w:val="24"/>
     </w:rPr>
   </w:style>
-  <w:style w:type="paragraph" w:styleId="Titolo6">
+  <w:style w:type="paragraph" w:styleId="Heading6">
     <w:name w:val="heading 6"/>
-    <w:basedOn w:val="Normale"/>
-    <w:next w:val="Normale"/>
-    <w:link w:val="Titolo6Carattere"/>
+    <w:basedOn w:val="Normal"/>
+    <w:next w:val="Normal"/>
+    <w:link w:val="Heading6Char"/>
     <w:uiPriority w:val="9"/>
     <w:semiHidden/>
     <w:unhideWhenUsed/>
@@ -3620,11 +5279,11 @@
       <w:spacing w:val="5"/>
     </w:rPr>
   </w:style>
-  <w:style w:type="paragraph" w:styleId="Titolo7">
+  <w:style w:type="paragraph" w:styleId="Heading7">
     <w:name w:val="heading 7"/>
-    <w:basedOn w:val="Normale"/>
-    <w:next w:val="Normale"/>
-    <w:link w:val="Titolo7Carattere"/>
+    <w:basedOn w:val="Normal"/>
+    <w:next w:val="Normal"/>
+    <w:link w:val="Heading7Char"/>
     <w:uiPriority w:val="9"/>
     <w:semiHidden/>
     <w:unhideWhenUsed/>
@@ -3644,11 +5303,11 @@
       <w:szCs w:val="20"/>
     </w:rPr>
   </w:style>
-  <w:style w:type="paragraph" w:styleId="Titolo8">
+  <w:style w:type="paragraph" w:styleId="Heading8">
     <w:name w:val="heading 8"/>
-    <w:basedOn w:val="Normale"/>
-    <w:next w:val="Normale"/>
-    <w:link w:val="Titolo8Carattere"/>
+    <w:basedOn w:val="Normal"/>
+    <w:next w:val="Normal"/>
+    <w:link w:val="Heading8Char"/>
     <w:uiPriority w:val="9"/>
     <w:semiHidden/>
     <w:unhideWhenUsed/>
@@ -3666,11 +5325,11 @@
       <w:szCs w:val="20"/>
     </w:rPr>
   </w:style>
-  <w:style w:type="paragraph" w:styleId="Titolo9">
+  <w:style w:type="paragraph" w:styleId="Heading9">
     <w:name w:val="heading 9"/>
-    <w:basedOn w:val="Normale"/>
-    <w:next w:val="Normale"/>
-    <w:link w:val="Titolo9Carattere"/>
+    <w:basedOn w:val="Normal"/>
+    <w:next w:val="Normal"/>
+    <w:link w:val="Heading9Char"/>
     <w:uiPriority w:val="9"/>
     <w:semiHidden/>
     <w:unhideWhenUsed/>
@@ -3690,13 +5349,13 @@
       <w:szCs w:val="18"/>
     </w:rPr>
   </w:style>
-  <w:style w:type="character" w:default="1" w:styleId="Caratterepredefinitoparagrafo">
+  <w:style w:type="character" w:default="1" w:styleId="DefaultParagraphFont">
     <w:name w:val="Default Paragraph Font"/>
     <w:uiPriority w:val="1"/>
     <w:semiHidden/>
     <w:unhideWhenUsed/>
   </w:style>
-  <w:style w:type="table" w:default="1" w:styleId="Tabellanormale">
+  <w:style w:type="table" w:default="1" w:styleId="TableNormal">
     <w:name w:val="Normal Table"/>
     <w:uiPriority w:val="99"/>
     <w:semiHidden/>
@@ -3711,17 +5370,17 @@
       </w:tblCellMar>
     </w:tblPr>
   </w:style>
-  <w:style w:type="numbering" w:default="1" w:styleId="Nessunelenco">
+  <w:style w:type="numbering" w:default="1" w:styleId="NoList">
     <w:name w:val="No List"/>
     <w:uiPriority w:val="99"/>
     <w:semiHidden/>
     <w:unhideWhenUsed/>
   </w:style>
-  <w:style w:type="paragraph" w:styleId="Titolo">
+  <w:style w:type="paragraph" w:styleId="Title">
     <w:name w:val="Title"/>
-    <w:basedOn w:val="Normale"/>
-    <w:next w:val="Normale"/>
-    <w:link w:val="TitoloCarattere"/>
+    <w:basedOn w:val="Normal"/>
+    <w:next w:val="Normal"/>
+    <w:link w:val="TitleChar"/>
     <w:uiPriority w:val="10"/>
     <w:qFormat/>
     <w:rsid w:val="00CC09A4"/>
@@ -3736,10 +5395,10 @@
       <w:szCs w:val="52"/>
     </w:rPr>
   </w:style>
-  <w:style w:type="character" w:customStyle="1" w:styleId="TitoloCarattere">
-    <w:name w:val="Titolo Carattere"/>
-    <w:basedOn w:val="Caratterepredefinitoparagrafo"/>
-    <w:link w:val="Titolo"/>
+  <w:style w:type="character" w:customStyle="1" w:styleId="TitleChar">
+    <w:name w:val="Title Char"/>
+    <w:basedOn w:val="DefaultParagraphFont"/>
+    <w:link w:val="Title"/>
     <w:uiPriority w:val="10"/>
     <w:rsid w:val="00CC09A4"/>
     <w:rPr>
@@ -3749,9 +5408,9 @@
       <w:lang w:val="it-IT"/>
     </w:rPr>
   </w:style>
-  <w:style w:type="paragraph" w:styleId="Paragrafoelenco">
+  <w:style w:type="paragraph" w:styleId="ListParagraph">
     <w:name w:val="List Paragraph"/>
-    <w:basedOn w:val="Normale"/>
+    <w:basedOn w:val="Normal"/>
     <w:uiPriority w:val="34"/>
     <w:qFormat/>
     <w:rsid w:val="00A735BD"/>
@@ -3760,10 +5419,10 @@
       <w:contextualSpacing/>
     </w:pPr>
   </w:style>
-  <w:style w:type="character" w:customStyle="1" w:styleId="Titolo1Carattere">
-    <w:name w:val="Titolo 1 Carattere"/>
-    <w:basedOn w:val="Caratterepredefinitoparagrafo"/>
-    <w:link w:val="Titolo1"/>
+  <w:style w:type="character" w:customStyle="1" w:styleId="Heading1Char">
+    <w:name w:val="Heading 1 Char"/>
+    <w:basedOn w:val="DefaultParagraphFont"/>
+    <w:link w:val="Heading1"/>
     <w:uiPriority w:val="9"/>
     <w:rsid w:val="00E12215"/>
     <w:rPr>
@@ -3776,9 +5435,9 @@
       <w:lang w:val="it-IT"/>
     </w:rPr>
   </w:style>
-  <w:style w:type="character" w:styleId="Collegamentoipertestuale">
+  <w:style w:type="character" w:styleId="Hyperlink">
     <w:name w:val="Hyperlink"/>
-    <w:basedOn w:val="Caratterepredefinitoparagrafo"/>
+    <w:basedOn w:val="DefaultParagraphFont"/>
     <w:uiPriority w:val="99"/>
     <w:unhideWhenUsed/>
     <w:rsid w:val="001B378D"/>
@@ -3787,10 +5446,10 @@
       <w:u w:val="single"/>
     </w:rPr>
   </w:style>
-  <w:style w:type="paragraph" w:styleId="Testofumetto">
+  <w:style w:type="paragraph" w:styleId="BalloonText">
     <w:name w:val="Balloon Text"/>
-    <w:basedOn w:val="Normale"/>
-    <w:link w:val="TestofumettoCarattere"/>
+    <w:basedOn w:val="Normal"/>
+    <w:link w:val="BalloonTextChar"/>
     <w:uiPriority w:val="99"/>
     <w:semiHidden/>
     <w:unhideWhenUsed/>
@@ -3801,10 +5460,10 @@
       <w:szCs w:val="18"/>
     </w:rPr>
   </w:style>
-  <w:style w:type="character" w:customStyle="1" w:styleId="TestofumettoCarattere">
-    <w:name w:val="Testo fumetto Carattere"/>
-    <w:basedOn w:val="Caratterepredefinitoparagrafo"/>
-    <w:link w:val="Testofumetto"/>
+  <w:style w:type="character" w:customStyle="1" w:styleId="BalloonTextChar">
+    <w:name w:val="Balloon Text Char"/>
+    <w:basedOn w:val="DefaultParagraphFont"/>
+    <w:link w:val="BalloonText"/>
     <w:uiPriority w:val="99"/>
     <w:semiHidden/>
     <w:rsid w:val="001B378D"/>
@@ -3814,7 +5473,7 @@
       <w:szCs w:val="18"/>
     </w:rPr>
   </w:style>
-  <w:style w:type="character" w:styleId="Enfasidelicata">
+  <w:style w:type="character" w:styleId="SubtleEmphasis">
     <w:name w:val="Subtle Emphasis"/>
     <w:uiPriority w:val="19"/>
     <w:qFormat/>
@@ -3824,10 +5483,10 @@
       <w:iCs/>
     </w:rPr>
   </w:style>
-  <w:style w:type="paragraph" w:styleId="Testonotaapidipagina">
+  <w:style w:type="paragraph" w:styleId="FootnoteText">
     <w:name w:val="footnote text"/>
-    <w:basedOn w:val="Normale"/>
-    <w:link w:val="TestonotaapidipaginaCarattere"/>
+    <w:basedOn w:val="Normal"/>
+    <w:link w:val="FootnoteTextChar"/>
     <w:uiPriority w:val="99"/>
     <w:unhideWhenUsed/>
     <w:rsid w:val="00DC50CF"/>
@@ -3836,10 +5495,10 @@
       <w:sz w:val="20"/>
     </w:rPr>
   </w:style>
-  <w:style w:type="character" w:customStyle="1" w:styleId="TestonotaapidipaginaCarattere">
-    <w:name w:val="Testo nota a piè di pagina Carattere"/>
-    <w:basedOn w:val="Caratterepredefinitoparagrafo"/>
-    <w:link w:val="Testonotaapidipagina"/>
+  <w:style w:type="character" w:customStyle="1" w:styleId="FootnoteTextChar">
+    <w:name w:val="Footnote Text Char"/>
+    <w:basedOn w:val="DefaultParagraphFont"/>
+    <w:link w:val="FootnoteText"/>
     <w:uiPriority w:val="99"/>
     <w:rsid w:val="00DC50CF"/>
     <w:rPr>
@@ -3848,9 +5507,9 @@
       <w:sz w:val="20"/>
     </w:rPr>
   </w:style>
-  <w:style w:type="character" w:styleId="Rimandonotaapidipagina">
+  <w:style w:type="character" w:styleId="FootnoteReference">
     <w:name w:val="footnote reference"/>
-    <w:basedOn w:val="Caratterepredefinitoparagrafo"/>
+    <w:basedOn w:val="DefaultParagraphFont"/>
     <w:uiPriority w:val="99"/>
     <w:unhideWhenUsed/>
     <w:rsid w:val="00DC50CF"/>
@@ -3858,10 +5517,10 @@
       <w:vertAlign w:val="superscript"/>
     </w:rPr>
   </w:style>
-  <w:style w:type="paragraph" w:styleId="Intestazione">
+  <w:style w:type="paragraph" w:styleId="Header">
     <w:name w:val="header"/>
-    <w:basedOn w:val="Normale"/>
-    <w:link w:val="IntestazioneCarattere"/>
+    <w:basedOn w:val="Normal"/>
+    <w:link w:val="HeaderChar"/>
     <w:uiPriority w:val="99"/>
     <w:unhideWhenUsed/>
     <w:rsid w:val="00A735BD"/>
@@ -3874,14 +5533,14 @@
   </w:style>
   <w:style w:type="paragraph" w:customStyle="1" w:styleId="Notepagina">
     <w:name w:val="Note pagina"/>
-    <w:basedOn w:val="Testonotaapidipagina"/>
+    <w:basedOn w:val="FootnoteText"/>
     <w:link w:val="NotepaginaCarattere"/>
     <w:qFormat/>
     <w:rsid w:val="00DC50CF"/>
   </w:style>
   <w:style w:type="character" w:customStyle="1" w:styleId="NotepaginaCarattere">
     <w:name w:val="Note pagina Carattere"/>
-    <w:basedOn w:val="TestonotaapidipaginaCarattere"/>
+    <w:basedOn w:val="FootnoteTextChar"/>
     <w:link w:val="Notepagina"/>
     <w:rsid w:val="00DC50CF"/>
     <w:rPr>
@@ -3890,10 +5549,10 @@
       <w:sz w:val="20"/>
     </w:rPr>
   </w:style>
-  <w:style w:type="character" w:customStyle="1" w:styleId="IntestazioneCarattere">
-    <w:name w:val="Intestazione Carattere"/>
-    <w:basedOn w:val="Caratterepredefinitoparagrafo"/>
-    <w:link w:val="Intestazione"/>
+  <w:style w:type="character" w:customStyle="1" w:styleId="HeaderChar">
+    <w:name w:val="Header Char"/>
+    <w:basedOn w:val="DefaultParagraphFont"/>
+    <w:link w:val="Header"/>
     <w:uiPriority w:val="99"/>
     <w:rsid w:val="00A735BD"/>
     <w:rPr>
@@ -3901,10 +5560,10 @@
       <w:lang w:val="it-IT"/>
     </w:rPr>
   </w:style>
-  <w:style w:type="paragraph" w:styleId="Pidipagina">
+  <w:style w:type="paragraph" w:styleId="Footer">
     <w:name w:val="footer"/>
-    <w:basedOn w:val="Normale"/>
-    <w:link w:val="PidipaginaCarattere"/>
+    <w:basedOn w:val="Normal"/>
+    <w:link w:val="FooterChar"/>
     <w:uiPriority w:val="99"/>
     <w:unhideWhenUsed/>
     <w:rsid w:val="00A735BD"/>
@@ -3915,10 +5574,10 @@
       </w:tabs>
     </w:pPr>
   </w:style>
-  <w:style w:type="character" w:customStyle="1" w:styleId="PidipaginaCarattere">
-    <w:name w:val="Piè di pagina Carattere"/>
-    <w:basedOn w:val="Caratterepredefinitoparagrafo"/>
-    <w:link w:val="Pidipagina"/>
+  <w:style w:type="character" w:customStyle="1" w:styleId="FooterChar">
+    <w:name w:val="Footer Char"/>
+    <w:basedOn w:val="DefaultParagraphFont"/>
+    <w:link w:val="Footer"/>
     <w:uiPriority w:val="99"/>
     <w:rsid w:val="00A735BD"/>
     <w:rPr>
@@ -3926,10 +5585,10 @@
       <w:lang w:val="it-IT"/>
     </w:rPr>
   </w:style>
-  <w:style w:type="character" w:customStyle="1" w:styleId="Titolo2Carattere">
-    <w:name w:val="Titolo 2 Carattere"/>
-    <w:basedOn w:val="Caratterepredefinitoparagrafo"/>
-    <w:link w:val="Titolo2"/>
+  <w:style w:type="character" w:customStyle="1" w:styleId="Heading2Char">
+    <w:name w:val="Heading 2 Char"/>
+    <w:basedOn w:val="DefaultParagraphFont"/>
+    <w:link w:val="Heading2"/>
     <w:uiPriority w:val="9"/>
     <w:rsid w:val="00E12215"/>
     <w:rPr>
@@ -3941,10 +5600,10 @@
       <w:lang w:val="it-IT"/>
     </w:rPr>
   </w:style>
-  <w:style w:type="character" w:customStyle="1" w:styleId="Titolo3Carattere">
-    <w:name w:val="Titolo 3 Carattere"/>
-    <w:basedOn w:val="Caratterepredefinitoparagrafo"/>
-    <w:link w:val="Titolo3"/>
+  <w:style w:type="character" w:customStyle="1" w:styleId="Heading3Char">
+    <w:name w:val="Heading 3 Char"/>
+    <w:basedOn w:val="DefaultParagraphFont"/>
+    <w:link w:val="Heading3"/>
     <w:uiPriority w:val="9"/>
     <w:semiHidden/>
     <w:rsid w:val="00A735BD"/>
@@ -3957,10 +5616,10 @@
       <w:szCs w:val="26"/>
     </w:rPr>
   </w:style>
-  <w:style w:type="character" w:customStyle="1" w:styleId="Titolo4Carattere">
-    <w:name w:val="Titolo 4 Carattere"/>
-    <w:basedOn w:val="Caratterepredefinitoparagrafo"/>
-    <w:link w:val="Titolo4"/>
+  <w:style w:type="character" w:customStyle="1" w:styleId="Heading4Char">
+    <w:name w:val="Heading 4 Char"/>
+    <w:basedOn w:val="DefaultParagraphFont"/>
+    <w:link w:val="Heading4"/>
     <w:uiPriority w:val="9"/>
     <w:semiHidden/>
     <w:rsid w:val="00A735BD"/>
@@ -3972,10 +5631,10 @@
       <w:szCs w:val="24"/>
     </w:rPr>
   </w:style>
-  <w:style w:type="character" w:customStyle="1" w:styleId="Titolo5Carattere">
-    <w:name w:val="Titolo 5 Carattere"/>
-    <w:basedOn w:val="Caratterepredefinitoparagrafo"/>
-    <w:link w:val="Titolo5"/>
+  <w:style w:type="character" w:customStyle="1" w:styleId="Heading5Char">
+    <w:name w:val="Heading 5 Char"/>
+    <w:basedOn w:val="DefaultParagraphFont"/>
+    <w:link w:val="Heading5"/>
     <w:uiPriority w:val="9"/>
     <w:semiHidden/>
     <w:rsid w:val="00A735BD"/>
@@ -3986,10 +5645,10 @@
       <w:szCs w:val="24"/>
     </w:rPr>
   </w:style>
-  <w:style w:type="character" w:customStyle="1" w:styleId="Titolo6Carattere">
-    <w:name w:val="Titolo 6 Carattere"/>
-    <w:basedOn w:val="Caratterepredefinitoparagrafo"/>
-    <w:link w:val="Titolo6"/>
+  <w:style w:type="character" w:customStyle="1" w:styleId="Heading6Char">
+    <w:name w:val="Heading 6 Char"/>
+    <w:basedOn w:val="DefaultParagraphFont"/>
+    <w:link w:val="Heading6"/>
     <w:uiPriority w:val="9"/>
     <w:semiHidden/>
     <w:rsid w:val="00A735BD"/>
@@ -4001,10 +5660,10 @@
       <w:shd w:val="clear" w:color="auto" w:fill="FFFFFF" w:themeFill="background1"/>
     </w:rPr>
   </w:style>
-  <w:style w:type="character" w:customStyle="1" w:styleId="Titolo7Carattere">
-    <w:name w:val="Titolo 7 Carattere"/>
-    <w:basedOn w:val="Caratterepredefinitoparagrafo"/>
-    <w:link w:val="Titolo7"/>
+  <w:style w:type="character" w:customStyle="1" w:styleId="Heading7Char">
+    <w:name w:val="Heading 7 Char"/>
+    <w:basedOn w:val="DefaultParagraphFont"/>
+    <w:link w:val="Heading7"/>
     <w:uiPriority w:val="9"/>
     <w:semiHidden/>
     <w:rsid w:val="00A735BD"/>
@@ -4018,10 +5677,10 @@
       <w:szCs w:val="20"/>
     </w:rPr>
   </w:style>
-  <w:style w:type="character" w:customStyle="1" w:styleId="Titolo8Carattere">
-    <w:name w:val="Titolo 8 Carattere"/>
-    <w:basedOn w:val="Caratterepredefinitoparagrafo"/>
-    <w:link w:val="Titolo8"/>
+  <w:style w:type="character" w:customStyle="1" w:styleId="Heading8Char">
+    <w:name w:val="Heading 8 Char"/>
+    <w:basedOn w:val="DefaultParagraphFont"/>
+    <w:link w:val="Heading8"/>
     <w:uiPriority w:val="9"/>
     <w:semiHidden/>
     <w:rsid w:val="00A735BD"/>
@@ -4033,10 +5692,10 @@
       <w:szCs w:val="20"/>
     </w:rPr>
   </w:style>
-  <w:style w:type="character" w:customStyle="1" w:styleId="Titolo9Carattere">
-    <w:name w:val="Titolo 9 Carattere"/>
-    <w:basedOn w:val="Caratterepredefinitoparagrafo"/>
-    <w:link w:val="Titolo9"/>
+  <w:style w:type="character" w:customStyle="1" w:styleId="Heading9Char">
+    <w:name w:val="Heading 9 Char"/>
+    <w:basedOn w:val="DefaultParagraphFont"/>
+    <w:link w:val="Heading9"/>
     <w:uiPriority w:val="9"/>
     <w:semiHidden/>
     <w:rsid w:val="00A735BD"/>
@@ -4050,10 +5709,10 @@
       <w:szCs w:val="18"/>
     </w:rPr>
   </w:style>
-  <w:style w:type="paragraph" w:styleId="Didascalia">
+  <w:style w:type="paragraph" w:styleId="Caption">
     <w:name w:val="caption"/>
-    <w:basedOn w:val="Normale"/>
-    <w:next w:val="Normale"/>
+    <w:basedOn w:val="Normal"/>
+    <w:next w:val="Normal"/>
     <w:uiPriority w:val="35"/>
     <w:semiHidden/>
     <w:unhideWhenUsed/>
@@ -4066,11 +5725,11 @@
       <w:szCs w:val="18"/>
     </w:rPr>
   </w:style>
-  <w:style w:type="paragraph" w:styleId="Sottotitolo">
+  <w:style w:type="paragraph" w:styleId="Subtitle">
     <w:name w:val="Subtitle"/>
-    <w:basedOn w:val="Normale"/>
-    <w:next w:val="Normale"/>
-    <w:link w:val="SottotitoloCarattere"/>
+    <w:basedOn w:val="Normal"/>
+    <w:next w:val="Normal"/>
+    <w:link w:val="SubtitleChar"/>
     <w:uiPriority w:val="11"/>
     <w:qFormat/>
     <w:rsid w:val="00A735BD"/>
@@ -4083,10 +5742,10 @@
       <w:szCs w:val="28"/>
     </w:rPr>
   </w:style>
-  <w:style w:type="character" w:customStyle="1" w:styleId="SottotitoloCarattere">
-    <w:name w:val="Sottotitolo Carattere"/>
-    <w:basedOn w:val="Caratterepredefinitoparagrafo"/>
-    <w:link w:val="Sottotitolo"/>
+  <w:style w:type="character" w:customStyle="1" w:styleId="SubtitleChar">
+    <w:name w:val="Subtitle Char"/>
+    <w:basedOn w:val="DefaultParagraphFont"/>
+    <w:link w:val="Subtitle"/>
     <w:uiPriority w:val="11"/>
     <w:rsid w:val="00A735BD"/>
     <w:rPr>
@@ -4098,7 +5757,7 @@
       <w:szCs w:val="28"/>
     </w:rPr>
   </w:style>
-  <w:style w:type="character" w:styleId="Enfasigrassetto">
+  <w:style w:type="character" w:styleId="Strong">
     <w:name w:val="Strong"/>
     <w:uiPriority w:val="22"/>
     <w:qFormat/>
@@ -4108,7 +5767,7 @@
       <w:bCs/>
     </w:rPr>
   </w:style>
-  <w:style w:type="character" w:styleId="Enfasicorsivo">
+  <w:style w:type="character" w:styleId="Emphasis">
     <w:name w:val="Emphasis"/>
     <w:uiPriority w:val="20"/>
     <w:qFormat/>
@@ -4121,10 +5780,10 @@
       <w:spacing w:val="10"/>
     </w:rPr>
   </w:style>
-  <w:style w:type="paragraph" w:styleId="Nessunaspaziatura">
+  <w:style w:type="paragraph" w:styleId="NoSpacing">
     <w:name w:val="No Spacing"/>
-    <w:basedOn w:val="Normale"/>
-    <w:link w:val="NessunaspaziaturaCarattere"/>
+    <w:basedOn w:val="Normal"/>
+    <w:link w:val="NoSpacingChar"/>
     <w:uiPriority w:val="1"/>
     <w:qFormat/>
     <w:rsid w:val="00A735BD"/>
@@ -4132,11 +5791,11 @@
       <w:spacing w:after="0" w:line="240" w:lineRule="auto"/>
     </w:pPr>
   </w:style>
-  <w:style w:type="paragraph" w:styleId="Citazione">
+  <w:style w:type="paragraph" w:styleId="Quote">
     <w:name w:val="Quote"/>
-    <w:basedOn w:val="Normale"/>
-    <w:next w:val="Normale"/>
-    <w:link w:val="CitazioneCarattere"/>
+    <w:basedOn w:val="Normal"/>
+    <w:next w:val="Normal"/>
+    <w:link w:val="QuoteChar"/>
     <w:uiPriority w:val="29"/>
     <w:qFormat/>
     <w:rsid w:val="00A735BD"/>
@@ -4145,10 +5804,10 @@
       <w:iCs/>
     </w:rPr>
   </w:style>
-  <w:style w:type="character" w:customStyle="1" w:styleId="CitazioneCarattere">
-    <w:name w:val="Citazione Carattere"/>
-    <w:basedOn w:val="Caratterepredefinitoparagrafo"/>
-    <w:link w:val="Citazione"/>
+  <w:style w:type="character" w:customStyle="1" w:styleId="QuoteChar">
+    <w:name w:val="Quote Char"/>
+    <w:basedOn w:val="DefaultParagraphFont"/>
+    <w:link w:val="Quote"/>
     <w:uiPriority w:val="29"/>
     <w:rsid w:val="00A735BD"/>
     <w:rPr>
@@ -4156,11 +5815,11 @@
       <w:iCs/>
     </w:rPr>
   </w:style>
-  <w:style w:type="paragraph" w:styleId="Citazioneintensa">
+  <w:style w:type="paragraph" w:styleId="IntenseQuote">
     <w:name w:val="Intense Quote"/>
-    <w:basedOn w:val="Normale"/>
-    <w:next w:val="Normale"/>
-    <w:link w:val="CitazioneintensaCarattere"/>
+    <w:basedOn w:val="Normal"/>
+    <w:next w:val="Normal"/>
+    <w:link w:val="IntenseQuoteChar"/>
     <w:uiPriority w:val="30"/>
     <w:qFormat/>
     <w:rsid w:val="00A735BD"/>
@@ -4177,10 +5836,10 @@
       <w:iCs/>
     </w:rPr>
   </w:style>
-  <w:style w:type="character" w:customStyle="1" w:styleId="CitazioneintensaCarattere">
-    <w:name w:val="Citazione intensa Carattere"/>
-    <w:basedOn w:val="Caratterepredefinitoparagrafo"/>
-    <w:link w:val="Citazioneintensa"/>
+  <w:style w:type="character" w:customStyle="1" w:styleId="IntenseQuoteChar">
+    <w:name w:val="Intense Quote Char"/>
+    <w:basedOn w:val="DefaultParagraphFont"/>
+    <w:link w:val="IntenseQuote"/>
     <w:uiPriority w:val="30"/>
     <w:rsid w:val="00A735BD"/>
     <w:rPr>
@@ -4188,7 +5847,7 @@
       <w:iCs/>
     </w:rPr>
   </w:style>
-  <w:style w:type="character" w:styleId="Enfasiintensa">
+  <w:style w:type="character" w:styleId="IntenseEmphasis">
     <w:name w:val="Intense Emphasis"/>
     <w:uiPriority w:val="21"/>
     <w:qFormat/>
@@ -4200,9 +5859,9 @@
       <w:iCs/>
     </w:rPr>
   </w:style>
-  <w:style w:type="character" w:styleId="Riferimentodelicato">
+  <w:style w:type="character" w:styleId="SubtleReference">
     <w:name w:val="Subtle Reference"/>
-    <w:basedOn w:val="Caratterepredefinitoparagrafo"/>
+    <w:basedOn w:val="DefaultParagraphFont"/>
     <w:uiPriority w:val="31"/>
     <w:qFormat/>
     <w:rsid w:val="00A735BD"/>
@@ -4210,7 +5869,7 @@
       <w:smallCaps/>
     </w:rPr>
   </w:style>
-  <w:style w:type="character" w:styleId="Riferimentointenso">
+  <w:style w:type="character" w:styleId="IntenseReference">
     <w:name w:val="Intense Reference"/>
     <w:uiPriority w:val="32"/>
     <w:qFormat/>
@@ -4221,9 +5880,9 @@
       <w:smallCaps/>
     </w:rPr>
   </w:style>
-  <w:style w:type="character" w:styleId="Titolodellibro">
+  <w:style w:type="character" w:styleId="BookTitle">
     <w:name w:val="Book Title"/>
-    <w:basedOn w:val="Caratterepredefinitoparagrafo"/>
+    <w:basedOn w:val="DefaultParagraphFont"/>
     <w:uiPriority w:val="33"/>
     <w:qFormat/>
     <w:rsid w:val="00A735BD"/>
@@ -4234,10 +5893,10 @@
       <w:spacing w:val="5"/>
     </w:rPr>
   </w:style>
-  <w:style w:type="paragraph" w:styleId="Titolosommario">
+  <w:style w:type="paragraph" w:styleId="TOCHeading">
     <w:name w:val="TOC Heading"/>
-    <w:basedOn w:val="Titolo1"/>
-    <w:next w:val="Normale"/>
+    <w:basedOn w:val="Heading1"/>
+    <w:next w:val="Normal"/>
     <w:uiPriority w:val="39"/>
     <w:semiHidden/>
     <w:unhideWhenUsed/>
@@ -4250,16 +5909,16 @@
       <w:lang w:bidi="en-US"/>
     </w:rPr>
   </w:style>
-  <w:style w:type="character" w:customStyle="1" w:styleId="NessunaspaziaturaCarattere">
-    <w:name w:val="Nessuna spaziatura Carattere"/>
-    <w:basedOn w:val="Caratterepredefinitoparagrafo"/>
-    <w:link w:val="Nessunaspaziatura"/>
+  <w:style w:type="character" w:customStyle="1" w:styleId="NoSpacingChar">
+    <w:name w:val="No Spacing Char"/>
+    <w:basedOn w:val="DefaultParagraphFont"/>
+    <w:link w:val="NoSpacing"/>
     <w:uiPriority w:val="1"/>
     <w:rsid w:val="00A735BD"/>
   </w:style>
   <w:style w:type="paragraph" w:customStyle="1" w:styleId="PersonalName">
     <w:name w:val="Personal Name"/>
-    <w:basedOn w:val="Titolo"/>
+    <w:basedOn w:val="Title"/>
     <w:rsid w:val="00A735BD"/>
     <w:rPr>
       <w:b/>
@@ -4428,7 +6087,7 @@
     <w:lsdException w:name="Bibliography" w:uiPriority="37"/>
     <w:lsdException w:name="TOC Heading" w:uiPriority="39" w:qFormat="1"/>
   </w:latentStyles>
-  <w:style w:type="paragraph" w:default="1" w:styleId="Normale">
+  <w:style w:type="paragraph" w:default="1" w:styleId="Normal">
     <w:name w:val="Normal"/>
     <w:qFormat/>
     <w:rsid w:val="002820FD"/>
@@ -4440,11 +6099,11 @@
       <w:lang w:val="it-IT"/>
     </w:rPr>
   </w:style>
-  <w:style w:type="paragraph" w:styleId="Titolo1">
+  <w:style w:type="paragraph" w:styleId="Heading1">
     <w:name w:val="heading 1"/>
-    <w:basedOn w:val="Normale"/>
-    <w:next w:val="Normale"/>
-    <w:link w:val="Titolo1Carattere"/>
+    <w:basedOn w:val="Normal"/>
+    <w:next w:val="Normal"/>
+    <w:link w:val="Heading1Char"/>
     <w:uiPriority w:val="9"/>
     <w:qFormat/>
     <w:rsid w:val="00E12215"/>
@@ -4463,11 +6122,11 @@
       <w:szCs w:val="36"/>
     </w:rPr>
   </w:style>
-  <w:style w:type="paragraph" w:styleId="Titolo2">
+  <w:style w:type="paragraph" w:styleId="Heading2">
     <w:name w:val="heading 2"/>
-    <w:basedOn w:val="Normale"/>
-    <w:next w:val="Normale"/>
-    <w:link w:val="Titolo2Carattere"/>
+    <w:basedOn w:val="Normal"/>
+    <w:next w:val="Normal"/>
+    <w:link w:val="Heading2Char"/>
     <w:uiPriority w:val="9"/>
     <w:unhideWhenUsed/>
     <w:qFormat/>
@@ -4483,11 +6142,11 @@
       <w:szCs w:val="28"/>
     </w:rPr>
   </w:style>
-  <w:style w:type="paragraph" w:styleId="Titolo3">
+  <w:style w:type="paragraph" w:styleId="Heading3">
     <w:name w:val="heading 3"/>
-    <w:basedOn w:val="Normale"/>
-    <w:next w:val="Normale"/>
-    <w:link w:val="Titolo3Carattere"/>
+    <w:basedOn w:val="Normal"/>
+    <w:next w:val="Normal"/>
+    <w:link w:val="Heading3Char"/>
     <w:uiPriority w:val="9"/>
     <w:semiHidden/>
     <w:unhideWhenUsed/>
@@ -4506,11 +6165,11 @@
       <w:szCs w:val="26"/>
     </w:rPr>
   </w:style>
-  <w:style w:type="paragraph" w:styleId="Titolo4">
+  <w:style w:type="paragraph" w:styleId="Heading4">
     <w:name w:val="heading 4"/>
-    <w:basedOn w:val="Normale"/>
-    <w:next w:val="Normale"/>
-    <w:link w:val="Titolo4Carattere"/>
+    <w:basedOn w:val="Normal"/>
+    <w:next w:val="Normal"/>
+    <w:link w:val="Heading4Char"/>
     <w:uiPriority w:val="9"/>
     <w:semiHidden/>
     <w:unhideWhenUsed/>
@@ -4528,11 +6187,11 @@
       <w:szCs w:val="24"/>
     </w:rPr>
   </w:style>
-  <w:style w:type="paragraph" w:styleId="Titolo5">
+  <w:style w:type="paragraph" w:styleId="Heading5">
     <w:name w:val="heading 5"/>
-    <w:basedOn w:val="Normale"/>
-    <w:next w:val="Normale"/>
-    <w:link w:val="Titolo5Carattere"/>
+    <w:basedOn w:val="Normal"/>
+    <w:next w:val="Normal"/>
+    <w:link w:val="Heading5Char"/>
     <w:uiPriority w:val="9"/>
     <w:semiHidden/>
     <w:unhideWhenUsed/>
@@ -4549,11 +6208,11 @@
       <w:szCs w:val="24"/>
     </w:rPr>
   </w:style>
-  <w:style w:type="paragraph" w:styleId="Titolo6">
+  <w:style w:type="paragraph" w:styleId="Heading6">
     <w:name w:val="heading 6"/>
-    <w:basedOn w:val="Normale"/>
-    <w:next w:val="Normale"/>
-    <w:link w:val="Titolo6Carattere"/>
+    <w:basedOn w:val="Normal"/>
+    <w:next w:val="Normal"/>
+    <w:link w:val="Heading6Char"/>
     <w:uiPriority w:val="9"/>
     <w:semiHidden/>
     <w:unhideWhenUsed/>
@@ -4571,11 +6230,11 @@
       <w:spacing w:val="5"/>
     </w:rPr>
   </w:style>
-  <w:style w:type="paragraph" w:styleId="Titolo7">
+  <w:style w:type="paragraph" w:styleId="Heading7">
     <w:name w:val="heading 7"/>
-    <w:basedOn w:val="Normale"/>
-    <w:next w:val="Normale"/>
-    <w:link w:val="Titolo7Carattere"/>
+    <w:basedOn w:val="Normal"/>
+    <w:next w:val="Normal"/>
+    <w:link w:val="Heading7Char"/>
     <w:uiPriority w:val="9"/>
     <w:semiHidden/>
     <w:unhideWhenUsed/>
@@ -4595,11 +6254,11 @@
       <w:szCs w:val="20"/>
     </w:rPr>
   </w:style>
-  <w:style w:type="paragraph" w:styleId="Titolo8">
+  <w:style w:type="paragraph" w:styleId="Heading8">
     <w:name w:val="heading 8"/>
-    <w:basedOn w:val="Normale"/>
-    <w:next w:val="Normale"/>
-    <w:link w:val="Titolo8Carattere"/>
+    <w:basedOn w:val="Normal"/>
+    <w:next w:val="Normal"/>
+    <w:link w:val="Heading8Char"/>
     <w:uiPriority w:val="9"/>
     <w:semiHidden/>
     <w:unhideWhenUsed/>
@@ -4617,11 +6276,11 @@
       <w:szCs w:val="20"/>
     </w:rPr>
   </w:style>
-  <w:style w:type="paragraph" w:styleId="Titolo9">
+  <w:style w:type="paragraph" w:styleId="Heading9">
     <w:name w:val="heading 9"/>
-    <w:basedOn w:val="Normale"/>
-    <w:next w:val="Normale"/>
-    <w:link w:val="Titolo9Carattere"/>
+    <w:basedOn w:val="Normal"/>
+    <w:next w:val="Normal"/>
+    <w:link w:val="Heading9Char"/>
     <w:uiPriority w:val="9"/>
     <w:semiHidden/>
     <w:unhideWhenUsed/>
@@ -4641,13 +6300,13 @@
       <w:szCs w:val="18"/>
     </w:rPr>
   </w:style>
-  <w:style w:type="character" w:default="1" w:styleId="Caratterepredefinitoparagrafo">
+  <w:style w:type="character" w:default="1" w:styleId="DefaultParagraphFont">
     <w:name w:val="Default Paragraph Font"/>
     <w:uiPriority w:val="1"/>
     <w:semiHidden/>
     <w:unhideWhenUsed/>
   </w:style>
-  <w:style w:type="table" w:default="1" w:styleId="Tabellanormale">
+  <w:style w:type="table" w:default="1" w:styleId="TableNormal">
     <w:name w:val="Normal Table"/>
     <w:uiPriority w:val="99"/>
     <w:semiHidden/>
@@ -4662,17 +6321,17 @@
       </w:tblCellMar>
     </w:tblPr>
   </w:style>
-  <w:style w:type="numbering" w:default="1" w:styleId="Nessunelenco">
+  <w:style w:type="numbering" w:default="1" w:styleId="NoList">
     <w:name w:val="No List"/>
     <w:uiPriority w:val="99"/>
     <w:semiHidden/>
     <w:unhideWhenUsed/>
   </w:style>
-  <w:style w:type="paragraph" w:styleId="Titolo">
+  <w:style w:type="paragraph" w:styleId="Title">
     <w:name w:val="Title"/>
-    <w:basedOn w:val="Normale"/>
-    <w:next w:val="Normale"/>
-    <w:link w:val="TitoloCarattere"/>
+    <w:basedOn w:val="Normal"/>
+    <w:next w:val="Normal"/>
+    <w:link w:val="TitleChar"/>
     <w:uiPriority w:val="10"/>
     <w:qFormat/>
     <w:rsid w:val="00CC09A4"/>
@@ -4687,10 +6346,10 @@
       <w:szCs w:val="52"/>
     </w:rPr>
   </w:style>
-  <w:style w:type="character" w:customStyle="1" w:styleId="TitoloCarattere">
-    <w:name w:val="Titolo Carattere"/>
-    <w:basedOn w:val="Caratterepredefinitoparagrafo"/>
-    <w:link w:val="Titolo"/>
+  <w:style w:type="character" w:customStyle="1" w:styleId="TitleChar">
+    <w:name w:val="Title Char"/>
+    <w:basedOn w:val="DefaultParagraphFont"/>
+    <w:link w:val="Title"/>
     <w:uiPriority w:val="10"/>
     <w:rsid w:val="00CC09A4"/>
     <w:rPr>
@@ -4700,9 +6359,9 @@
       <w:lang w:val="it-IT"/>
     </w:rPr>
   </w:style>
-  <w:style w:type="paragraph" w:styleId="Paragrafoelenco">
+  <w:style w:type="paragraph" w:styleId="ListParagraph">
     <w:name w:val="List Paragraph"/>
-    <w:basedOn w:val="Normale"/>
+    <w:basedOn w:val="Normal"/>
     <w:uiPriority w:val="34"/>
     <w:qFormat/>
     <w:rsid w:val="00A735BD"/>
@@ -4711,10 +6370,10 @@
       <w:contextualSpacing/>
     </w:pPr>
   </w:style>
-  <w:style w:type="character" w:customStyle="1" w:styleId="Titolo1Carattere">
-    <w:name w:val="Titolo 1 Carattere"/>
-    <w:basedOn w:val="Caratterepredefinitoparagrafo"/>
-    <w:link w:val="Titolo1"/>
+  <w:style w:type="character" w:customStyle="1" w:styleId="Heading1Char">
+    <w:name w:val="Heading 1 Char"/>
+    <w:basedOn w:val="DefaultParagraphFont"/>
+    <w:link w:val="Heading1"/>
     <w:uiPriority w:val="9"/>
     <w:rsid w:val="00E12215"/>
     <w:rPr>
@@ -4727,9 +6386,9 @@
       <w:lang w:val="it-IT"/>
     </w:rPr>
   </w:style>
-  <w:style w:type="character" w:styleId="Collegamentoipertestuale">
+  <w:style w:type="character" w:styleId="Hyperlink">
     <w:name w:val="Hyperlink"/>
-    <w:basedOn w:val="Caratterepredefinitoparagrafo"/>
+    <w:basedOn w:val="DefaultParagraphFont"/>
     <w:uiPriority w:val="99"/>
     <w:unhideWhenUsed/>
     <w:rsid w:val="001B378D"/>
@@ -4738,10 +6397,10 @@
       <w:u w:val="single"/>
     </w:rPr>
   </w:style>
-  <w:style w:type="paragraph" w:styleId="Testofumetto">
+  <w:style w:type="paragraph" w:styleId="BalloonText">
     <w:name w:val="Balloon Text"/>
-    <w:basedOn w:val="Normale"/>
-    <w:link w:val="TestofumettoCarattere"/>
+    <w:basedOn w:val="Normal"/>
+    <w:link w:val="BalloonTextChar"/>
     <w:uiPriority w:val="99"/>
     <w:semiHidden/>
     <w:unhideWhenUsed/>
@@ -4752,10 +6411,10 @@
       <w:szCs w:val="18"/>
     </w:rPr>
   </w:style>
-  <w:style w:type="character" w:customStyle="1" w:styleId="TestofumettoCarattere">
-    <w:name w:val="Testo fumetto Carattere"/>
-    <w:basedOn w:val="Caratterepredefinitoparagrafo"/>
-    <w:link w:val="Testofumetto"/>
+  <w:style w:type="character" w:customStyle="1" w:styleId="BalloonTextChar">
+    <w:name w:val="Balloon Text Char"/>
+    <w:basedOn w:val="DefaultParagraphFont"/>
+    <w:link w:val="BalloonText"/>
     <w:uiPriority w:val="99"/>
     <w:semiHidden/>
     <w:rsid w:val="001B378D"/>
@@ -4765,7 +6424,7 @@
       <w:szCs w:val="18"/>
     </w:rPr>
   </w:style>
-  <w:style w:type="character" w:styleId="Enfasidelicata">
+  <w:style w:type="character" w:styleId="SubtleEmphasis">
     <w:name w:val="Subtle Emphasis"/>
     <w:uiPriority w:val="19"/>
     <w:qFormat/>
@@ -4775,10 +6434,10 @@
       <w:iCs/>
     </w:rPr>
   </w:style>
-  <w:style w:type="paragraph" w:styleId="Testonotaapidipagina">
+  <w:style w:type="paragraph" w:styleId="FootnoteText">
     <w:name w:val="footnote text"/>
-    <w:basedOn w:val="Normale"/>
-    <w:link w:val="TestonotaapidipaginaCarattere"/>
+    <w:basedOn w:val="Normal"/>
+    <w:link w:val="FootnoteTextChar"/>
     <w:uiPriority w:val="99"/>
     <w:unhideWhenUsed/>
     <w:rsid w:val="00DC50CF"/>
@@ -4787,10 +6446,10 @@
       <w:sz w:val="20"/>
     </w:rPr>
   </w:style>
-  <w:style w:type="character" w:customStyle="1" w:styleId="TestonotaapidipaginaCarattere">
-    <w:name w:val="Testo nota a piè di pagina Carattere"/>
-    <w:basedOn w:val="Caratterepredefinitoparagrafo"/>
-    <w:link w:val="Testonotaapidipagina"/>
+  <w:style w:type="character" w:customStyle="1" w:styleId="FootnoteTextChar">
+    <w:name w:val="Footnote Text Char"/>
+    <w:basedOn w:val="DefaultParagraphFont"/>
+    <w:link w:val="FootnoteText"/>
     <w:uiPriority w:val="99"/>
     <w:rsid w:val="00DC50CF"/>
     <w:rPr>
@@ -4799,9 +6458,9 @@
       <w:sz w:val="20"/>
     </w:rPr>
   </w:style>
-  <w:style w:type="character" w:styleId="Rimandonotaapidipagina">
+  <w:style w:type="character" w:styleId="FootnoteReference">
     <w:name w:val="footnote reference"/>
-    <w:basedOn w:val="Caratterepredefinitoparagrafo"/>
+    <w:basedOn w:val="DefaultParagraphFont"/>
     <w:uiPriority w:val="99"/>
     <w:unhideWhenUsed/>
     <w:rsid w:val="00DC50CF"/>
@@ -4809,10 +6468,10 @@
       <w:vertAlign w:val="superscript"/>
     </w:rPr>
   </w:style>
-  <w:style w:type="paragraph" w:styleId="Intestazione">
+  <w:style w:type="paragraph" w:styleId="Header">
     <w:name w:val="header"/>
-    <w:basedOn w:val="Normale"/>
-    <w:link w:val="IntestazioneCarattere"/>
+    <w:basedOn w:val="Normal"/>
+    <w:link w:val="HeaderChar"/>
     <w:uiPriority w:val="99"/>
     <w:unhideWhenUsed/>
     <w:rsid w:val="00A735BD"/>
@@ -4825,14 +6484,14 @@
   </w:style>
   <w:style w:type="paragraph" w:customStyle="1" w:styleId="Notepagina">
     <w:name w:val="Note pagina"/>
-    <w:basedOn w:val="Testonotaapidipagina"/>
+    <w:basedOn w:val="FootnoteText"/>
     <w:link w:val="NotepaginaCarattere"/>
     <w:qFormat/>
     <w:rsid w:val="00DC50CF"/>
   </w:style>
   <w:style w:type="character" w:customStyle="1" w:styleId="NotepaginaCarattere">
     <w:name w:val="Note pagina Carattere"/>
-    <w:basedOn w:val="TestonotaapidipaginaCarattere"/>
+    <w:basedOn w:val="FootnoteTextChar"/>
     <w:link w:val="Notepagina"/>
     <w:rsid w:val="00DC50CF"/>
     <w:rPr>
@@ -4841,10 +6500,10 @@
       <w:sz w:val="20"/>
     </w:rPr>
   </w:style>
-  <w:style w:type="character" w:customStyle="1" w:styleId="IntestazioneCarattere">
-    <w:name w:val="Intestazione Carattere"/>
-    <w:basedOn w:val="Caratterepredefinitoparagrafo"/>
-    <w:link w:val="Intestazione"/>
+  <w:style w:type="character" w:customStyle="1" w:styleId="HeaderChar">
+    <w:name w:val="Header Char"/>
+    <w:basedOn w:val="DefaultParagraphFont"/>
+    <w:link w:val="Header"/>
     <w:uiPriority w:val="99"/>
     <w:rsid w:val="00A735BD"/>
     <w:rPr>
@@ -4852,10 +6511,10 @@
       <w:lang w:val="it-IT"/>
     </w:rPr>
   </w:style>
-  <w:style w:type="paragraph" w:styleId="Pidipagina">
+  <w:style w:type="paragraph" w:styleId="Footer">
     <w:name w:val="footer"/>
-    <w:basedOn w:val="Normale"/>
-    <w:link w:val="PidipaginaCarattere"/>
+    <w:basedOn w:val="Normal"/>
+    <w:link w:val="FooterChar"/>
     <w:uiPriority w:val="99"/>
     <w:unhideWhenUsed/>
     <w:rsid w:val="00A735BD"/>
@@ -4866,10 +6525,10 @@
       </w:tabs>
     </w:pPr>
   </w:style>
-  <w:style w:type="character" w:customStyle="1" w:styleId="PidipaginaCarattere">
-    <w:name w:val="Piè di pagina Carattere"/>
-    <w:basedOn w:val="Caratterepredefinitoparagrafo"/>
-    <w:link w:val="Pidipagina"/>
+  <w:style w:type="character" w:customStyle="1" w:styleId="FooterChar">
+    <w:name w:val="Footer Char"/>
+    <w:basedOn w:val="DefaultParagraphFont"/>
+    <w:link w:val="Footer"/>
     <w:uiPriority w:val="99"/>
     <w:rsid w:val="00A735BD"/>
     <w:rPr>
@@ -4877,10 +6536,10 @@
       <w:lang w:val="it-IT"/>
     </w:rPr>
   </w:style>
-  <w:style w:type="character" w:customStyle="1" w:styleId="Titolo2Carattere">
-    <w:name w:val="Titolo 2 Carattere"/>
-    <w:basedOn w:val="Caratterepredefinitoparagrafo"/>
-    <w:link w:val="Titolo2"/>
+  <w:style w:type="character" w:customStyle="1" w:styleId="Heading2Char">
+    <w:name w:val="Heading 2 Char"/>
+    <w:basedOn w:val="DefaultParagraphFont"/>
+    <w:link w:val="Heading2"/>
     <w:uiPriority w:val="9"/>
     <w:rsid w:val="00E12215"/>
     <w:rPr>
@@ -4892,10 +6551,10 @@
       <w:lang w:val="it-IT"/>
     </w:rPr>
   </w:style>
-  <w:style w:type="character" w:customStyle="1" w:styleId="Titolo3Carattere">
-    <w:name w:val="Titolo 3 Carattere"/>
-    <w:basedOn w:val="Caratterepredefinitoparagrafo"/>
-    <w:link w:val="Titolo3"/>
+  <w:style w:type="character" w:customStyle="1" w:styleId="Heading3Char">
+    <w:name w:val="Heading 3 Char"/>
+    <w:basedOn w:val="DefaultParagraphFont"/>
+    <w:link w:val="Heading3"/>
     <w:uiPriority w:val="9"/>
     <w:semiHidden/>
     <w:rsid w:val="00A735BD"/>
@@ -4908,10 +6567,10 @@
       <w:szCs w:val="26"/>
     </w:rPr>
   </w:style>
-  <w:style w:type="character" w:customStyle="1" w:styleId="Titolo4Carattere">
-    <w:name w:val="Titolo 4 Carattere"/>
-    <w:basedOn w:val="Caratterepredefinitoparagrafo"/>
-    <w:link w:val="Titolo4"/>
+  <w:style w:type="character" w:customStyle="1" w:styleId="Heading4Char">
+    <w:name w:val="Heading 4 Char"/>
+    <w:basedOn w:val="DefaultParagraphFont"/>
+    <w:link w:val="Heading4"/>
     <w:uiPriority w:val="9"/>
     <w:semiHidden/>
     <w:rsid w:val="00A735BD"/>
@@ -4923,10 +6582,10 @@
       <w:szCs w:val="24"/>
     </w:rPr>
   </w:style>
-  <w:style w:type="character" w:customStyle="1" w:styleId="Titolo5Carattere">
-    <w:name w:val="Titolo 5 Carattere"/>
-    <w:basedOn w:val="Caratterepredefinitoparagrafo"/>
-    <w:link w:val="Titolo5"/>
+  <w:style w:type="character" w:customStyle="1" w:styleId="Heading5Char">
+    <w:name w:val="Heading 5 Char"/>
+    <w:basedOn w:val="DefaultParagraphFont"/>
+    <w:link w:val="Heading5"/>
     <w:uiPriority w:val="9"/>
     <w:semiHidden/>
     <w:rsid w:val="00A735BD"/>
@@ -4937,10 +6596,10 @@
       <w:szCs w:val="24"/>
     </w:rPr>
   </w:style>
-  <w:style w:type="character" w:customStyle="1" w:styleId="Titolo6Carattere">
-    <w:name w:val="Titolo 6 Carattere"/>
-    <w:basedOn w:val="Caratterepredefinitoparagrafo"/>
-    <w:link w:val="Titolo6"/>
+  <w:style w:type="character" w:customStyle="1" w:styleId="Heading6Char">
+    <w:name w:val="Heading 6 Char"/>
+    <w:basedOn w:val="DefaultParagraphFont"/>
+    <w:link w:val="Heading6"/>
     <w:uiPriority w:val="9"/>
     <w:semiHidden/>
     <w:rsid w:val="00A735BD"/>
@@ -4952,10 +6611,10 @@
       <w:shd w:val="clear" w:color="auto" w:fill="FFFFFF" w:themeFill="background1"/>
     </w:rPr>
   </w:style>
-  <w:style w:type="character" w:customStyle="1" w:styleId="Titolo7Carattere">
-    <w:name w:val="Titolo 7 Carattere"/>
-    <w:basedOn w:val="Caratterepredefinitoparagrafo"/>
-    <w:link w:val="Titolo7"/>
+  <w:style w:type="character" w:customStyle="1" w:styleId="Heading7Char">
+    <w:name w:val="Heading 7 Char"/>
+    <w:basedOn w:val="DefaultParagraphFont"/>
+    <w:link w:val="Heading7"/>
     <w:uiPriority w:val="9"/>
     <w:semiHidden/>
     <w:rsid w:val="00A735BD"/>
@@ -4969,10 +6628,10 @@
       <w:szCs w:val="20"/>
     </w:rPr>
   </w:style>
-  <w:style w:type="character" w:customStyle="1" w:styleId="Titolo8Carattere">
-    <w:name w:val="Titolo 8 Carattere"/>
-    <w:basedOn w:val="Caratterepredefinitoparagrafo"/>
-    <w:link w:val="Titolo8"/>
+  <w:style w:type="character" w:customStyle="1" w:styleId="Heading8Char">
+    <w:name w:val="Heading 8 Char"/>
+    <w:basedOn w:val="DefaultParagraphFont"/>
+    <w:link w:val="Heading8"/>
     <w:uiPriority w:val="9"/>
     <w:semiHidden/>
     <w:rsid w:val="00A735BD"/>
@@ -4984,10 +6643,10 @@
       <w:szCs w:val="20"/>
     </w:rPr>
   </w:style>
-  <w:style w:type="character" w:customStyle="1" w:styleId="Titolo9Carattere">
-    <w:name w:val="Titolo 9 Carattere"/>
-    <w:basedOn w:val="Caratterepredefinitoparagrafo"/>
-    <w:link w:val="Titolo9"/>
+  <w:style w:type="character" w:customStyle="1" w:styleId="Heading9Char">
+    <w:name w:val="Heading 9 Char"/>
+    <w:basedOn w:val="DefaultParagraphFont"/>
+    <w:link w:val="Heading9"/>
     <w:uiPriority w:val="9"/>
     <w:semiHidden/>
     <w:rsid w:val="00A735BD"/>
@@ -5001,10 +6660,10 @@
       <w:szCs w:val="18"/>
     </w:rPr>
   </w:style>
-  <w:style w:type="paragraph" w:styleId="Didascalia">
+  <w:style w:type="paragraph" w:styleId="Caption">
     <w:name w:val="caption"/>
-    <w:basedOn w:val="Normale"/>
-    <w:next w:val="Normale"/>
+    <w:basedOn w:val="Normal"/>
+    <w:next w:val="Normal"/>
     <w:uiPriority w:val="35"/>
     <w:semiHidden/>
     <w:unhideWhenUsed/>
@@ -5017,11 +6676,11 @@
       <w:szCs w:val="18"/>
     </w:rPr>
   </w:style>
-  <w:style w:type="paragraph" w:styleId="Sottotitolo">
+  <w:style w:type="paragraph" w:styleId="Subtitle">
     <w:name w:val="Subtitle"/>
-    <w:basedOn w:val="Normale"/>
-    <w:next w:val="Normale"/>
-    <w:link w:val="SottotitoloCarattere"/>
+    <w:basedOn w:val="Normal"/>
+    <w:next w:val="Normal"/>
+    <w:link w:val="SubtitleChar"/>
     <w:uiPriority w:val="11"/>
     <w:qFormat/>
     <w:rsid w:val="00A735BD"/>
@@ -5034,10 +6693,10 @@
       <w:szCs w:val="28"/>
     </w:rPr>
   </w:style>
-  <w:style w:type="character" w:customStyle="1" w:styleId="SottotitoloCarattere">
-    <w:name w:val="Sottotitolo Carattere"/>
-    <w:basedOn w:val="Caratterepredefinitoparagrafo"/>
-    <w:link w:val="Sottotitolo"/>
+  <w:style w:type="character" w:customStyle="1" w:styleId="SubtitleChar">
+    <w:name w:val="Subtitle Char"/>
+    <w:basedOn w:val="DefaultParagraphFont"/>
+    <w:link w:val="Subtitle"/>
     <w:uiPriority w:val="11"/>
     <w:rsid w:val="00A735BD"/>
     <w:rPr>
@@ -5049,7 +6708,7 @@
       <w:szCs w:val="28"/>
     </w:rPr>
   </w:style>
-  <w:style w:type="character" w:styleId="Enfasigrassetto">
+  <w:style w:type="character" w:styleId="Strong">
     <w:name w:val="Strong"/>
     <w:uiPriority w:val="22"/>
     <w:qFormat/>
@@ -5059,7 +6718,7 @@
       <w:bCs/>
     </w:rPr>
   </w:style>
-  <w:style w:type="character" w:styleId="Enfasicorsivo">
+  <w:style w:type="character" w:styleId="Emphasis">
     <w:name w:val="Emphasis"/>
     <w:uiPriority w:val="20"/>
     <w:qFormat/>
@@ -5072,10 +6731,10 @@
       <w:spacing w:val="10"/>
     </w:rPr>
   </w:style>
-  <w:style w:type="paragraph" w:styleId="Nessunaspaziatura">
+  <w:style w:type="paragraph" w:styleId="NoSpacing">
     <w:name w:val="No Spacing"/>
-    <w:basedOn w:val="Normale"/>
-    <w:link w:val="NessunaspaziaturaCarattere"/>
+    <w:basedOn w:val="Normal"/>
+    <w:link w:val="NoSpacingChar"/>
     <w:uiPriority w:val="1"/>
     <w:qFormat/>
     <w:rsid w:val="00A735BD"/>
@@ -5083,11 +6742,11 @@
       <w:spacing w:after="0" w:line="240" w:lineRule="auto"/>
     </w:pPr>
   </w:style>
-  <w:style w:type="paragraph" w:styleId="Citazione">
+  <w:style w:type="paragraph" w:styleId="Quote">
     <w:name w:val="Quote"/>
-    <w:basedOn w:val="Normale"/>
-    <w:next w:val="Normale"/>
-    <w:link w:val="CitazioneCarattere"/>
+    <w:basedOn w:val="Normal"/>
+    <w:next w:val="Normal"/>
+    <w:link w:val="QuoteChar"/>
     <w:uiPriority w:val="29"/>
     <w:qFormat/>
     <w:rsid w:val="00A735BD"/>
@@ -5096,10 +6755,10 @@
       <w:iCs/>
     </w:rPr>
   </w:style>
-  <w:style w:type="character" w:customStyle="1" w:styleId="CitazioneCarattere">
-    <w:name w:val="Citazione Carattere"/>
-    <w:basedOn w:val="Caratterepredefinitoparagrafo"/>
-    <w:link w:val="Citazione"/>
+  <w:style w:type="character" w:customStyle="1" w:styleId="QuoteChar">
+    <w:name w:val="Quote Char"/>
+    <w:basedOn w:val="DefaultParagraphFont"/>
+    <w:link w:val="Quote"/>
     <w:uiPriority w:val="29"/>
     <w:rsid w:val="00A735BD"/>
     <w:rPr>
@@ -5107,11 +6766,11 @@
       <w:iCs/>
     </w:rPr>
   </w:style>
-  <w:style w:type="paragraph" w:styleId="Citazioneintensa">
+  <w:style w:type="paragraph" w:styleId="IntenseQuote">
     <w:name w:val="Intense Quote"/>
-    <w:basedOn w:val="Normale"/>
-    <w:next w:val="Normale"/>
-    <w:link w:val="CitazioneintensaCarattere"/>
+    <w:basedOn w:val="Normal"/>
+    <w:next w:val="Normal"/>
+    <w:link w:val="IntenseQuoteChar"/>
     <w:uiPriority w:val="30"/>
     <w:qFormat/>
     <w:rsid w:val="00A735BD"/>
@@ -5128,10 +6787,10 @@
       <w:iCs/>
     </w:rPr>
   </w:style>
-  <w:style w:type="character" w:customStyle="1" w:styleId="CitazioneintensaCarattere">
-    <w:name w:val="Citazione intensa Carattere"/>
-    <w:basedOn w:val="Caratterepredefinitoparagrafo"/>
-    <w:link w:val="Citazioneintensa"/>
+  <w:style w:type="character" w:customStyle="1" w:styleId="IntenseQuoteChar">
+    <w:name w:val="Intense Quote Char"/>
+    <w:basedOn w:val="DefaultParagraphFont"/>
+    <w:link w:val="IntenseQuote"/>
     <w:uiPriority w:val="30"/>
     <w:rsid w:val="00A735BD"/>
     <w:rPr>
@@ -5139,7 +6798,7 @@
       <w:iCs/>
     </w:rPr>
   </w:style>
-  <w:style w:type="character" w:styleId="Enfasiintensa">
+  <w:style w:type="character" w:styleId="IntenseEmphasis">
     <w:name w:val="Intense Emphasis"/>
     <w:uiPriority w:val="21"/>
     <w:qFormat/>
@@ -5151,9 +6810,9 @@
       <w:iCs/>
     </w:rPr>
   </w:style>
-  <w:style w:type="character" w:styleId="Riferimentodelicato">
+  <w:style w:type="character" w:styleId="SubtleReference">
     <w:name w:val="Subtle Reference"/>
-    <w:basedOn w:val="Caratterepredefinitoparagrafo"/>
+    <w:basedOn w:val="DefaultParagraphFont"/>
     <w:uiPriority w:val="31"/>
     <w:qFormat/>
     <w:rsid w:val="00A735BD"/>
@@ -5161,7 +6820,7 @@
       <w:smallCaps/>
     </w:rPr>
   </w:style>
-  <w:style w:type="character" w:styleId="Riferimentointenso">
+  <w:style w:type="character" w:styleId="IntenseReference">
     <w:name w:val="Intense Reference"/>
     <w:uiPriority w:val="32"/>
     <w:qFormat/>
@@ -5172,9 +6831,9 @@
       <w:smallCaps/>
     </w:rPr>
   </w:style>
-  <w:style w:type="character" w:styleId="Titolodellibro">
+  <w:style w:type="character" w:styleId="BookTitle">
     <w:name w:val="Book Title"/>
-    <w:basedOn w:val="Caratterepredefinitoparagrafo"/>
+    <w:basedOn w:val="DefaultParagraphFont"/>
     <w:uiPriority w:val="33"/>
     <w:qFormat/>
     <w:rsid w:val="00A735BD"/>
@@ -5185,10 +6844,10 @@
       <w:spacing w:val="5"/>
     </w:rPr>
   </w:style>
-  <w:style w:type="paragraph" w:styleId="Titolosommario">
+  <w:style w:type="paragraph" w:styleId="TOCHeading">
     <w:name w:val="TOC Heading"/>
-    <w:basedOn w:val="Titolo1"/>
-    <w:next w:val="Normale"/>
+    <w:basedOn w:val="Heading1"/>
+    <w:next w:val="Normal"/>
     <w:uiPriority w:val="39"/>
     <w:semiHidden/>
     <w:unhideWhenUsed/>
@@ -5201,16 +6860,16 @@
       <w:lang w:bidi="en-US"/>
     </w:rPr>
   </w:style>
-  <w:style w:type="character" w:customStyle="1" w:styleId="NessunaspaziaturaCarattere">
-    <w:name w:val="Nessuna spaziatura Carattere"/>
-    <w:basedOn w:val="Caratterepredefinitoparagrafo"/>
-    <w:link w:val="Nessunaspaziatura"/>
+  <w:style w:type="character" w:customStyle="1" w:styleId="NoSpacingChar">
+    <w:name w:val="No Spacing Char"/>
+    <w:basedOn w:val="DefaultParagraphFont"/>
+    <w:link w:val="NoSpacing"/>
     <w:uiPriority w:val="1"/>
     <w:rsid w:val="00A735BD"/>
   </w:style>
   <w:style w:type="paragraph" w:customStyle="1" w:styleId="PersonalName">
     <w:name w:val="Personal Name"/>
-    <w:basedOn w:val="Titolo"/>
+    <w:basedOn w:val="Title"/>
     <w:rsid w:val="00A735BD"/>
     <w:rPr>
       <w:b/>
@@ -5548,7 +7207,7 @@
 </file>
 
 <file path=customXml/itemProps1.xml><?xml version="1.0" encoding="utf-8"?>
-<ds:datastoreItem xmlns:ds="http://schemas.openxmlformats.org/officeDocument/2006/customXml" ds:itemID="{498787C0-456D-414A-90DC-A92F6ABBF8A7}">
+<ds:datastoreItem xmlns:ds="http://schemas.openxmlformats.org/officeDocument/2006/customXml" ds:itemID="{A3131B22-9392-D845-8486-9F11209CF2B7}">
   <ds:schemaRefs>
     <ds:schemaRef ds:uri="http://schemas.openxmlformats.org/officeDocument/2006/bibliography"/>
   </ds:schemaRefs>

</xml_diff>

<commit_message>
Aggiornata e conclusa prima stesura della tesi
</commit_message>
<xml_diff>
--- a/documentation/Documentazione Tesi.docx
+++ b/documentation/Documentazione Tesi.docx
@@ -154,9 +154,8 @@
     </w:p>
     <w:p/>
     <w:p>
-      <w:r>
-        <w:t>q</w:t>
-      </w:r>
+      <w:bookmarkStart w:id="0" w:name="_GoBack"/>
+      <w:bookmarkEnd w:id="0"/>
     </w:p>
     <w:p>
       <w:r>
@@ -1022,10 +1021,37 @@
         </w:numPr>
       </w:pPr>
       <w:r>
-        <w:t xml:space="preserve">Un beacon bluetooth non è altro che un sistema basato su </w:t>
-      </w:r>
-      <w:r>
-        <w:t>un semplice ed economico SOC (System On a Chip, cioè CPU, RAM e ROM in un unico chip) che deve gestire poco più di una radio bluetooth LE.</w:t>
+        <w:t xml:space="preserve">Un beacon bluetooth non è </w:t>
+      </w:r>
+      <w:r>
+        <w:t>molto di più di</w:t>
+      </w:r>
+      <w:r>
+        <w:t xml:space="preserve"> un</w:t>
+      </w:r>
+      <w:r>
+        <w:t xml:space="preserve"> semplice sistema basato su un </w:t>
+      </w:r>
+      <w:r>
+        <w:t xml:space="preserve">SOC </w:t>
+      </w:r>
+      <w:r>
+        <w:t>con architettura ARM</w:t>
+      </w:r>
+      <w:r>
+        <w:t xml:space="preserve"> </w:t>
+      </w:r>
+      <w:r>
+        <w:t>(System On a Chip, cioè CPU, RAM e ROM in u</w:t>
+      </w:r>
+      <w:r>
+        <w:t>n unico chip) che deve gestire</w:t>
+      </w:r>
+      <w:r>
+        <w:t xml:space="preserve"> </w:t>
+      </w:r>
+      <w:r>
+        <w:t>una radio bluetooth.</w:t>
       </w:r>
       <w:r>
         <w:t xml:space="preserve"> Una produzione di massa in serie abbatterebbe senz’altro i costi di produzione.</w:t>
@@ -7190,7 +7216,7 @@
           </mc:Choice>
           <mc:Fallback>
             <w:pict>
-              <v:group id="Gruppo 64" o:spid="_x0000_s1065" style="position:absolute;left:0;text-align:left;margin-left:341.45pt;margin-top:30.85pt;width:75.85pt;height:61.45pt;z-index:251718656" coordsize="963295,780757" o:gfxdata="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">
+              <v:group id="Gruppo 64" o:spid="_x0000_s1065" style="position:absolute;left:0;text-align:left;margin-left:341.45pt;margin-top:30.85pt;width:75.85pt;height:61.45pt;z-index:251718656" coordsize="963295,780757" o:gfxdata="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">
                 <v:group id="Gruppo 57" o:spid="_x0000_s1066" style="position:absolute;width:808892;height:780757" coordsize="808892,780757" o:gfxdata="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">
                   <v:oval id="Ovale 53" o:spid="_x0000_s1067" style="position:absolute;width:808892;height:780757;visibility:visible;mso-wrap-style:square;v-text-anchor:middle" o:gfxdata="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" fillcolor="#4f81bd [3204]" strokecolor="#4579b8 [3044]">
                     <v:fill color2="#a7bfde [1620]" rotate="t" type="gradient">
@@ -7637,7 +7663,7 @@
           </mc:Choice>
           <mc:Fallback>
             <w:pict>
-              <v:group id="Gruppo 52" o:spid="_x0000_s1072" style="position:absolute;left:0;text-align:left;margin-left:278.15pt;margin-top:13.4pt;width:213pt;height:69.75pt;z-index:251710464;mso-width-relative:margin;mso-height-relative:margin" coordsize="2944495,1024255" o:gfxdata="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">
+              <v:group id="Gruppo 52" o:spid="_x0000_s1072" style="position:absolute;left:0;text-align:left;margin-left:278.15pt;margin-top:13.4pt;width:213pt;height:69.75pt;z-index:251710464;mso-width-relative:margin;mso-height-relative:margin" coordsize="2944495,1024255" o:gfxdata="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">
                 <v:rect id="Rettangolo 40" o:spid="_x0000_s1073" style="position:absolute;left:538480;top:159385;width:1763395;height:670560;visibility:visible;mso-wrap-style:square;v-text-anchor:middle" o:gfxdata="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" fillcolor="#4f81bd [3204]" strokecolor="#4579b8 [3044]">
                   <v:fill color2="#a7bfde [1620]" rotate="t" type="gradient">
                     <o:fill v:ext="view" type="gradientUnscaled"/>
@@ -8448,7 +8474,425 @@
     <w:p>
       <w:pPr>
         <w:pStyle w:val="Titolo2"/>
-      </w:pPr>
+        <w:jc w:val="left"/>
+      </w:pPr>
+      <w:r>
+        <w:t>Progettazione del software: sensori indoor.</w:t>
+      </w:r>
+    </w:p>
+    <w:p>
+      <w:pPr>
+        <w:jc w:val="left"/>
+      </w:pPr>
+      <w:r>
+        <w:t>Per la gestione dei sensori beacon bluetooth abbiamo utilizzato l</w:t>
+      </w:r>
+      <w:r>
+        <w:t>a</w:t>
+      </w:r>
+      <w:r>
+        <w:t xml:space="preserve"> libreri</w:t>
+      </w:r>
+      <w:r>
+        <w:t>a</w:t>
+      </w:r>
+      <w:r>
+        <w:t xml:space="preserve"> </w:t>
+      </w:r>
+      <w:r>
+        <w:t xml:space="preserve">per </w:t>
+      </w:r>
+      <w:r>
+        <w:t>A</w:t>
+      </w:r>
+      <w:r>
+        <w:t xml:space="preserve">ndroid </w:t>
+      </w:r>
+      <w:r>
+        <w:t>fornite da Estimote</w:t>
+      </w:r>
+      <w:r>
+        <w:t>, noto produttore di beacon bluetooth.</w:t>
+      </w:r>
+      <w:r>
+        <w:t xml:space="preserve"> Dopo vari esperimenti e confronti con diversi dispositivi e diverse piattaforme, siamo giunti alle conclusioni gi</w:t>
+      </w:r>
+      <w:r>
+        <w:t>à</w:t>
+      </w:r>
+      <w:r>
+        <w:t xml:space="preserve"> discusse riguardo all’inaffidabilità generale dei valori delle distanze riportati sui terminali basati sul sistema Android, confrontandoli invece con l’accuratezza dei valori riscontrati con i terminali di Apple.</w:t>
+      </w:r>
+    </w:p>
+    <w:p>
+      <w:pPr>
+        <w:jc w:val="left"/>
+      </w:pPr>
+      <w:r>
+        <w:t>Abbiamo quindi abbandonato del tutto l</w:t>
+      </w:r>
+      <w:r>
+        <w:t>a possibilità</w:t>
+      </w:r>
+      <w:r>
+        <w:t xml:space="preserve"> </w:t>
+      </w:r>
+      <w:r>
+        <w:t xml:space="preserve">di effettuare una triangolazione, </w:t>
+      </w:r>
+      <w:r>
+        <w:t>concentrandoci piuttosto le nostre attenzioni per cercare di</w:t>
+      </w:r>
+      <w:r>
+        <w:t xml:space="preserve"> </w:t>
+      </w:r>
+      <w:r>
+        <w:t xml:space="preserve">regolarizzare </w:t>
+      </w:r>
+      <w:r>
+        <w:t>i valori in ingresso sulla distanza per ottenere una buona stabilità nella rilevazione della prossimità con i sensori.</w:t>
+      </w:r>
+    </w:p>
+    <w:p>
+      <w:pPr>
+        <w:jc w:val="left"/>
+      </w:pPr>
+      <w:r>
+        <w:t xml:space="preserve">La classe </w:t>
+      </w:r>
+      <w:r>
+        <w:rPr>
+          <w:b/>
+        </w:rPr>
+        <w:t>BeaconHelper</w:t>
+      </w:r>
+      <w:r>
+        <w:t xml:space="preserve"> è stata creata </w:t>
+      </w:r>
+      <w:r>
+        <w:t>per avere una interfaccia semplice verso la libreria di Estimote per la gestione dei beacons.</w:t>
+      </w:r>
+    </w:p>
+    <w:p>
+      <w:pPr>
+        <w:jc w:val="left"/>
+      </w:pPr>
+      <w:r>
+        <w:t xml:space="preserve">Sulla base di questo Helper abbiamo costruito un BeaconProximityManager astratto,  per poi implementare un concreto che abbiamo chiamato </w:t>
+      </w:r>
+      <w:r>
+        <w:rPr>
+          <w:b/>
+        </w:rPr>
+        <w:t>GoodBadoBeaconProximityManager.</w:t>
+      </w:r>
+    </w:p>
+    <w:p>
+      <w:pPr>
+        <w:jc w:val="left"/>
+      </w:pPr>
+      <w:r>
+        <w:t>Questo manager utilizza una semplice idea per tentare di regolarizza</w:t>
+      </w:r>
+      <w:r>
+        <w:t>re i valori</w:t>
+      </w:r>
+      <w:r>
+        <w:t xml:space="preserve"> ottenuti dai beacon, basata sull’idea che se siamo vicini ad un beacon e lontani da un </w:t>
+      </w:r>
+      <w:r>
+        <w:t>altro, con grossa probabilità i segnali</w:t>
+      </w:r>
+      <w:r>
+        <w:t xml:space="preserve"> </w:t>
+      </w:r>
+      <w:r>
+        <w:t xml:space="preserve">provenienti </w:t>
+      </w:r>
+      <w:r>
+        <w:t xml:space="preserve">dal beacon vicino </w:t>
+      </w:r>
+      <w:r>
+        <w:t>avranno mediamente una potenza maggiore dei segnali provenienti dal beacon lontano (e quindi i relativi valori di distanza convertiti in metri).</w:t>
+      </w:r>
+    </w:p>
+    <w:p>
+      <w:pPr>
+        <w:jc w:val="left"/>
+      </w:pPr>
+      <w:r>
+        <w:t xml:space="preserve">Non potendoci basare ciecamente sui valori delle distanze fornite dai beacon a causa della mancata calibrazione dei terminali basati su sistema operativo Android, </w:t>
+      </w:r>
+      <w:r>
+        <w:t>abbiamo pensato che fosse più affidabile effettuare in tempo reale una sorta di “gara a punti” tra i beacon</w:t>
+      </w:r>
+      <w:r>
+        <w:t xml:space="preserve"> considerati abbastanza</w:t>
+      </w:r>
+      <w:r>
+        <w:t xml:space="preserve"> vicini.</w:t>
+      </w:r>
+      <w:r>
+        <w:t xml:space="preserve"> Il Beacon che “vince” la gara viene considerato il più vicino</w:t>
+      </w:r>
+      <w:r>
+        <w:t>. Ogni</w:t>
+      </w:r>
+      <w:r>
+        <w:t xml:space="preserve"> </w:t>
+      </w:r>
+      <w:r>
+        <w:t>istante (step)</w:t>
+      </w:r>
+      <w:r>
+        <w:t xml:space="preserve"> viene rimesso in</w:t>
+      </w:r>
+      <w:r>
+        <w:t xml:space="preserve"> </w:t>
+      </w:r>
+      <w:r>
+        <w:t xml:space="preserve">discussione il vincitore, mantenendo però in memoria i propri punti, per fornire una sorta di inerzia che impedisca cambi repentini del </w:t>
+      </w:r>
+      <w:r>
+        <w:t>beacon eletto come più vicino</w:t>
+      </w:r>
+      <w:r>
+        <w:t>.</w:t>
+      </w:r>
+      <w:r>
+        <w:t xml:space="preserve"> L’idea alla base del funzionamento è la seguente:</w:t>
+      </w:r>
+    </w:p>
+    <w:p>
+      <w:pPr>
+        <w:pStyle w:val="Paragrafoelenco"/>
+        <w:numPr>
+          <w:ilvl w:val="0"/>
+          <w:numId w:val="15"/>
+        </w:numPr>
+        <w:jc w:val="left"/>
+      </w:pPr>
+      <w:r>
+        <w:t xml:space="preserve">Se il beacon considerato vincitore nei passi precedenti, al passo corrente non vince (non ha il relativo valore di potenza ricevuta più alta) esso deve effettuare un </w:t>
+      </w:r>
+      <w:r>
+        <w:rPr>
+          <w:b/>
+        </w:rPr>
+        <w:t xml:space="preserve"> bad step</w:t>
+      </w:r>
+      <w:r>
+        <w:t>, perdendo punti</w:t>
+      </w:r>
+      <w:r>
+        <w:t xml:space="preserve"> proporzionali al suo punteggio corrente e ad un coefficiente costante.</w:t>
+      </w:r>
+    </w:p>
+    <w:p>
+      <w:pPr>
+        <w:pStyle w:val="Paragrafoelenco"/>
+        <w:numPr>
+          <w:ilvl w:val="0"/>
+          <w:numId w:val="15"/>
+        </w:numPr>
+        <w:jc w:val="left"/>
+      </w:pPr>
+      <w:r>
+        <w:t xml:space="preserve">Se un qualsiasi beacon </w:t>
+      </w:r>
+      <w:r>
+        <w:t xml:space="preserve">al passo corrente vince, effettua un </w:t>
+      </w:r>
+      <w:r>
+        <w:rPr>
+          <w:b/>
+        </w:rPr>
+        <w:t>good step</w:t>
+      </w:r>
+      <w:r>
+        <w:t>, incrementando il proprio punteggio in base ad un secondo coefficiente.</w:t>
+      </w:r>
+    </w:p>
+    <w:p>
+      <w:pPr>
+        <w:pStyle w:val="Paragrafoelenco"/>
+        <w:numPr>
+          <w:ilvl w:val="0"/>
+          <w:numId w:val="15"/>
+        </w:numPr>
+        <w:jc w:val="left"/>
+      </w:pPr>
+      <w:r>
+        <w:t xml:space="preserve">In qualsiasi caso, ogni beacon effettua ad ogni step uno </w:t>
+      </w:r>
+      <w:r>
+        <w:rPr>
+          <w:b/>
+        </w:rPr>
+        <w:t>standard step</w:t>
+      </w:r>
+      <w:r>
+        <w:t xml:space="preserve">, che </w:t>
+      </w:r>
+      <w:r>
+        <w:t>andrà</w:t>
+      </w:r>
+      <w:r>
+        <w:t xml:space="preserve"> a riequilibrare la si</w:t>
+      </w:r>
+      <w:r>
+        <w:t>tuazione (se un beacon ha un punteggio alto</w:t>
+      </w:r>
+      <w:r>
+        <w:t xml:space="preserve"> </w:t>
+      </w:r>
+      <w:r>
+        <w:t>tenderà</w:t>
+      </w:r>
+      <w:r>
+        <w:t xml:space="preserve"> a scendere, se un beacon ha </w:t>
+      </w:r>
+      <w:r>
+        <w:t xml:space="preserve">pochi punti o punti negativi </w:t>
+      </w:r>
+      <w:r>
+        <w:t>tenderà</w:t>
+      </w:r>
+      <w:r>
+        <w:t xml:space="preserve"> a risalire, fino a stabilizzarsi intorno al valore iniziale, anch’esso registrato in un altro coefficiente costante</w:t>
+      </w:r>
+      <w:r>
+        <w:t>)</w:t>
+      </w:r>
+    </w:p>
+    <w:p>
+      <w:pPr>
+        <w:jc w:val="left"/>
+      </w:pPr>
+      <w:r>
+        <w:t>Tutti i parametri</w:t>
+      </w:r>
+      <w:r>
+        <w:t xml:space="preserve"> costanti sono modificabili per </w:t>
+      </w:r>
+      <w:r>
+        <w:t>cambiare</w:t>
+      </w:r>
+      <w:r>
+        <w:t xml:space="preserve"> il bilanciamento con cui i beacons non vicini riescono a guadagnare punti per essere </w:t>
+      </w:r>
+      <w:r>
+        <w:t>considerati vicini, e viceversa. Inoltre bilanciando i parametri si riesce a modificare il tempo di risposta.</w:t>
+      </w:r>
+    </w:p>
+    <w:p>
+      <w:pPr>
+        <w:jc w:val="left"/>
+      </w:pPr>
+      <w:r>
+        <w:t>Naturalmente anche i parametri dei beacon faranno la differenza (potenza in uscita e numero di pacchetti in uscita al secondo).</w:t>
+      </w:r>
+    </w:p>
+    <w:p>
+      <w:pPr>
+        <w:jc w:val="left"/>
+      </w:pPr>
+      <w:r>
+        <w:t xml:space="preserve">Con i nostri test abbiamo trovato un buon bilanciamento per la nostra applicazione, ma non è escluso che in altri </w:t>
+      </w:r>
+      <w:r>
+        <w:t>ambienti</w:t>
+      </w:r>
+      <w:r>
+        <w:t xml:space="preserve"> e con </w:t>
+      </w:r>
+      <w:r>
+        <w:t xml:space="preserve">tipologie di </w:t>
+      </w:r>
+      <w:r>
+        <w:t>beacons differenti sia necessario ricalibrare i parametri.</w:t>
+      </w:r>
+    </w:p>
+    <w:p>
+      <w:pPr>
+        <w:jc w:val="left"/>
+      </w:pPr>
+      <w:r>
+        <w:t xml:space="preserve">Per quanto riguarda l’utilizzo dei QR code, </w:t>
+      </w:r>
+      <w:r>
+        <w:t>la</w:t>
+      </w:r>
+      <w:r>
+        <w:t xml:space="preserve"> libreria ZXing </w:t>
+      </w:r>
+      <w:r>
+        <w:t>rende l’integrazione semplice</w:t>
+      </w:r>
+      <w:r>
+        <w:t>.</w:t>
+      </w:r>
+      <w:r>
+        <w:t xml:space="preserve"> </w:t>
+      </w:r>
+      <w:r>
+        <w:t>U</w:t>
+      </w:r>
+      <w:r>
+        <w:t xml:space="preserve">tilizzando un applicativo esterno scaricabile dal Google Play Store, </w:t>
+      </w:r>
+      <w:r>
+        <w:t xml:space="preserve">si </w:t>
+      </w:r>
+      <w:r>
+        <w:t>effettua la scansione del QR code ritornando i parametri di interesse.</w:t>
+      </w:r>
+    </w:p>
+    <w:p>
+      <w:pPr>
+        <w:jc w:val="left"/>
+      </w:pPr>
+      <w:r>
+        <w:t>Abbiamo quindi collegato con delle mappe</w:t>
+      </w:r>
+      <w:r>
+        <w:t xml:space="preserve"> hash</w:t>
+      </w:r>
+      <w:r>
+        <w:t xml:space="preserve"> </w:t>
+      </w:r>
+      <w:r>
+        <w:t>i codici dei beacons (coppia di due indirizzi modificabili chiamati Minor e Major)</w:t>
+      </w:r>
+      <w:r>
+        <w:t xml:space="preserve"> e quelli dei QR code ai relativi oggetti PathSpot e ArtSpot</w:t>
+      </w:r>
+      <w:r>
+        <w:t xml:space="preserve"> collegati.</w:t>
+      </w:r>
+    </w:p>
+    <w:p>
+      <w:pPr>
+        <w:jc w:val="left"/>
+      </w:pPr>
+      <w:r>
+        <w:t xml:space="preserve">In questo modo, nell’istante in cui si riceve per esempio una notifica </w:t>
+      </w:r>
+      <w:r>
+        <w:t xml:space="preserve">di un nuovo beacon in prossimità, il software cercherà lo spot associato nella mappa </w:t>
+      </w:r>
+      <w:r>
+        <w:t xml:space="preserve">e gestirà l’evento in modo appropriato modificando gli oggetti in gioco e </w:t>
+      </w:r>
+      <w:r>
+        <w:t>avvisando</w:t>
+      </w:r>
+      <w:r>
+        <w:t xml:space="preserve"> l’utente.</w:t>
+      </w:r>
+      <w:r>
+        <w:br w:type="column"/>
+      </w:r>
       <w:r>
         <w:t>Progettazione del software: dbJSONManager</w:t>
       </w:r>
@@ -9098,52 +9542,142 @@
         <w:t xml:space="preserve"> rendendo vano l’aver gestito il download su un thread separato. </w:t>
       </w:r>
     </w:p>
+    <w:p>
+      <w:pPr>
+        <w:jc w:val="left"/>
+      </w:pPr>
+    </w:p>
+    <w:p>
+      <w:pPr>
+        <w:jc w:val="left"/>
+      </w:pPr>
+      <w:r>
+        <w:t>Per gestire il nostro database abbiamo quindi esteso</w:t>
+      </w:r>
+      <w:r>
+        <w:t xml:space="preserve"> varie volte</w:t>
+      </w:r>
+      <w:r>
+        <w:t xml:space="preserve"> TableSchema e TableRow per ricalcare le viste costruite dalle query sql</w:t>
+      </w:r>
+      <w:r>
+        <w:t>, e poi creato un downloader per ogni vista, che verrà fatto partire al momento opportuno con i giusti parametri per ottenere i dati che ci interessano.</w:t>
+      </w:r>
+    </w:p>
+    <w:p>
+      <w:pPr>
+        <w:jc w:val="left"/>
+      </w:pPr>
+      <w:r>
+        <w:t>Lato server abbiamo utilizzato uno strato di software in PHP per effettuare le connessioni e le query al database MySQL</w:t>
+      </w:r>
+      <w:r>
+        <w:t xml:space="preserve">, ed un ulteriore strato per la traduzione </w:t>
+      </w:r>
+      <w:r>
+        <w:t>delle risposte in JSON.</w:t>
+      </w:r>
+    </w:p>
+    <w:p>
+      <w:pPr>
+        <w:jc w:val="left"/>
+      </w:pPr>
+      <w:r>
+        <w:t>L’applicazione Android si collega quindi al server, richiedendo un determinato file PHP che si occuper</w:t>
+      </w:r>
+      <w:r>
+        <w:t xml:space="preserve">à </w:t>
+      </w:r>
+      <w:r>
+        <w:t>di effettuare la query al database e di presentarla in uscita tradotta in formato JSON.</w:t>
+      </w:r>
+    </w:p>
+    <w:p>
+      <w:pPr>
+        <w:jc w:val="left"/>
+      </w:pPr>
+    </w:p>
+    <w:p>
+      <w:pPr>
+        <w:jc w:val="left"/>
+      </w:pPr>
+      <w:r>
+        <w:t>Di seguito verrà esposta brevemente la modellazione della base di dati.</w:t>
+      </w:r>
+    </w:p>
+    <w:p>
+      <w:pPr>
+        <w:jc w:val="left"/>
+      </w:pPr>
+    </w:p>
+    <w:p>
+      <w:pPr>
+        <w:pStyle w:val="Titolo2"/>
+      </w:pPr>
+      <w:r>
+        <w:br w:type="column"/>
+      </w:r>
+      <w:r>
+        <w:t>Progettazione del software: modello ER del database</w:t>
+      </w:r>
+    </w:p>
+    <w:p>
+      <w:r>
+        <w:t>Per progettare il modello Entity Relationship con cui memorizzare i dati sul server, abbiamo ricalcato la gestione dell’indoorEngine semplificandola opportunamente dove possibile.</w:t>
+      </w:r>
+      <w:r>
+        <w:t xml:space="preserve"> È stato necessario introdurre nuove </w:t>
+      </w:r>
+      <w:r>
+        <w:t>entità</w:t>
+      </w:r>
+      <w:r>
+        <w:t xml:space="preserve"> per la gestione degli utenti e dell</w:t>
+      </w:r>
+      <w:r>
+        <w:t xml:space="preserve">e statistiche sulle loro scelte, </w:t>
+      </w:r>
+      <w:r>
+        <w:t>ed</w:t>
+      </w:r>
+      <w:r>
+        <w:t xml:space="preserve"> una </w:t>
+      </w:r>
+      <w:r>
+        <w:t>entità</w:t>
+      </w:r>
+      <w:r>
+        <w:t xml:space="preserve"> che </w:t>
+      </w:r>
+      <w:r>
+        <w:t>rappresentante</w:t>
+      </w:r>
+      <w:r>
+        <w:t xml:space="preserve"> i sensori asso</w:t>
+      </w:r>
+      <w:r>
+        <w:t>ciati alle opere o ai PathSpot (</w:t>
+      </w:r>
+      <w:r>
+        <w:t>associazione che nel codice java viene fatta semplicemente con un HashMap</w:t>
+      </w:r>
+      <w:r>
+        <w:t>)</w:t>
+      </w:r>
+      <w:r>
+        <w:t>.</w:t>
+      </w:r>
+    </w:p>
+    <w:p>
+      <w:r>
+        <w:t>Inoltre sono state aggiunte entitá e campi per memorizzare i dettagli su opere, artisti, tipologie di opere, descrizi</w:t>
+      </w:r>
+      <w:r>
+        <w:t>oni dei musei.</w:t>
+      </w:r>
+    </w:p>
     <w:p/>
-    <w:p>
-      <w:pPr>
-        <w:pStyle w:val="Titolo2"/>
-      </w:pPr>
-      <w:r>
-        <w:rPr>
-          <w:noProof/>
-          <w:lang w:eastAsia="it-IT"/>
-        </w:rPr>
-        <w:br w:type="column"/>
-      </w:r>
-      <w:r>
-        <w:t>Progettazione del software: modello ER del database</w:t>
-      </w:r>
-    </w:p>
-    <w:p>
-      <w:r>
-        <w:t>Per progettare il modello Entity Relationship con cui memorizzare i dati sul server, abbiamo ricalcato la gestione dell’indoorEngine semplificandola opportunamente dove possibile.</w:t>
-      </w:r>
-      <w:r>
-        <w:t xml:space="preserve"> È stato necessario introdurre nuove entitá per la gestione degli utenti e dell</w:t>
-      </w:r>
-      <w:r>
-        <w:t>e statistiche sulle loro scelte, oltre che una entitá che rappresenta i sensori associati alle opere o ai PathSpot, associazione che nel codice java viene fatta semplicemente con un HashMap</w:t>
-      </w:r>
-      <w:r>
-        <w:t xml:space="preserve"> che associa codici dei sensori a PathSpot</w:t>
-      </w:r>
-      <w:r>
-        <w:t xml:space="preserve"> o codici dei sensori a ArtSpot (markers).</w:t>
-      </w:r>
-    </w:p>
-    <w:p>
-      <w:r>
-        <w:t>Inoltre sono state aggiunte entitá e campi per memorizzare i dettagli su opere, artisti, tipologie di opere, descrizi</w:t>
-      </w:r>
-      <w:r>
-        <w:t>oni dei musei.</w:t>
-      </w:r>
-    </w:p>
     <w:p/>
-    <w:p>
-      <w:bookmarkStart w:id="0" w:name="_GoBack"/>
-      <w:bookmarkEnd w:id="0"/>
-    </w:p>
     <w:p>
       <w:pPr>
         <w:ind w:hanging="284"/>
@@ -10866,6 +11400,95 @@
     </w:lvl>
   </w:abstractNum>
   <w:abstractNum w:abstractNumId="12">
+    <w:nsid w:val="746E626E"/>
+    <w:multiLevelType w:val="hybridMultilevel"/>
+    <w:tmpl w:val="72B292C4"/>
+    <w:lvl w:ilvl="0" w:tplc="0410000F">
+      <w:start w:val="1"/>
+      <w:numFmt w:val="decimal"/>
+      <w:lvlText w:val="%1."/>
+      <w:lvlJc w:val="left"/>
+      <w:pPr>
+        <w:ind w:left="720" w:hanging="360"/>
+      </w:pPr>
+      <w:rPr>
+        <w:rFonts w:hint="default"/>
+      </w:rPr>
+    </w:lvl>
+    <w:lvl w:ilvl="1" w:tplc="04100019" w:tentative="1">
+      <w:start w:val="1"/>
+      <w:numFmt w:val="lowerLetter"/>
+      <w:lvlText w:val="%2."/>
+      <w:lvlJc w:val="left"/>
+      <w:pPr>
+        <w:ind w:left="1440" w:hanging="360"/>
+      </w:pPr>
+    </w:lvl>
+    <w:lvl w:ilvl="2" w:tplc="0410001B" w:tentative="1">
+      <w:start w:val="1"/>
+      <w:numFmt w:val="lowerRoman"/>
+      <w:lvlText w:val="%3."/>
+      <w:lvlJc w:val="right"/>
+      <w:pPr>
+        <w:ind w:left="2160" w:hanging="180"/>
+      </w:pPr>
+    </w:lvl>
+    <w:lvl w:ilvl="3" w:tplc="0410000F" w:tentative="1">
+      <w:start w:val="1"/>
+      <w:numFmt w:val="decimal"/>
+      <w:lvlText w:val="%4."/>
+      <w:lvlJc w:val="left"/>
+      <w:pPr>
+        <w:ind w:left="2880" w:hanging="360"/>
+      </w:pPr>
+    </w:lvl>
+    <w:lvl w:ilvl="4" w:tplc="04100019" w:tentative="1">
+      <w:start w:val="1"/>
+      <w:numFmt w:val="lowerLetter"/>
+      <w:lvlText w:val="%5."/>
+      <w:lvlJc w:val="left"/>
+      <w:pPr>
+        <w:ind w:left="3600" w:hanging="360"/>
+      </w:pPr>
+    </w:lvl>
+    <w:lvl w:ilvl="5" w:tplc="0410001B" w:tentative="1">
+      <w:start w:val="1"/>
+      <w:numFmt w:val="lowerRoman"/>
+      <w:lvlText w:val="%6."/>
+      <w:lvlJc w:val="right"/>
+      <w:pPr>
+        <w:ind w:left="4320" w:hanging="180"/>
+      </w:pPr>
+    </w:lvl>
+    <w:lvl w:ilvl="6" w:tplc="0410000F" w:tentative="1">
+      <w:start w:val="1"/>
+      <w:numFmt w:val="decimal"/>
+      <w:lvlText w:val="%7."/>
+      <w:lvlJc w:val="left"/>
+      <w:pPr>
+        <w:ind w:left="5040" w:hanging="360"/>
+      </w:pPr>
+    </w:lvl>
+    <w:lvl w:ilvl="7" w:tplc="04100019" w:tentative="1">
+      <w:start w:val="1"/>
+      <w:numFmt w:val="lowerLetter"/>
+      <w:lvlText w:val="%8."/>
+      <w:lvlJc w:val="left"/>
+      <w:pPr>
+        <w:ind w:left="5760" w:hanging="360"/>
+      </w:pPr>
+    </w:lvl>
+    <w:lvl w:ilvl="8" w:tplc="0410001B" w:tentative="1">
+      <w:start w:val="1"/>
+      <w:numFmt w:val="lowerRoman"/>
+      <w:lvlText w:val="%9."/>
+      <w:lvlJc w:val="right"/>
+      <w:pPr>
+        <w:ind w:left="6480" w:hanging="180"/>
+      </w:pPr>
+    </w:lvl>
+  </w:abstractNum>
+  <w:abstractNum w:abstractNumId="13">
     <w:nsid w:val="76B7249D"/>
     <w:multiLevelType w:val="hybridMultilevel"/>
     <w:tmpl w:val="A99EBC1E"/>
@@ -10951,7 +11574,7 @@
       </w:pPr>
     </w:lvl>
   </w:abstractNum>
-  <w:abstractNum w:abstractNumId="13">
+  <w:abstractNum w:abstractNumId="14">
     <w:nsid w:val="79CC4714"/>
     <w:multiLevelType w:val="hybridMultilevel"/>
     <w:tmpl w:val="2DB4B8AA"/>
@@ -11080,13 +11703,13 @@
     <w:abstractNumId w:val="7"/>
   </w:num>
   <w:num w:numId="6">
-    <w:abstractNumId w:val="12"/>
+    <w:abstractNumId w:val="13"/>
   </w:num>
   <w:num w:numId="7">
     <w:abstractNumId w:val="10"/>
   </w:num>
   <w:num w:numId="8">
-    <w:abstractNumId w:val="13"/>
+    <w:abstractNumId w:val="14"/>
   </w:num>
   <w:num w:numId="9">
     <w:abstractNumId w:val="2"/>
@@ -11105,6 +11728,9 @@
   </w:num>
   <w:num w:numId="14">
     <w:abstractNumId w:val="11"/>
+  </w:num>
+  <w:num w:numId="15">
+    <w:abstractNumId w:val="12"/>
   </w:num>
 </w:numbering>
 </file>
@@ -11481,7 +12107,6 @@
   <w:style w:type="character" w:default="1" w:styleId="Caratterepredefinitoparagrafo">
     <w:name w:val="Default Paragraph Font"/>
     <w:uiPriority w:val="1"/>
-    <w:semiHidden/>
     <w:unhideWhenUsed/>
   </w:style>
   <w:style w:type="table" w:default="1" w:styleId="Tabellanormale">
@@ -12435,7 +13060,6 @@
   <w:style w:type="character" w:default="1" w:styleId="Caratterepredefinitoparagrafo">
     <w:name w:val="Default Paragraph Font"/>
     <w:uiPriority w:val="1"/>
-    <w:semiHidden/>
     <w:unhideWhenUsed/>
   </w:style>
   <w:style w:type="table" w:default="1" w:styleId="Tabellanormale">
@@ -13342,7 +13966,7 @@
 </file>
 
 <file path=customXml/itemProps1.xml><?xml version="1.0" encoding="utf-8"?>
-<ds:datastoreItem xmlns:ds="http://schemas.openxmlformats.org/officeDocument/2006/customXml" ds:itemID="{66DB6236-C6D2-2042-A815-E8CB933C8965}">
+<ds:datastoreItem xmlns:ds="http://schemas.openxmlformats.org/officeDocument/2006/customXml" ds:itemID="{021E59D3-62A2-0B48-A43B-BA534C60649F}">
   <ds:schemaRefs>
     <ds:schemaRef ds:uri="http://schemas.openxmlformats.org/officeDocument/2006/bibliography"/>
   </ds:schemaRefs>

</xml_diff>

<commit_message>
Rapida revisione fino a "soluzioni tecniche adottate"
</commit_message>
<xml_diff>
--- a/documentation/Documentazione Tesi.docx
+++ b/documentation/Documentazione Tesi.docx
@@ -75,7 +75,19 @@
         <w:t>L’obiettivo principale dell’applicazione è quello di rendere fruibili, in maniera più naturale possibile, le opere d’arte situate nei vari musei, attraverso la navigazione sia outdoor che indoor. La filosofia seguita è appunto quella della “interazione naturale”, che cerca di rendere più semplice e immediato possibile il dialogo con l’utente, ottenuta attraverso una sensorizzazione dell’ambiente d’interesse. In tal modo lo sforzo richiesto all’utente è ridot</w:t>
       </w:r>
       <w:r>
-        <w:t>to al minimo e l’azione per ricercare le informazioni rilevanti è delegata al dispositivo piuttosto che all’utente, che di fatto non deve far altro che avvicinarsi a</w:t>
+        <w:t>to al minimo e l’azione per ricercare le informazioni rilevanti è delegata al dispositivo piuttosto che all’utente, che</w:t>
+      </w:r>
+      <w:r>
+        <w:t>,</w:t>
+      </w:r>
+      <w:r>
+        <w:t xml:space="preserve"> di fatto</w:t>
+      </w:r>
+      <w:r>
+        <w:t>,</w:t>
+      </w:r>
+      <w:r>
+        <w:t xml:space="preserve"> non deve far altro che avvicinarsi a</w:t>
       </w:r>
       <w:r>
         <w:t>d</w:t>
@@ -95,6 +107,44 @@
     </w:p>
     <w:p>
       <w:r>
+        <w:t>Lo scopo di tutto questo è riuscire a mantenere il più alto possibile grado d</w:t>
+      </w:r>
+      <w:r>
+        <w:t>i piacere nel visionare l’arte</w:t>
+      </w:r>
+      <w:r>
+        <w:t xml:space="preserve">, </w:t>
+      </w:r>
+      <w:r>
+        <w:t>mantenendo</w:t>
+      </w:r>
+      <w:r>
+        <w:t xml:space="preserve"> comunque </w:t>
+      </w:r>
+      <w:r>
+        <w:t xml:space="preserve">un </w:t>
+      </w:r>
+      <w:r>
+        <w:t xml:space="preserve">utile </w:t>
+      </w:r>
+      <w:r>
+        <w:t xml:space="preserve">e poco invasivo contatto con </w:t>
+      </w:r>
+      <w:r>
+        <w:t>la macchina</w:t>
+      </w:r>
+      <w:r>
+        <w:t>,</w:t>
+      </w:r>
+      <w:r>
+        <w:t xml:space="preserve"> in </w:t>
+      </w:r>
+      <w:r>
+        <w:t>grado di esaltare l’esperienza comunicando all’utente le giuste informazioni nel giusto momento.</w:t>
+      </w:r>
+    </w:p>
+    <w:p>
+      <w:r>
         <w:t>Inoltre l’applicazione si prende carico di profilare le preferenze di un utente, attraverso un’analisi statistica sui musei e/o opere maggiormente visitate. Il tutto per eventuali suggerimenti sulle possibili mete da fruire in futuro</w:t>
       </w:r>
       <w:r>
@@ -115,6 +165,10 @@
         <w:pStyle w:val="Titolo1"/>
       </w:pPr>
       <w:r>
+        <w:br w:type="column"/>
+      </w:r>
+      <w:r>
+        <w:lastRenderedPageBreak/>
         <w:t>State of Art</w:t>
       </w:r>
     </w:p>
@@ -152,41 +206,54 @@
         <w:t xml:space="preserve">. </w:t>
       </w:r>
     </w:p>
-    <w:p/>
-    <w:p>
-      <w:bookmarkStart w:id="0" w:name="_GoBack"/>
-      <w:bookmarkEnd w:id="0"/>
-    </w:p>
-    <w:p>
-      <w:r>
-        <w:t xml:space="preserve">È chiaro come </w:t>
+    <w:p>
+      <w:r>
+        <w:t xml:space="preserve">È chiaro come una soluzione del genere sia costosa </w:t>
+      </w:r>
+      <w:r>
+        <w:t>sia in ambito di</w:t>
+      </w:r>
+      <w:r>
+        <w:t xml:space="preserve"> ricerca </w:t>
+      </w:r>
+      <w:r>
+        <w:t>ch</w:t>
+      </w:r>
+      <w:r>
+        <w:t>e</w:t>
+      </w:r>
+      <w:r>
+        <w:t xml:space="preserve"> di</w:t>
+      </w:r>
+      <w:r>
+        <w:t xml:space="preserve"> sviluppo</w:t>
+      </w:r>
+      <w:r>
+        <w:t>. T</w:t>
+      </w:r>
+      <w:r>
+        <w:t>utti i vecchi dispositivi non sarebbero probabilmente compatibili</w:t>
+      </w:r>
+      <w:r>
+        <w:t xml:space="preserve"> e</w:t>
       </w:r>
       <w:r>
         <w:t xml:space="preserve"> </w:t>
       </w:r>
       <w:r>
-        <w:t>una soluzione del genere sia costosa sia per la progettazione che per la realizzazione</w:t>
-      </w:r>
-      <w:r>
-        <w:t>, che tutti i vecchi dispositivi non sarebbero probabilmente compatibili</w:t>
-      </w:r>
-      <w:r>
-        <w:t xml:space="preserve"> e</w:t>
-      </w:r>
-      <w:r>
-        <w:t xml:space="preserve"> che </w:t>
-      </w:r>
-      <w:r>
         <w:t xml:space="preserve">tuttavia non </w:t>
       </w:r>
       <w:r>
-        <w:t xml:space="preserve">sarebbe comunque </w:t>
-      </w:r>
-      <w:r>
-        <w:t xml:space="preserve">esente da problematica quali interferenze </w:t>
-      </w:r>
-      <w:r>
-        <w:t>con antenne poste in stanze vicine e ostacoli che potrebbero alterare il segnale</w:t>
+        <w:t xml:space="preserve">sarebbe </w:t>
+      </w:r>
+      <w:r>
+        <w:t xml:space="preserve">completamente </w:t>
+      </w:r>
+      <w:r>
+        <w:t>esente da problematica quali</w:t>
+      </w:r>
+      <w:r>
+        <w:t xml:space="preserve"> interferenze ed altre problematiche generali legati ai segnali radio</w:t>
       </w:r>
       <w:r>
         <w:t>.</w:t>
@@ -194,22 +261,52 @@
     </w:p>
     <w:p>
       <w:r>
-        <w:t>Soluzioni più economiche consistono nella sensorizzazione degli edifici</w:t>
-      </w:r>
-      <w:r>
-        <w:t xml:space="preserve"> con tecnologie giá disponibili, anche più di una contemporaneamente,</w:t>
-      </w:r>
-      <w:r>
-        <w:t xml:space="preserve"> in modo da sfruttare più elementi ed arrivare a</w:t>
+        <w:t>Soluzioni più economiche</w:t>
+      </w:r>
+      <w:r>
+        <w:t xml:space="preserve"> ed immediate</w:t>
+      </w:r>
+      <w:r>
+        <w:t xml:space="preserve"> consistono nella sensorizzazione degli edifici</w:t>
+      </w:r>
+      <w:r>
+        <w:t xml:space="preserve"> con tecnologie gi</w:t>
+      </w:r>
+      <w:r>
+        <w:t>à</w:t>
+      </w:r>
+      <w:r>
+        <w:t xml:space="preserve"> disponibili, </w:t>
+      </w:r>
+      <w:r>
+        <w:t>in modo da sfruttare più elementi ed arrivare a</w:t>
       </w:r>
       <w:r>
         <w:t>d</w:t>
       </w:r>
       <w:r>
-        <w:t xml:space="preserve"> una localizzazione più accurata possibile. La nostra soluzione fa parte proprio di questa categoria ed in </w:t>
-      </w:r>
-      <w:r>
-        <w:t>particolare si è deciso di utilizzare</w:t>
+        <w:t xml:space="preserve"> una localizzazione più accurata possibile. La nostra soluzione fa parte proprio di questa categoria</w:t>
+      </w:r>
+      <w:r>
+        <w:t>.</w:t>
+      </w:r>
+      <w:r>
+        <w:t xml:space="preserve"> </w:t>
+      </w:r>
+      <w:r>
+        <w:t>I</w:t>
+      </w:r>
+      <w:r>
+        <w:t xml:space="preserve">n </w:t>
+      </w:r>
+      <w:r>
+        <w:t xml:space="preserve">particolare </w:t>
+      </w:r>
+      <w:r>
+        <w:t>abbiamo deciso</w:t>
+      </w:r>
+      <w:r>
+        <w:t xml:space="preserve"> di utilizzare</w:t>
       </w:r>
       <w:r>
         <w:t xml:space="preserve"> beacon e </w:t>
@@ -221,16 +318,46 @@
         <w:t xml:space="preserve"> code. La motivazione principale di questa scelta sta nei costi relativamente ridotti</w:t>
       </w:r>
       <w:r>
-        <w:t>, nella ampia diffusione di queste tecnologie lato client</w:t>
-      </w:r>
-      <w:r>
-        <w:t xml:space="preserve"> e nella buona dei dati ricevuti.</w:t>
-      </w:r>
-      <w:r>
-        <w:t xml:space="preserve"> Infatti la gran parte dei dispositivi mobili moderni ha ormai una radio bluetooth capace di connettersi ai beacon, ed una fotocamera con la quale è possibile scannerizzare QR code. La principale problematica della localizzazione con triangolazione bluetooth risulta essere la calibrazione e la definizione della relazione tra i valori RSSI con la distanza in metri dal dispositivo trasmettente.</w:t>
-      </w:r>
-      <w:r>
-        <w:t xml:space="preserve"> Per capire infatti la distanza in metri da un dispositivo trasmettente bluetooth si utilizzano infatti 3 valori fondamentali:</w:t>
+        <w:t xml:space="preserve">, </w:t>
+      </w:r>
+      <w:r>
+        <w:t>nell’</w:t>
+      </w:r>
+      <w:r>
+        <w:t>ampia diffusione di queste tecnologie lato client</w:t>
+      </w:r>
+      <w:r>
+        <w:t>.</w:t>
+      </w:r>
+      <w:r>
+        <w:t xml:space="preserve"> Infatti la gran parte dei dispositivi mobili moderni ha ormai una radio bluetooth capace di connettersi ai beacon, ed una fotocamera con la quale è p</w:t>
+      </w:r>
+      <w:r>
+        <w:t>ossibile scannerizzare QR code.</w:t>
+      </w:r>
+    </w:p>
+    <w:p>
+      <w:r>
+        <w:br w:type="column"/>
+      </w:r>
+      <w:r>
+        <w:lastRenderedPageBreak/>
+        <w:t xml:space="preserve">La principale problematica della localizzazione con triangolazione bluetooth </w:t>
+      </w:r>
+      <w:r>
+        <w:t>è</w:t>
+      </w:r>
+      <w:r>
+        <w:t xml:space="preserve"> la calibrazione e la definizione della relazione tra i valori RSSI con la distanza in metri dal dispositivo trasmettente.</w:t>
+      </w:r>
+      <w:r>
+        <w:t xml:space="preserve"> Per </w:t>
+      </w:r>
+      <w:r>
+        <w:t>stimare, infatti,</w:t>
+      </w:r>
+      <w:r>
+        <w:t xml:space="preserve"> la distanza in metri da un dispositivo trasmettente bluetooth si utilizzano infatti 3 valori fondamentali:</w:t>
       </w:r>
     </w:p>
     <w:p>
@@ -278,19 +405,81 @@
         </w:numPr>
       </w:pPr>
       <w:r>
-        <w:t>Measured Power: è un valore calibrato di fabbrica che indica quale dovrebbe essere la potenza ricevuta del segnale ad un metro di distanza dal dispositivo trasmettente.</w:t>
-      </w:r>
-    </w:p>
-    <w:p>
-      <w:r>
-        <w:lastRenderedPageBreak/>
-        <w:t>Questi 3 valori purtroppo non bastano per garantire una buona accuratezza sulla distanza</w:t>
-      </w:r>
-      <w:r>
-        <w:t xml:space="preserve">. Infatti, nonostante la formula utilizzata suggerita dalla teoria dei segnali, il predittore della distanza basato sulla potenza del segnale ricevuto (RSSI) può essere ottenuta effettuando una </w:t>
-      </w:r>
-      <w:r>
-        <w:t xml:space="preserve">ricalibrazione della potenza basata su una tabella distanza/valori RSSI. </w:t>
+        <w:t>Measured Power: è un valore calibrato di fabbrica</w:t>
+      </w:r>
+      <w:r>
+        <w:t>,</w:t>
+      </w:r>
+      <w:r>
+        <w:t xml:space="preserve"> indica quale dovrebbe essere la potenza ricevuta del segnale ad un metro di distanza dal dispositivo trasmettente.</w:t>
+      </w:r>
+    </w:p>
+    <w:p>
+      <w:r>
+        <w:t xml:space="preserve">Questi </w:t>
+      </w:r>
+      <w:r>
+        <w:t>tre</w:t>
+      </w:r>
+      <w:r>
+        <w:t xml:space="preserve"> valori</w:t>
+      </w:r>
+      <w:r>
+        <w:t>,</w:t>
+      </w:r>
+      <w:r>
+        <w:t xml:space="preserve"> purtroppo</w:t>
+      </w:r>
+      <w:r>
+        <w:t>, da soli</w:t>
+      </w:r>
+      <w:r>
+        <w:t xml:space="preserve"> non bastano per garantire </w:t>
+      </w:r>
+      <w:r>
+        <w:t xml:space="preserve">in generale </w:t>
+      </w:r>
+      <w:r>
+        <w:t>una buona accuratezza sulla distanza</w:t>
+      </w:r>
+      <w:r>
+        <w:t>. Infatti, nonostante la formula utilizzata suggerita da</w:t>
+      </w:r>
+      <w:r>
+        <w:t xml:space="preserve">lla teoria dei segnali, </w:t>
+      </w:r>
+      <w:r>
+        <w:t xml:space="preserve">una migliore </w:t>
+      </w:r>
+      <w:r>
+        <w:t xml:space="preserve">stima </w:t>
+      </w:r>
+      <w:r>
+        <w:t>della distanza basat</w:t>
+      </w:r>
+      <w:r>
+        <w:t>a</w:t>
+      </w:r>
+      <w:r>
+        <w:t xml:space="preserve"> sulla potenza del segnale ricevuto (RSSI) può essere ottenuta effettuando una </w:t>
+      </w:r>
+      <w:r>
+        <w:br/>
+      </w:r>
+      <w:r>
+        <w:t>ri</w:t>
+      </w:r>
+      <w:r>
+        <w:t>-</w:t>
+      </w:r>
+      <w:r>
+        <w:t>calibrazione della potenza basata su una tabella distanz</w:t>
+      </w:r>
+      <w:r>
+        <w:t>e</w:t>
+      </w:r>
+      <w:r>
+        <w:t xml:space="preserve">/valori RSSI. </w:t>
       </w:r>
       <w:r>
         <w:t>[</w:t>
@@ -307,21 +496,102 @@
     </w:p>
     <w:p>
       <w:r>
-        <w:t>Questo perché ogni dispositivo mette in campo molte variabili non facilmente predicibili, e di fatto ricevono i segnali in modo molto differente. Ogni dispositivo può infatti avere un chipset bluetooth differente, oltre che una antenna diversa, una posizione diversa della antenna stessa all’interno del dispositivo, e dei materiali differenti (alluminio, policarbonato</w:t>
+        <w:t>Questo perché ogni dispositivo mette in campo molte variabili non facilmente predicibili, e</w:t>
+      </w:r>
+      <w:r>
+        <w:t>,</w:t>
+      </w:r>
+      <w:r>
+        <w:t xml:space="preserve"> di fatto</w:t>
+      </w:r>
+      <w:r>
+        <w:t>,</w:t>
+      </w:r>
+      <w:r>
+        <w:t xml:space="preserve"> ricev</w:t>
+      </w:r>
+      <w:r>
+        <w:t>e</w:t>
+      </w:r>
+      <w:r>
+        <w:t xml:space="preserve"> i segnali in modo molto differente</w:t>
+      </w:r>
+      <w:r>
+        <w:t xml:space="preserve"> dagli altri</w:t>
+      </w:r>
+      <w:r>
+        <w:t>. Ogni dispositivo può infatti avere un chipset bluetooth differente, oltre che una antenna diversa, una posizione diversa della antenna stessa all’interno del dispositivo</w:t>
+      </w:r>
+      <w:r>
+        <w:t xml:space="preserve"> </w:t>
+      </w:r>
+      <w:r>
+        <w:t>e dei materiali differenti (alluminio, policarbonato</w:t>
       </w:r>
       <w:r>
         <w:t>, vetro</w:t>
       </w:r>
       <w:r>
-        <w:t xml:space="preserve"> ecc.. ) che possono alterare in modo diverso i segnali ricevuti.</w:t>
-      </w:r>
-    </w:p>
-    <w:p>
-      <w:r>
-        <w:t xml:space="preserve">Pensiamo quindi che sarebbe senz’altro necessario uno standard ed una sorta di certificazione che assicuri che un terminale è stato calibrato per questo tipo di tecnologia. In questo modo, se la tecnologia si diffondesse, i produttori di telefoni potrebbero fare le calibrazioni e farsele certificare da un ente addetto, in modo da poter esporre pubblicamente la certificazione ed i parametri necessari alla calibrazione delle formule che legano la distanza con i valori RSSI </w:t>
-      </w:r>
-      <w:r>
-        <w:t>per un preciso dispositivo.</w:t>
+        <w:t xml:space="preserve"> ecc.. ) che possono alterare </w:t>
+      </w:r>
+      <w:r>
+        <w:t>la ricezione dei segnali</w:t>
+      </w:r>
+      <w:r>
+        <w:t>.</w:t>
+      </w:r>
+    </w:p>
+    <w:p>
+      <w:r>
+        <w:t xml:space="preserve">Pensiamo </w:t>
+      </w:r>
+      <w:r>
+        <w:t xml:space="preserve">che sarebbe senz’altro necessario uno standard ed una sorta di certificazione che assicuri </w:t>
+      </w:r>
+      <w:r>
+        <w:t>la calibrazione di un</w:t>
+      </w:r>
+      <w:r>
+        <w:t xml:space="preserve"> terminale</w:t>
+      </w:r>
+      <w:r>
+        <w:t xml:space="preserve"> certificato</w:t>
+      </w:r>
+      <w:r>
+        <w:t xml:space="preserve"> per questo tipo di te</w:t>
+      </w:r>
+      <w:r>
+        <w:t xml:space="preserve">cnologia. In questo modo, se lo standard </w:t>
+      </w:r>
+      <w:r>
+        <w:t>si diffondesse, i produttori di telefoni potrebbero fare le calibrazioni</w:t>
+      </w:r>
+      <w:r>
+        <w:t xml:space="preserve"> in fabbrica,</w:t>
+      </w:r>
+      <w:r>
+        <w:t xml:space="preserve"> </w:t>
+      </w:r>
+      <w:r>
+        <w:t>facendole certificare da un ente addetto</w:t>
+      </w:r>
+      <w:r>
+        <w:t xml:space="preserve"> in modo da poter esporre pubblicamente la certificazione ed i parametri necessari alla calibrazione delle formule che legano la distanza con i valori RSSI </w:t>
+      </w:r>
+      <w:r>
+        <w:t xml:space="preserve">per </w:t>
+      </w:r>
+      <w:r>
+        <w:t>ogni</w:t>
+      </w:r>
+      <w:r>
+        <w:t xml:space="preserve"> preciso dispositivo</w:t>
+      </w:r>
+      <w:r>
+        <w:t xml:space="preserve"> certificato</w:t>
+      </w:r>
+      <w:r>
+        <w:t>.</w:t>
       </w:r>
     </w:p>
     <w:p>
@@ -347,13 +617,31 @@
         <w:t xml:space="preserve"> e alla loro suscettibilità</w:t>
       </w:r>
       <w:r>
-        <w:t xml:space="preserve"> a interferenze e quindi a errori dovuti all’ambiente circostante. Problematiche che Apple ha in parte risolto (per i propri dispositivi)</w:t>
+        <w:t xml:space="preserve"> a interferenze</w:t>
+      </w:r>
+      <w:r>
+        <w:t>,</w:t>
+      </w:r>
+      <w:r>
+        <w:t xml:space="preserve"> quindi a errori dovuti all’ambiente circostante. Problematiche che Apple ha in parte risolto (per i propri dispositivi)</w:t>
       </w:r>
       <w:r>
         <w:t xml:space="preserve"> </w:t>
       </w:r>
       <w:r>
-        <w:t>attraverso la libreria di iBeacons</w:t>
+        <w:t>attraverso l</w:t>
+      </w:r>
+      <w:r>
+        <w:t>o sviluppo della</w:t>
+      </w:r>
+      <w:r>
+        <w:t xml:space="preserve"> libreria </w:t>
+      </w:r>
+      <w:r>
+        <w:t xml:space="preserve">software </w:t>
+      </w:r>
+      <w:r>
+        <w:t>iBeacons</w:t>
       </w:r>
       <w:r>
         <w:t xml:space="preserve"> e probabilmente con una più evoluta </w:t>
@@ -376,7 +664,7 @@
         <w:t xml:space="preserve"> Chiaramente tale accuratezza è fondamentale per funzioni quali localizzazione attraverso triangolazione e meno rilevante qualora si neces</w:t>
       </w:r>
       <w:r>
-        <w:t>siti solamente della prossimità, ma sicuramente questi tipi di lavori non potranno mai partire sull’ecosistema Android (o su qualsiasi altra piattaforma) se prima non nasce uno standard mondiale per i beacon (lo standard di apple, iBeacons, e proprietario).</w:t>
+        <w:t>siti solamente della prossimità.</w:t>
       </w:r>
     </w:p>
     <w:p>
@@ -387,10 +675,13 @@
         <w:t>ancora niente del genere</w:t>
       </w:r>
       <w:r>
-        <w:t xml:space="preserve"> e le conseguenze sono immediatamente riscontra</w:t>
-      </w:r>
-      <w:r>
-        <w:t xml:space="preserve">te nel fatto che le misurazioni delle distanze oltre </w:t>
+        <w:t xml:space="preserve"> e le conseguenze sono immediatamente </w:t>
+      </w:r>
+      <w:r>
+        <w:t>riscontrabili:</w:t>
+      </w:r>
+      <w:r>
+        <w:t xml:space="preserve"> le misurazioni delle distanze oltre </w:t>
       </w:r>
       <w:r>
         <w:t>a</w:t>
@@ -399,17 +690,35 @@
         <w:t xml:space="preserve">d 1 metro </w:t>
       </w:r>
       <w:r>
-        <w:t xml:space="preserve">risultano ben poco accurate e quasi casuali. </w:t>
-      </w:r>
-    </w:p>
-    <w:p>
-      <w:r>
-        <w:t>Per sperimentare in maniera immediata la differenza del comportamento dei beacon sulle varie piattaforme è possibile scaricare da AppStore o da GooglePlay l’applicazione demo di estimote che comprende le varie funzioni di prossimità e distanza.</w:t>
-      </w:r>
-    </w:p>
-    <w:p>
-      <w:r>
-        <w:t xml:space="preserve">Date queste problematiche ci siamo limitati ad utilizzare i beacons bluetooth come sensori di prossimitá (con due possibilitá: sei vicino o sei lontano). </w:t>
+        <w:t>risultano ben</w:t>
+      </w:r>
+      <w:r>
+        <w:t xml:space="preserve"> poco accurate e, per i dispositivi non calibrati, quasi casuali.</w:t>
+      </w:r>
+    </w:p>
+    <w:p>
+      <w:r>
+        <w:t>Per sperimentare in maniera immediata la differenza del comportamento dei beacon sulle varie piattaforme è possibile scaricare da AppStore o da GooglePlay l’applicazione demo di estimote</w:t>
+      </w:r>
+      <w:r>
+        <w:t>,</w:t>
+      </w:r>
+      <w:r>
+        <w:t xml:space="preserve"> che comprende le varie funzioni </w:t>
+      </w:r>
+      <w:r>
+        <w:t xml:space="preserve">dimostrative </w:t>
+      </w:r>
+      <w:r>
+        <w:t>di prossimità e distanza.</w:t>
+      </w:r>
+    </w:p>
+    <w:p>
+      <w:r>
+        <w:t xml:space="preserve">Date queste problematiche ci siamo limitati ad utilizzare i beacons bluetooth come sensori di </w:t>
+      </w:r>
+      <w:r>
+        <w:t xml:space="preserve">prossimità. </w:t>
       </w:r>
       <w:r>
         <w:t>Ovviamente i beacon non sono l’unico strumento utilizzabile</w:t>
@@ -427,7 +736,13 @@
         <w:t xml:space="preserve">i beacon risultano semplici da usare </w:t>
       </w:r>
       <w:r>
-        <w:t>poiché non richiedono alcuno sforzo da parte dell’utente (con NFC si deve avvicinare il sensore posto sul proprio telefono ad  almeno 20cm circa di distanza con il sensore trasmettente),</w:t>
+        <w:t xml:space="preserve">poiché non richiedono alcuno sforzo da parte dell’utente (con NFC si deve avvicinare il sensore posto sul proprio </w:t>
+      </w:r>
+      <w:r>
+        <w:t>dispositivo</w:t>
+      </w:r>
+      <w:r>
+        <w:t xml:space="preserve"> ad  almeno 20cm di distanza con il sensore trasmettente),</w:t>
       </w:r>
       <w:r>
         <w:t xml:space="preserve"> </w:t>
@@ -445,7 +760,25 @@
         <w:t xml:space="preserve"> relativamente ridotti</w:t>
       </w:r>
       <w:r>
-        <w:t xml:space="preserve"> e la tecnologia è già fruibile con la quasi totalita dei dispositivi, al contrario di NFC che ancora oggi, in alcuni dispositivi mobili top gamma, continua a non essere sempre inserito ed in ogni modo nei dispositivi di fascia  media o low cost raramente è presente.</w:t>
+        <w:t xml:space="preserve"> e la tecnologia è già fruibile con la quasi </w:t>
+      </w:r>
+      <w:r>
+        <w:t>totalità</w:t>
+      </w:r>
+      <w:r>
+        <w:t xml:space="preserve"> dei dispositivi, al contrario di NFC che</w:t>
+      </w:r>
+      <w:r>
+        <w:t>,</w:t>
+      </w:r>
+      <w:r>
+        <w:t xml:space="preserve"> ancora oggi</w:t>
+      </w:r>
+      <w:r>
+        <w:t>, è una tecnologia che spesso non viene  inserita nei</w:t>
+      </w:r>
+      <w:r>
+        <w:t xml:space="preserve"> dispositivi mobili.</w:t>
       </w:r>
     </w:p>
     <w:p>
@@ -505,7 +838,7 @@
         <w:ind w:left="426" w:hanging="284"/>
       </w:pPr>
       <w:r>
-        <w:t>L’utente che offre il servizio nel proprio edificio sensorizza esso</w:t>
+        <w:t>L’utente che offre il servizio, sensorizza un edificio</w:t>
       </w:r>
       <w:r>
         <w:t xml:space="preserve"> con Beacon (Estimote) e</w:t>
@@ -549,7 +882,13 @@
         <w:t>Database per il retrieving delle informazion</w:t>
       </w:r>
       <w:r>
-        <w:t>i sia sui musei che sulle opere</w:t>
+        <w:t>i</w:t>
+      </w:r>
+      <w:r>
+        <w:t>,</w:t>
+      </w:r>
+      <w:r>
+        <w:t xml:space="preserve"> sia sui musei che sulle opere</w:t>
       </w:r>
       <w:r>
         <w:t>.</w:t>
@@ -570,13 +909,13 @@
           <w:lang w:eastAsia="it-IT"/>
         </w:rPr>
         <w:drawing>
-          <wp:anchor distT="0" distB="0" distL="114300" distR="114300" simplePos="0" relativeHeight="251650048" behindDoc="0" locked="0" layoutInCell="1" allowOverlap="1" wp14:anchorId="66707392" wp14:editId="038B9FBA">
+          <wp:anchor distT="0" distB="0" distL="114300" distR="114300" simplePos="0" relativeHeight="251650048" behindDoc="0" locked="0" layoutInCell="1" allowOverlap="1" wp14:anchorId="66707392" wp14:editId="2B5B0EEE">
             <wp:simplePos x="0" y="0"/>
             <wp:positionH relativeFrom="margin">
-              <wp:posOffset>3262630</wp:posOffset>
+              <wp:posOffset>3211830</wp:posOffset>
             </wp:positionH>
             <wp:positionV relativeFrom="margin">
-              <wp:posOffset>3979545</wp:posOffset>
+              <wp:posOffset>3716020</wp:posOffset>
             </wp:positionV>
             <wp:extent cx="3771900" cy="1884045"/>
             <wp:effectExtent l="0" t="0" r="0" b="0"/>
@@ -633,7 +972,19 @@
         </w:drawing>
       </w:r>
       <w:r>
-        <w:t>Possiede uno strato di software che effettui query sul database e che risponda all’applicazione con un formato JSON interpretabile.</w:t>
+        <w:t>Possiede uno strato di software che effettu</w:t>
+      </w:r>
+      <w:r>
+        <w:t>a</w:t>
+      </w:r>
+      <w:r>
+        <w:t xml:space="preserve"> query sul database e che rispond</w:t>
+      </w:r>
+      <w:r>
+        <w:t>e</w:t>
+      </w:r>
+      <w:r>
+        <w:t xml:space="preserve"> all’applicazione con un formato JSON interpretabile.</w:t>
       </w:r>
     </w:p>
     <w:p>
@@ -644,7 +995,13 @@
         <w:t xml:space="preserve"> lato server</w:t>
       </w:r>
       <w:r>
-        <w:t xml:space="preserve"> in php per effettuare query </w:t>
+        <w:t xml:space="preserve"> in php per </w:t>
+      </w:r>
+      <w:r>
+        <w:t>compiere</w:t>
+      </w:r>
+      <w:r>
+        <w:t xml:space="preserve"> query </w:t>
       </w:r>
       <w:r>
         <w:t>su un database MySQL, traducendo poi le risposte del database</w:t>
@@ -669,7 +1026,13 @@
     </w:p>
     <w:p>
       <w:r>
-        <w:t>Data la grande diffusione su una ampia fascia sociale dei dispositivi mobili basati su sistema operativo ANDROID, abbiamo deciso di limitare e focalizzare i nostri sforzi su questa precisa piattaforma.</w:t>
+        <w:t xml:space="preserve">Data la grande diffusione su </w:t>
+      </w:r>
+      <w:r>
+        <w:t>un’</w:t>
+      </w:r>
+      <w:r>
+        <w:t>ampia fascia sociale dei dispositivi mobili basati su sistema operativo ANDROID, abbiamo deciso di focalizzare i nostri sforzi su questa precisa piattaforma.</w:t>
       </w:r>
     </w:p>
     <w:p>
@@ -684,15 +1047,25 @@
       <w:r>
         <w:t>Non tutte le features fornite dagli aggiornamenti dell’SDK sono retrocompatibili con le vecchie versioni del sistema operativo Android, per questo siamo stati costretti a scegliere in anticipo quali versioni di android escludere dal supporto del nostro software e quali invece integrare.</w:t>
       </w:r>
-      <w:r>
-        <w:br/>
-        <w:t xml:space="preserve">Giudicando le analisi ufficiali fornite da google e confrontandole con i reali guadagni nell’utilizzare una versione minima richiesta più moderna, siamo giunti alla conclusione che avremmo potuto escludere le versioni di android precedenti alla 4 (ed eventualmente anche la 4, includendo così </w:t>
-      </w:r>
-      <w:r>
-        <w:t>il supporto solo dalla 4.1 Jelly</w:t>
-      </w:r>
-      <w:r>
-        <w:t>beam, se si fossero stati riscontrati dei reali vantaggi nell’escludere la versione 4).</w:t>
+    </w:p>
+    <w:p>
+      <w:r>
+        <w:t xml:space="preserve">Giudicando le analisi ufficiali fornite da google e confrontandole con i reali </w:t>
+      </w:r>
+      <w:r>
+        <w:t>vantaggi</w:t>
+      </w:r>
+      <w:r>
+        <w:t xml:space="preserve"> nell’utilizzare una versione minima richiesta più </w:t>
+      </w:r>
+      <w:r>
+        <w:t>aggiornata</w:t>
+      </w:r>
+      <w:r>
+        <w:t>, siamo giunti alla conclusione che avremmo potuto escludere le versio</w:t>
+      </w:r>
+      <w:r>
+        <w:t>ni di android precedenti alla 4.</w:t>
       </w:r>
     </w:p>
     <w:p/>
@@ -716,7 +1089,16 @@
         <w:t>che rivoluzionano completamente il sistema</w:t>
       </w:r>
       <w:r>
-        <w:t xml:space="preserve"> [</w:t>
+        <w:t xml:space="preserve"> </w:t>
+      </w:r>
+      <w:r>
+        <w:t>rispetto alle precedenti release</w:t>
+      </w:r>
+      <w:r>
+        <w:t xml:space="preserve"> </w:t>
+      </w:r>
+      <w:r>
+        <w:t>[</w:t>
       </w:r>
       <w:r>
         <w:rPr>
@@ -728,14 +1110,35 @@
         <w:t>]</w:t>
       </w:r>
       <w:r>
-        <w:t>, offrendo una nuova modalitá più efficace e dinamica per la gestione della interfaccia grafica (i fragment, disponibili fino a quel momento solo su android 3 che era riservato a device con grossi schermi, come tablet) oltre che un nuovo tema di base più moderno ed il supporto all’accelerazione hardware tramite GPU per il disegno dell’interfaccia grafica.</w:t>
-      </w:r>
-      <w:r>
-        <w:br/>
-        <w:t>Tutte queste feature (e probabilmente molte altre) si sono rivelate fondamentali nella costruzione della nostra applicazione, che fa largo utilizzo di fragment e della accelerazione hardware per disegnare le mappe degli edifici tramite le librerie di disegno standard di android per le interfacce grafiche.</w:t>
-      </w:r>
-    </w:p>
-    <w:p/>
+        <w:t xml:space="preserve"> offrendo una nuova modalitá più efficace e dinamica per la gestione della interfaccia grafica (i fragment, disponibili fino a quel momento solo su android 3</w:t>
+      </w:r>
+      <w:r>
+        <w:t>, che è però</w:t>
+      </w:r>
+      <w:r>
+        <w:t xml:space="preserve"> riservato a </w:t>
+      </w:r>
+      <w:r>
+        <w:t>dispositivi</w:t>
+      </w:r>
+      <w:r>
+        <w:t xml:space="preserve"> con grossi schermi, come tablet) oltre che un nuovo tema di base più moderno ed il supporto all’accelerazione hardware tramite GPU per il disegno dell’interfaccia grafica.</w:t>
+      </w:r>
+    </w:p>
+    <w:p>
+      <w:r>
+        <w:t>T</w:t>
+      </w:r>
+      <w:r>
+        <w:t xml:space="preserve">utte queste feature (e probabilmente molte altre) si sono rivelate fondamentali nella costruzione della nostra applicazione, che fa largo utilizzo di fragment e della accelerazione hardware per disegnare le mappe degli edifici tramite le librerie di disegno standard di </w:t>
+      </w:r>
+      <w:r>
+        <w:t>Android</w:t>
+      </w:r>
+      <w:r>
+        <w:t>.</w:t>
+      </w:r>
+    </w:p>
     <w:p>
       <w:r>
         <w:rPr>
@@ -743,8 +1146,8 @@
           <w:lang w:eastAsia="it-IT"/>
         </w:rPr>
         <w:drawing>
-          <wp:inline distT="0" distB="0" distL="0" distR="0" wp14:anchorId="334B5CA8" wp14:editId="704A3821">
-            <wp:extent cx="3108325" cy="2804137"/>
+          <wp:inline distT="0" distB="0" distL="0" distR="0" wp14:anchorId="7CC7082A" wp14:editId="5F319FB0">
+            <wp:extent cx="3108325" cy="2803525"/>
             <wp:effectExtent l="0" t="0" r="0" b="0"/>
             <wp:docPr id="4" name="Immagine 4"/>
             <wp:cNvGraphicFramePr>
@@ -775,7 +1178,7 @@
                   <pic:spPr bwMode="auto">
                     <a:xfrm>
                       <a:off x="0" y="0"/>
-                      <a:ext cx="3108325" cy="2804137"/>
+                      <a:ext cx="3108325" cy="2803525"/>
                     </a:xfrm>
                     <a:prstGeom prst="rect">
                       <a:avLst/>
@@ -794,7 +1197,169 @@
     </w:p>
     <w:p>
       <w:r>
-        <w:t>Inoltre con android 4 viene riunificato l’ecosistema che era stato diviso in due con l’annuncio di android 3 (disponibile ed ottimizzato solo per tablet). Android 4 infatti supporta pienamente sia dispositivi con piccoli schermi (smartphone) che dispositivi con schermi più grossi (tablet o mini-pc).</w:t>
+        <w:rPr>
+          <w:noProof/>
+          <w:lang w:eastAsia="it-IT"/>
+        </w:rPr>
+        <mc:AlternateContent>
+          <mc:Choice Requires="wps">
+            <w:drawing>
+              <wp:anchor distT="0" distB="0" distL="114300" distR="114300" simplePos="0" relativeHeight="251720704" behindDoc="0" locked="0" layoutInCell="1" allowOverlap="1" wp14:anchorId="78794AFA" wp14:editId="143188C6">
+                <wp:simplePos x="0" y="0"/>
+                <wp:positionH relativeFrom="column">
+                  <wp:posOffset>-85725</wp:posOffset>
+                </wp:positionH>
+                <wp:positionV relativeFrom="paragraph">
+                  <wp:posOffset>12700</wp:posOffset>
+                </wp:positionV>
+                <wp:extent cx="3293110" cy="407035"/>
+                <wp:effectExtent l="0" t="0" r="0" b="0"/>
+                <wp:wrapSquare wrapText="bothSides"/>
+                <wp:docPr id="20" name="Casella di testo 20"/>
+                <wp:cNvGraphicFramePr/>
+                <a:graphic xmlns:a="http://schemas.openxmlformats.org/drawingml/2006/main">
+                  <a:graphicData uri="http://schemas.microsoft.com/office/word/2010/wordprocessingShape">
+                    <wps:wsp>
+                      <wps:cNvSpPr txBox="1"/>
+                      <wps:spPr>
+                        <a:xfrm>
+                          <a:off x="0" y="0"/>
+                          <a:ext cx="3293110" cy="407035"/>
+                        </a:xfrm>
+                        <a:prstGeom prst="rect">
+                          <a:avLst/>
+                        </a:prstGeom>
+                        <a:noFill/>
+                        <a:ln>
+                          <a:noFill/>
+                        </a:ln>
+                        <a:effectLst/>
+                        <a:extLst>
+                          <a:ext uri="{C572A759-6A51-4108-AA02-DFA0A04FC94B}">
+                            <ma14:wrappingTextBoxFlag xmlns:ma14="http://schemas.microsoft.com/office/mac/drawingml/2011/main"/>
+                          </a:ext>
+                        </a:extLst>
+                      </wps:spPr>
+                      <wps:style>
+                        <a:lnRef idx="0">
+                          <a:schemeClr val="accent1"/>
+                        </a:lnRef>
+                        <a:fillRef idx="0">
+                          <a:schemeClr val="accent1"/>
+                        </a:fillRef>
+                        <a:effectRef idx="0">
+                          <a:schemeClr val="accent1"/>
+                        </a:effectRef>
+                        <a:fontRef idx="minor">
+                          <a:schemeClr val="dk1"/>
+                        </a:fontRef>
+                      </wps:style>
+                      <wps:txbx>
+                        <w:txbxContent>
+                          <w:p>
+                            <w:pPr>
+                              <w:pStyle w:val="Notepagina"/>
+                              <w:rPr>
+                                <w:i/>
+                                <w:sz w:val="18"/>
+                              </w:rPr>
+                            </w:pPr>
+                            <w:r>
+                              <w:rPr>
+                                <w:i/>
+                                <w:sz w:val="18"/>
+                              </w:rPr>
+                              <w:t>Stato attuale dell</w:t>
+                            </w:r>
+                            <w:r>
+                              <w:rPr>
+                                <w:i/>
+                                <w:sz w:val="18"/>
+                              </w:rPr>
+                              <w:t>a distribuzione di agggiornamenti nell’ecosistema Android.</w:t>
+                            </w:r>
+                          </w:p>
+                          <w:p/>
+                        </w:txbxContent>
+                      </wps:txbx>
+                      <wps:bodyPr rot="0" spcFirstLastPara="0" vertOverflow="overflow" horzOverflow="overflow" vert="horz" wrap="square" lIns="91440" tIns="45720" rIns="91440" bIns="45720" numCol="1" spcCol="0" rtlCol="0" fromWordArt="0" anchor="t" anchorCtr="0" forceAA="0" compatLnSpc="1">
+                        <a:prstTxWarp prst="textNoShape">
+                          <a:avLst/>
+                        </a:prstTxWarp>
+                        <a:noAutofit/>
+                      </wps:bodyPr>
+                    </wps:wsp>
+                  </a:graphicData>
+                </a:graphic>
+                <wp14:sizeRelH relativeFrom="margin">
+                  <wp14:pctWidth>0</wp14:pctWidth>
+                </wp14:sizeRelH>
+                <wp14:sizeRelV relativeFrom="margin">
+                  <wp14:pctHeight>0</wp14:pctHeight>
+                </wp14:sizeRelV>
+              </wp:anchor>
+            </w:drawing>
+          </mc:Choice>
+          <mc:Fallback>
+            <w:pict>
+              <v:shapetype id="_x0000_t202" coordsize="21600,21600" o:spt="202" path="m0,0l0,21600,21600,21600,21600,0xe">
+                <v:stroke joinstyle="miter"/>
+                <v:path gradientshapeok="t" o:connecttype="rect"/>
+              </v:shapetype>
+              <v:shape id="Casella di testo 20" o:spid="_x0000_s1026" type="#_x0000_t202" style="position:absolute;left:0;text-align:left;margin-left:-6.7pt;margin-top:1pt;width:259.3pt;height:32.05pt;z-index:251720704;visibility:visible;mso-wrap-style:square;mso-width-percent:0;mso-height-percent:0;mso-wrap-distance-left:9pt;mso-wrap-distance-top:0;mso-wrap-distance-right:9pt;mso-wrap-distance-bottom:0;mso-position-horizontal:absolute;mso-position-horizontal-relative:text;mso-position-vertical:absolute;mso-position-vertical-relative:text;mso-width-percent:0;mso-height-percent:0;mso-width-relative:margin;mso-height-relative:margin;v-text-anchor:top" o:gfxdata="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" filled="f" stroked="f">
+                <v:textbox>
+                  <w:txbxContent>
+                    <w:p>
+                      <w:pPr>
+                        <w:pStyle w:val="Notepagina"/>
+                        <w:rPr>
+                          <w:i/>
+                          <w:sz w:val="18"/>
+                        </w:rPr>
+                      </w:pPr>
+                      <w:r>
+                        <w:rPr>
+                          <w:i/>
+                          <w:sz w:val="18"/>
+                        </w:rPr>
+                        <w:t>Stato attuale dell</w:t>
+                      </w:r>
+                      <w:r>
+                        <w:rPr>
+                          <w:i/>
+                          <w:sz w:val="18"/>
+                        </w:rPr>
+                        <w:t>a distribuzione di agggiornamenti nell’ecosistema Android.</w:t>
+                      </w:r>
+                    </w:p>
+                    <w:p/>
+                  </w:txbxContent>
+                </v:textbox>
+                <w10:wrap type="square"/>
+              </v:shape>
+            </w:pict>
+          </mc:Fallback>
+        </mc:AlternateContent>
+      </w:r>
+      <w:r>
+        <w:br w:type="column"/>
+      </w:r>
+      <w:r>
+        <w:t>Inoltre con android 4 viene riunificato l’ecosistema che era stato diviso in due con l’annuncio di android 3 (disponibile e</w:t>
+      </w:r>
+      <w:r>
+        <w:t>d ottimizzato solo per tablet).</w:t>
+      </w:r>
+    </w:p>
+    <w:p>
+      <w:r>
+        <w:t>Android 4</w:t>
+      </w:r>
+      <w:r>
+        <w:t>, infatti,</w:t>
+      </w:r>
+      <w:r>
+        <w:t xml:space="preserve"> supporta pienamente sia dispositivi con piccoli schermi (smartphone) che dispositivi con schermi più grossi (tablet o mini-pc).</w:t>
       </w:r>
       <w:r>
         <w:br/>
@@ -807,7 +1372,16 @@
         <w:footnoteReference w:id="3"/>
       </w:r>
       <w:r>
-        <w:t>].</w:t>
+        <w:t>]. Numero</w:t>
+      </w:r>
+      <w:r>
+        <w:t xml:space="preserve"> che è</w:t>
+      </w:r>
+      <w:r>
+        <w:t xml:space="preserve"> comunque destinato scendere col tempo</w:t>
+      </w:r>
+      <w:r>
+        <w:t>.</w:t>
       </w:r>
     </w:p>
     <w:p>
@@ -865,7 +1439,7 @@
         <w:t>installazione, che siamo convinti caleranno negli anni successivi, abbiamo previsto l’utilizzo</w:t>
       </w:r>
       <w:r>
-        <w:t xml:space="preserve"> l’utilizzo di QR code, tecnologia completamente a costo zero</w:t>
+        <w:t xml:space="preserve"> di QR code, tecnologia a costo zero</w:t>
       </w:r>
       <w:r>
         <w:t xml:space="preserve"> e fruibile da qualsiasi utente con uno smartphone</w:t>
@@ -883,7 +1457,13 @@
         <w:t>codici</w:t>
       </w:r>
       <w:r>
-        <w:t xml:space="preserve"> QR su qualsiasi supporto cartaceo o simile, in modo da essere posti in luoghi visibili per </w:t>
+        <w:t xml:space="preserve"> Q</w:t>
+      </w:r>
+      <w:r>
+        <w:t>R su qualsiasi supporto cartaceo</w:t>
+      </w:r>
+      <w:r>
+        <w:t xml:space="preserve">, in modo da essere posti in luoghi visibili per </w:t>
       </w:r>
       <w:r>
         <w:t xml:space="preserve">essere scannerizzati </w:t>
@@ -892,7 +1472,13 @@
         <w:t>dagli utenti che otterranno</w:t>
       </w:r>
       <w:r>
-        <w:t xml:space="preserve"> informazioni utili </w:t>
+        <w:t xml:space="preserve"> informazioni utili</w:t>
+      </w:r>
+      <w:r>
+        <w:t>,</w:t>
+      </w:r>
+      <w:r>
+        <w:t xml:space="preserve"> </w:t>
       </w:r>
       <w:r>
         <w:t>una volta tradotte dall</w:t>
@@ -910,7 +1496,13 @@
         <w:t xml:space="preserve"> </w:t>
       </w:r>
       <w:r>
-        <w:t>dei beacons bluetooth.</w:t>
+        <w:t>dei beacon</w:t>
+      </w:r>
+      <w:r>
+        <w:t>s</w:t>
+      </w:r>
+      <w:r>
+        <w:t xml:space="preserve"> bluetooth.</w:t>
       </w:r>
     </w:p>
     <w:p>
@@ -918,10 +1510,28 @@
         <w:t>I costi dei beacons bluet</w:t>
       </w:r>
       <w:r>
-        <w:t xml:space="preserve">ooth allo stato attule non consentono forse una sensorizzazione completa di un museo. Si parla infatti di cifre che oscillano </w:t>
-      </w:r>
-      <w:r>
-        <w:t>tra 20 e 30 dollari per sensore, a seconda del tipo e del produttore.</w:t>
+        <w:t>ooth</w:t>
+      </w:r>
+      <w:r>
+        <w:t>,</w:t>
+      </w:r>
+      <w:r>
+        <w:t xml:space="preserve"> allo stato attule</w:t>
+      </w:r>
+      <w:r>
+        <w:t>,</w:t>
+      </w:r>
+      <w:r>
+        <w:t xml:space="preserve"> non consentono forse una sensorizzazione completa di un museo. Si parla infatti di cifre che oscillano </w:t>
+      </w:r>
+      <w:r>
+        <w:t xml:space="preserve">tra </w:t>
+      </w:r>
+      <w:r>
+        <w:t>10 e 35</w:t>
+      </w:r>
+      <w:r>
+        <w:t xml:space="preserve"> dollari per sensore, a seconda del tipo e del produttore.</w:t>
       </w:r>
     </w:p>
     <w:p>
@@ -962,38 +1572,89 @@
         <w:t>.</w:t>
       </w:r>
       <w:r>
-        <w:t xml:space="preserve"> In tal senso probabilmente potrebbero essere sufficienti beacons più piccoli (definiti Sticker Beacon sul  sito ufficiale di Estimote, noto p</w:t>
-      </w:r>
-      <w:r>
-        <w:t>roduttore di Beacons bluetooth) anche se non supportano la tecnologia iBeacon.</w:t>
-      </w:r>
-    </w:p>
-    <w:p>
-      <w:r>
-        <w:t>In tal caso, con prodotti simili, si riesce ad acquistare un beacon per circa 10 dollari, cifre che giá adesso possono essere concorrenziali.</w:t>
-      </w:r>
-    </w:p>
-    <w:p>
-      <w:r>
-        <w:t>I costi di</w:t>
-      </w:r>
-      <w:r>
-        <w:t xml:space="preserve"> installazione </w:t>
-      </w:r>
-      <w:r>
-        <w:t xml:space="preserve"> e mantenimento </w:t>
+        <w:t xml:space="preserve"> In tal senso probabilmente potrebbero essere sufficienti beacons più piccoli</w:t>
+      </w:r>
+      <w:r>
+        <w:t xml:space="preserve"> ed economi</w:t>
+      </w:r>
+      <w:r>
+        <w:t>ci</w:t>
+      </w:r>
+      <w:r>
+        <w:t xml:space="preserve"> (definiti Sticker Beacon sul </w:t>
+      </w:r>
+      <w:r>
+        <w:t>sito ufficiale di Estimote, noto p</w:t>
+      </w:r>
+      <w:r>
+        <w:t>roduttore di Beacons bluetooth).</w:t>
+      </w:r>
+    </w:p>
+    <w:p>
+      <w:r>
+        <w:t>Prodotti simili si riescono ad acquistare</w:t>
+      </w:r>
+      <w:r>
+        <w:t xml:space="preserve"> per circa 10 dollari</w:t>
+      </w:r>
+      <w:r>
+        <w:t xml:space="preserve"> a pezzo</w:t>
+      </w:r>
+      <w:r>
+        <w:t xml:space="preserve">, cifre che </w:t>
+      </w:r>
+      <w:r>
+        <w:t>già</w:t>
+      </w:r>
+      <w:r>
+        <w:t xml:space="preserve"> adesso possono essere</w:t>
+      </w:r>
+      <w:r>
+        <w:t xml:space="preserve"> considerate concorrenziali</w:t>
+      </w:r>
+      <w:r>
+        <w:t>.</w:t>
+      </w:r>
+    </w:p>
+    <w:p>
+      <w:r>
+        <w:t>I costi d</w:t>
+      </w:r>
+      <w:r>
+        <w:t>’</w:t>
+      </w:r>
+      <w:r>
+        <w:t xml:space="preserve">installazione </w:t>
+      </w:r>
+      <w:r>
+        <w:t xml:space="preserve">e mantenimento </w:t>
       </w:r>
       <w:r>
         <w:t>sono quasi nulli,</w:t>
       </w:r>
       <w:r>
-        <w:t xml:space="preserve"> poiché possono essere semplicemente incollati vicino all’oggetto da sensorizzare, hanno una batteria autonoma che dura circa 1 anno, e la sostituzione della batteria è</w:t>
+        <w:t xml:space="preserve"> poiché possono essere semplicemente incollati vicino all’oggetto da sensorizzare, hanno una batteria autonoma che dura circa </w:t>
+      </w:r>
+      <w:r>
+        <w:t>un</w:t>
+      </w:r>
+      <w:r>
+        <w:t xml:space="preserve"> anno, e la sostituzione della batteria è</w:t>
       </w:r>
       <w:r>
         <w:t xml:space="preserve"> una operazione</w:t>
       </w:r>
       <w:r>
-        <w:t xml:space="preserve"> possibile.</w:t>
+        <w:t xml:space="preserve"> </w:t>
+      </w:r>
+      <w:r>
+        <w:t>possibile</w:t>
+      </w:r>
+      <w:r>
+        <w:t xml:space="preserve"> nella maggior parte dei prodotti</w:t>
+      </w:r>
+      <w:r>
+        <w:t>.</w:t>
       </w:r>
     </w:p>
     <w:p>
@@ -1004,7 +1665,19 @@
         <w:t xml:space="preserve">ridottissime </w:t>
       </w:r>
       <w:r>
-        <w:t>dimensioni, possono essere facilmente nascosti dentro a mobilia, teche o simili.</w:t>
+        <w:t xml:space="preserve">dimensioni, possono essere facilmente nascosti dentro </w:t>
+      </w:r>
+      <w:r>
+        <w:t>la mobilia</w:t>
+      </w:r>
+      <w:r>
+        <w:t xml:space="preserve">, teche o </w:t>
+      </w:r>
+      <w:r>
+        <w:t>altro</w:t>
+      </w:r>
+      <w:r>
+        <w:t>.</w:t>
       </w:r>
     </w:p>
     <w:p>
@@ -1209,7 +1882,13 @@
     </w:p>
     <w:p>
       <w:r>
-        <w:t>Le ultime linee guida di Google per lo sviluppo di interfacce grafiche ci sono venute in aiuto. Esprimono proprio quel bisogno di semplicitá ed imm</w:t>
+        <w:t xml:space="preserve">Le ultime linee guida di Google per lo sviluppo di interfacce grafiche ci sono venute in aiuto. Esprimono proprio quel bisogno di </w:t>
+      </w:r>
+      <w:r>
+        <w:t>semplicità</w:t>
+      </w:r>
+      <w:r>
+        <w:t xml:space="preserve"> ed imm</w:t>
       </w:r>
       <w:r>
         <w:t>ediatezza che stavamo cercando.</w:t>
@@ -10034,6 +10713,11 @@
         <w:t xml:space="preserve"> con il pieno controllo</w:t>
       </w:r>
       <w:r>
+        <w:t xml:space="preserve"> da parte dei progettisti del software</w:t>
+      </w:r>
+      <w:bookmarkStart w:id="0" w:name="_GoBack"/>
+      <w:bookmarkEnd w:id="0"/>
+      <w:r>
         <w:t>,</w:t>
       </w:r>
       <w:r>
@@ -12107,6 +12791,7 @@
   <w:style w:type="character" w:default="1" w:styleId="Caratterepredefinitoparagrafo">
     <w:name w:val="Default Paragraph Font"/>
     <w:uiPriority w:val="1"/>
+    <w:semiHidden/>
     <w:unhideWhenUsed/>
   </w:style>
   <w:style w:type="table" w:default="1" w:styleId="Tabellanormale">
@@ -13060,6 +13745,7 @@
   <w:style w:type="character" w:default="1" w:styleId="Caratterepredefinitoparagrafo">
     <w:name w:val="Default Paragraph Font"/>
     <w:uiPriority w:val="1"/>
+    <w:semiHidden/>
     <w:unhideWhenUsed/>
   </w:style>
   <w:style w:type="table" w:default="1" w:styleId="Tabellanormale">
@@ -13966,7 +14652,7 @@
 </file>
 
 <file path=customXml/itemProps1.xml><?xml version="1.0" encoding="utf-8"?>
-<ds:datastoreItem xmlns:ds="http://schemas.openxmlformats.org/officeDocument/2006/customXml" ds:itemID="{021E59D3-62A2-0B48-A43B-BA534C60649F}">
+<ds:datastoreItem xmlns:ds="http://schemas.openxmlformats.org/officeDocument/2006/customXml" ds:itemID="{95FDFC50-34EE-5E4E-A576-9734ED6BADA1}">
   <ds:schemaRefs>
     <ds:schemaRef ds:uri="http://schemas.openxmlformats.org/officeDocument/2006/bibliography"/>
   </ds:schemaRefs>

</xml_diff>